<commit_message>
Codename Breeze - Minor add
Finished Mac checker + updated report/manual with current program
images.
</commit_message>
<xml_diff>
--- a/Codename Breeze/Manual.docx
+++ b/Codename Breeze/Manual.docx
@@ -1,8 +1,14 @@
 
 <file path=word/document.xml><?xml version="1.0" encoding="utf-8"?>
-<w:document xmlns:wpc="http://schemas.microsoft.com/office/word/2010/wordprocessingCanvas" xmlns:mc="http://schemas.openxmlformats.org/markup-compatibility/2006" xmlns:o="urn:schemas-microsoft-com:office:office" xmlns:r="http://schemas.openxmlformats.org/officeDocument/2006/relationships" xmlns:m="http://schemas.openxmlformats.org/officeDocument/2006/math" xmlns:v="urn:schemas-microsoft-com:vml" xmlns:wp14="http://schemas.microsoft.com/office/word/2010/wordprocessingDrawing" xmlns:wp="http://schemas.openxmlformats.org/drawingml/2006/wordprocessingDrawing" xmlns:w10="urn:schemas-microsoft-com:office:word" xmlns:w="http://schemas.openxmlformats.org/wordprocessingml/2006/main" xmlns:w14="http://schemas.microsoft.com/office/word/2010/wordml" xmlns:wpg="http://schemas.microsoft.com/office/word/2010/wordprocessingGroup" xmlns:wpi="http://schemas.microsoft.com/office/word/2010/wordprocessingInk" xmlns:wne="http://schemas.microsoft.com/office/word/2006/wordml" xmlns:wps="http://schemas.microsoft.com/office/word/2010/wordprocessingShape" mc:Ignorable="w14 wp14">
+<w:document xmlns:wpc="http://schemas.microsoft.com/office/word/2010/wordprocessingCanvas" xmlns:mc="http://schemas.openxmlformats.org/markup-compatibility/2006" xmlns:o="urn:schemas-microsoft-com:office:office" xmlns:r="http://schemas.openxmlformats.org/officeDocument/2006/relationships" xmlns:m="http://schemas.openxmlformats.org/officeDocument/2006/math" xmlns:v="urn:schemas-microsoft-com:vml" xmlns:wp14="http://schemas.microsoft.com/office/word/2010/wordprocessingDrawing" xmlns:wp="http://schemas.openxmlformats.org/drawingml/2006/wordprocessingDrawing" xmlns:w10="urn:schemas-microsoft-com:office:word" xmlns:w="http://schemas.openxmlformats.org/wordprocessingml/2006/main" xmlns:w14="http://schemas.microsoft.com/office/word/2010/wordml" xmlns:w15="http://schemas.microsoft.com/office/word/2012/wordml" xmlns:wpg="http://schemas.microsoft.com/office/word/2010/wordprocessingGroup" xmlns:wpi="http://schemas.microsoft.com/office/word/2010/wordprocessingInk" xmlns:wne="http://schemas.microsoft.com/office/word/2006/wordml" xmlns:wps="http://schemas.microsoft.com/office/word/2010/wordprocessingShape" mc:Ignorable="w14 w15 wp14">
   <w:body>
-    <w:p/>
+    <w:p>
+      <w:pPr>
+        <w:rPr>
+          <w:lang w:val="en-US"/>
+        </w:rPr>
+      </w:pPr>
+    </w:p>
     <w:p>
       <w:pPr>
         <w:rPr>
@@ -25,7 +31,7 @@
       <w:r>
         <w:rPr>
           <w:noProof/>
-          <w:lang w:eastAsia="pt-PT"/>
+          <w:lang w:val="en-US"/>
         </w:rPr>
         <w:drawing>
           <wp:anchor distT="0" distB="0" distL="114300" distR="114300" simplePos="0" relativeHeight="251657216" behindDoc="0" locked="0" layoutInCell="1" allowOverlap="1">
@@ -53,7 +59,7 @@
                     </pic:cNvPicPr>
                   </pic:nvPicPr>
                   <pic:blipFill>
-                    <a:blip r:embed="rId9">
+                    <a:blip r:embed="rId8">
                       <a:extLst>
                         <a:ext uri="{28A0092B-C50C-407E-A947-70E740481C1C}">
                           <a14:useLocalDpi xmlns:a14="http://schemas.microsoft.com/office/drawing/2010/main" val="0"/>
@@ -146,7 +152,7 @@
     </w:p>
     <w:tbl>
       <w:tblPr>
-        <w:tblStyle w:val="Tabelacomgrelha"/>
+        <w:tblStyle w:val="TableGrid"/>
         <w:tblW w:w="0" w:type="auto"/>
         <w:tblLook w:val="04A0" w:firstRow="1" w:lastRow="0" w:firstColumn="1" w:lastColumn="0" w:noHBand="0" w:noVBand="1"/>
       </w:tblPr>
@@ -242,7 +248,7 @@
       <w:r>
         <w:rPr>
           <w:noProof/>
-          <w:lang w:eastAsia="pt-PT"/>
+          <w:lang w:val="en-US"/>
         </w:rPr>
         <w:drawing>
           <wp:anchor distT="0" distB="0" distL="114300" distR="114300" simplePos="0" relativeHeight="251658240" behindDoc="0" locked="0" layoutInCell="1" allowOverlap="1">
@@ -270,7 +276,7 @@
                     </pic:cNvPicPr>
                   </pic:nvPicPr>
                   <pic:blipFill>
-                    <a:blip r:embed="rId10">
+                    <a:blip r:embed="rId9">
                       <a:extLst>
                         <a:ext uri="{28A0092B-C50C-407E-A947-70E740481C1C}">
                           <a14:useLocalDpi xmlns:a14="http://schemas.microsoft.com/office/drawing/2010/main" val="0"/>
@@ -304,8 +310,6 @@
           </wp:anchor>
         </w:drawing>
       </w:r>
-      <w:bookmarkStart w:id="0" w:name="_GoBack"/>
-      <w:bookmarkEnd w:id="0"/>
       <w:r>
         <w:rPr>
           <w:b/>
@@ -335,25 +339,26 @@
     </w:p>
     <w:sdt>
       <w:sdtPr>
+        <w:rPr>
+          <w:rFonts w:asciiTheme="minorHAnsi" w:eastAsiaTheme="minorHAnsi" w:hAnsiTheme="minorHAnsi" w:cstheme="minorBidi"/>
+          <w:b w:val="0"/>
+          <w:bCs w:val="0"/>
+          <w:color w:val="auto"/>
+          <w:sz w:val="22"/>
+          <w:szCs w:val="22"/>
+          <w:lang w:eastAsia="en-US"/>
+        </w:rPr>
         <w:id w:val="1314835685"/>
         <w:docPartObj>
           <w:docPartGallery w:val="Table of Contents"/>
           <w:docPartUnique/>
         </w:docPartObj>
       </w:sdtPr>
-      <w:sdtEndPr>
-        <w:rPr>
-          <w:rFonts w:asciiTheme="minorHAnsi" w:eastAsiaTheme="minorHAnsi" w:hAnsiTheme="minorHAnsi" w:cstheme="minorBidi"/>
-          <w:color w:val="auto"/>
-          <w:sz w:val="22"/>
-          <w:szCs w:val="22"/>
-          <w:lang w:eastAsia="en-US"/>
-        </w:rPr>
-      </w:sdtEndPr>
+      <w:sdtEndPr/>
       <w:sdtContent>
         <w:p>
           <w:pPr>
-            <w:pStyle w:val="Ttulodondice"/>
+            <w:pStyle w:val="TOCHeading"/>
           </w:pPr>
           <w:r>
             <w:t>Conteúdo</w:t>
@@ -361,7 +366,7 @@
         </w:p>
         <w:p>
           <w:pPr>
-            <w:pStyle w:val="ndice1"/>
+            <w:pStyle w:val="TOC1"/>
             <w:tabs>
               <w:tab w:val="right" w:leader="dot" w:pos="8494"/>
             </w:tabs>
@@ -383,7 +388,7 @@
           <w:hyperlink w:anchor="_Toc350413128" w:history="1">
             <w:r>
               <w:rPr>
-                <w:rStyle w:val="Hiperligao"/>
+                <w:rStyle w:val="Hyperlink"/>
                 <w:noProof/>
               </w:rPr>
               <w:t>Índice de Ilustrações</w:t>
@@ -440,7 +445,7 @@
         </w:p>
         <w:p>
           <w:pPr>
-            <w:pStyle w:val="ndice1"/>
+            <w:pStyle w:val="TOC1"/>
             <w:tabs>
               <w:tab w:val="right" w:leader="dot" w:pos="8494"/>
             </w:tabs>
@@ -453,7 +458,7 @@
           <w:hyperlink w:anchor="_Toc350413129" w:history="1">
             <w:r>
               <w:rPr>
-                <w:rStyle w:val="Hiperligao"/>
+                <w:rStyle w:val="Hyperlink"/>
                 <w:noProof/>
               </w:rPr>
               <w:t>Introdução</w:t>
@@ -510,7 +515,7 @@
         </w:p>
         <w:p>
           <w:pPr>
-            <w:pStyle w:val="ndice1"/>
+            <w:pStyle w:val="TOC1"/>
             <w:tabs>
               <w:tab w:val="right" w:leader="dot" w:pos="8494"/>
             </w:tabs>
@@ -523,7 +528,7 @@
           <w:hyperlink w:anchor="_Toc350413130" w:history="1">
             <w:r>
               <w:rPr>
-                <w:rStyle w:val="Hiperligao"/>
+                <w:rStyle w:val="Hyperlink"/>
                 <w:noProof/>
               </w:rPr>
               <w:t>Funcionalidades</w:t>
@@ -580,7 +585,7 @@
         </w:p>
         <w:p>
           <w:pPr>
-            <w:pStyle w:val="ndice1"/>
+            <w:pStyle w:val="TOC1"/>
             <w:tabs>
               <w:tab w:val="right" w:leader="dot" w:pos="8494"/>
             </w:tabs>
@@ -593,7 +598,7 @@
           <w:hyperlink w:anchor="_Toc350413131" w:history="1">
             <w:r>
               <w:rPr>
-                <w:rStyle w:val="Hiperligao"/>
+                <w:rStyle w:val="Hyperlink"/>
                 <w:noProof/>
               </w:rPr>
               <w:t>Ecrã de Arranque</w:t>
@@ -650,7 +655,7 @@
         </w:p>
         <w:p>
           <w:pPr>
-            <w:pStyle w:val="ndice1"/>
+            <w:pStyle w:val="TOC1"/>
             <w:tabs>
               <w:tab w:val="right" w:leader="dot" w:pos="8494"/>
             </w:tabs>
@@ -663,7 +668,7 @@
           <w:hyperlink w:anchor="_Toc350413132" w:history="1">
             <w:r>
               <w:rPr>
-                <w:rStyle w:val="Hiperligao"/>
+                <w:rStyle w:val="Hyperlink"/>
                 <w:noProof/>
               </w:rPr>
               <w:t>Ecrã principal</w:t>
@@ -748,7 +753,7 @@
     </w:p>
     <w:p>
       <w:pPr>
-        <w:pStyle w:val="ndicedeilustraes"/>
+        <w:pStyle w:val="TableofFigures"/>
         <w:tabs>
           <w:tab w:val="right" w:leader="dot" w:pos="8494"/>
         </w:tabs>
@@ -758,7 +763,7 @@
           <w:szCs w:val="32"/>
         </w:rPr>
       </w:pPr>
-      <w:bookmarkStart w:id="1" w:name="_Toc350413128"/>
+      <w:bookmarkStart w:id="0" w:name="_Toc350413128"/>
       <w:r>
         <w:rPr>
           <w:sz w:val="32"/>
@@ -767,12 +772,12 @@
         <w:lastRenderedPageBreak/>
         <w:t>Índice de Ilustrações</w:t>
       </w:r>
-      <w:bookmarkEnd w:id="1"/>
+      <w:bookmarkEnd w:id="0"/>
     </w:p>
     <w:p/>
     <w:p>
       <w:pPr>
-        <w:pStyle w:val="ndicedeilustraes"/>
+        <w:pStyle w:val="TableofFigures"/>
         <w:tabs>
           <w:tab w:val="right" w:leader="dot" w:pos="8494"/>
         </w:tabs>
@@ -807,7 +812,7 @@
       <w:hyperlink w:anchor="_Toc350413025" w:history="1">
         <w:r>
           <w:rPr>
-            <w:rStyle w:val="Hiperligao"/>
+            <w:rStyle w:val="Hyperlink"/>
             <w:noProof/>
           </w:rPr>
           <w:t>Ilustração 1 - Ecrã inicial - À procura de equipamentos/emuladores</w:t>
@@ -864,7 +869,7 @@
     </w:p>
     <w:p>
       <w:pPr>
-        <w:pStyle w:val="ndicedeilustraes"/>
+        <w:pStyle w:val="TableofFigures"/>
         <w:tabs>
           <w:tab w:val="right" w:leader="dot" w:pos="8494"/>
         </w:tabs>
@@ -875,7 +880,7 @@
       <w:hyperlink w:anchor="_Toc350413026" w:history="1">
         <w:r>
           <w:rPr>
-            <w:rStyle w:val="Hiperligao"/>
+            <w:rStyle w:val="Hyperlink"/>
             <w:noProof/>
           </w:rPr>
           <w:t>Ilustração 2 - Nenhum equipamento encontrado</w:t>
@@ -932,7 +937,7 @@
     </w:p>
     <w:p>
       <w:pPr>
-        <w:pStyle w:val="ndicedeilustraes"/>
+        <w:pStyle w:val="TableofFigures"/>
         <w:tabs>
           <w:tab w:val="right" w:leader="dot" w:pos="8494"/>
         </w:tabs>
@@ -943,7 +948,7 @@
       <w:hyperlink w:anchor="_Toc350413027" w:history="1">
         <w:r>
           <w:rPr>
-            <w:rStyle w:val="Hiperligao"/>
+            <w:rStyle w:val="Hyperlink"/>
             <w:noProof/>
           </w:rPr>
           <w:t>Ilustração 3 - Lista de dispositivos que surge em caso de existir mais que um equipamento</w:t>
@@ -1000,7 +1005,7 @@
     </w:p>
     <w:p>
       <w:pPr>
-        <w:pStyle w:val="ndicedeilustraes"/>
+        <w:pStyle w:val="TableofFigures"/>
         <w:tabs>
           <w:tab w:val="right" w:leader="dot" w:pos="8494"/>
         </w:tabs>
@@ -1011,7 +1016,7 @@
       <w:hyperlink w:anchor="_Toc350413028" w:history="1">
         <w:r>
           <w:rPr>
-            <w:rStyle w:val="Hiperligao"/>
+            <w:rStyle w:val="Hyperlink"/>
             <w:noProof/>
           </w:rPr>
           <w:t>Ilustração 4 - Selecção do ficheiro "adb.exe" requerido para a execução desta aplicação</w:t>
@@ -1068,7 +1073,7 @@
     </w:p>
     <w:p>
       <w:pPr>
-        <w:pStyle w:val="ndicedeilustraes"/>
+        <w:pStyle w:val="TableofFigures"/>
         <w:tabs>
           <w:tab w:val="right" w:leader="dot" w:pos="8494"/>
         </w:tabs>
@@ -1079,7 +1084,7 @@
       <w:hyperlink w:anchor="_Toc350413029" w:history="1">
         <w:r>
           <w:rPr>
-            <w:rStyle w:val="Hiperligao"/>
+            <w:rStyle w:val="Hyperlink"/>
             <w:noProof/>
           </w:rPr>
           <w:t>Ilustração 5 - Janela principal quando conectado a um equipamento/emulador</w:t>
@@ -1161,14 +1166,14 @@
     </w:p>
     <w:p>
       <w:pPr>
-        <w:pStyle w:val="Cabealho1"/>
+        <w:pStyle w:val="Heading1"/>
         <w:rPr>
           <w:b w:val="0"/>
           <w:sz w:val="32"/>
           <w:szCs w:val="32"/>
         </w:rPr>
       </w:pPr>
-      <w:bookmarkStart w:id="2" w:name="_Toc350413129"/>
+      <w:bookmarkStart w:id="1" w:name="_Toc350413129"/>
       <w:r>
         <w:rPr>
           <w:b w:val="0"/>
@@ -1178,7 +1183,7 @@
         <w:lastRenderedPageBreak/>
         <w:t>Introdução</w:t>
       </w:r>
-      <w:bookmarkEnd w:id="2"/>
+      <w:bookmarkEnd w:id="1"/>
     </w:p>
     <w:p>
       <w:pPr>
@@ -1299,14 +1304,14 @@
     </w:p>
     <w:p>
       <w:pPr>
-        <w:pStyle w:val="Cabealho1"/>
+        <w:pStyle w:val="Heading1"/>
         <w:rPr>
           <w:b w:val="0"/>
           <w:sz w:val="32"/>
           <w:szCs w:val="32"/>
         </w:rPr>
       </w:pPr>
-      <w:bookmarkStart w:id="3" w:name="_Toc350413130"/>
+      <w:bookmarkStart w:id="2" w:name="_Toc350413130"/>
       <w:r>
         <w:rPr>
           <w:b w:val="0"/>
@@ -1316,11 +1321,11 @@
         <w:lastRenderedPageBreak/>
         <w:t>Funcionalidades</w:t>
       </w:r>
-      <w:bookmarkEnd w:id="3"/>
-    </w:p>
-    <w:p>
-      <w:pPr>
-        <w:pStyle w:val="PargrafodaLista"/>
+      <w:bookmarkEnd w:id="2"/>
+    </w:p>
+    <w:p>
+      <w:pPr>
+        <w:pStyle w:val="ListParagraph"/>
         <w:numPr>
           <w:ilvl w:val="0"/>
           <w:numId w:val="3"/>
@@ -1358,7 +1363,7 @@
       </w:r>
       <w:r>
         <w:rPr>
-          <w:rStyle w:val="Refdenotaderodap"/>
+          <w:rStyle w:val="FootnoteReference"/>
           <w:sz w:val="24"/>
           <w:szCs w:val="32"/>
         </w:rPr>
@@ -1366,7 +1371,7 @@
       </w:r>
       <w:r>
         <w:rPr>
-          <w:rStyle w:val="Refdenotaderodap"/>
+          <w:rStyle w:val="FootnoteReference"/>
           <w:sz w:val="24"/>
           <w:szCs w:val="32"/>
         </w:rPr>
@@ -1389,7 +1394,7 @@
     </w:p>
     <w:p>
       <w:pPr>
-        <w:pStyle w:val="PargrafodaLista"/>
+        <w:pStyle w:val="ListParagraph"/>
         <w:numPr>
           <w:ilvl w:val="0"/>
           <w:numId w:val="3"/>
@@ -1418,7 +1423,7 @@
     </w:p>
     <w:p>
       <w:pPr>
-        <w:pStyle w:val="PargrafodaLista"/>
+        <w:pStyle w:val="ListParagraph"/>
         <w:numPr>
           <w:ilvl w:val="0"/>
           <w:numId w:val="3"/>
@@ -1447,7 +1452,7 @@
     </w:p>
     <w:p>
       <w:pPr>
-        <w:pStyle w:val="PargrafodaLista"/>
+        <w:pStyle w:val="ListParagraph"/>
         <w:numPr>
           <w:ilvl w:val="0"/>
           <w:numId w:val="3"/>
@@ -1530,14 +1535,14 @@
     </w:p>
     <w:p>
       <w:pPr>
-        <w:pStyle w:val="Cabealho1"/>
+        <w:pStyle w:val="Heading1"/>
         <w:rPr>
           <w:b w:val="0"/>
           <w:sz w:val="32"/>
           <w:szCs w:val="32"/>
         </w:rPr>
       </w:pPr>
-      <w:bookmarkStart w:id="4" w:name="_Toc350413131"/>
+      <w:bookmarkStart w:id="3" w:name="_Toc350413131"/>
       <w:r>
         <w:rPr>
           <w:b w:val="0"/>
@@ -1547,7 +1552,7 @@
         <w:lastRenderedPageBreak/>
         <w:t>Ecrã de Arranque</w:t>
       </w:r>
-      <w:bookmarkEnd w:id="4"/>
+      <w:bookmarkEnd w:id="3"/>
     </w:p>
     <w:p>
       <w:pPr>
@@ -1583,7 +1588,7 @@
           <w:noProof/>
           <w:sz w:val="24"/>
           <w:szCs w:val="32"/>
-          <w:lang w:eastAsia="pt-PT"/>
+          <w:lang w:val="en-US"/>
         </w:rPr>
         <w:drawing>
           <wp:inline distT="0" distB="0" distL="0" distR="0" wp14:anchorId="6843F37B" wp14:editId="11E0ABEC">
@@ -1601,7 +1606,7 @@
                     <pic:cNvPicPr/>
                   </pic:nvPicPr>
                   <pic:blipFill>
-                    <a:blip r:embed="rId11">
+                    <a:blip r:embed="rId10">
                       <a:extLst>
                         <a:ext uri="{28A0092B-C50C-407E-A947-70E740481C1C}">
                           <a14:useLocalDpi xmlns:a14="http://schemas.microsoft.com/office/drawing/2010/main" val="0"/>
@@ -1630,25 +1635,38 @@
     </w:p>
     <w:p>
       <w:pPr>
-        <w:pStyle w:val="Legenda"/>
+        <w:pStyle w:val="Caption"/>
         <w:jc w:val="center"/>
       </w:pPr>
-      <w:bookmarkStart w:id="5" w:name="_Toc350413025"/>
+      <w:bookmarkStart w:id="4" w:name="_Toc350413025"/>
       <w:r>
         <w:t xml:space="preserve">Ilustração </w:t>
       </w:r>
-      <w:fldSimple w:instr=" SEQ Ilustração \* ARABIC ">
-        <w:r>
-          <w:rPr>
-            <w:noProof/>
-          </w:rPr>
-          <w:t>1</w:t>
-        </w:r>
-      </w:fldSimple>
+      <w:r>
+        <w:fldChar w:fldCharType="begin"/>
+      </w:r>
+      <w:r>
+        <w:instrText xml:space="preserve"> SEQ Ilustração \* ARABIC </w:instrText>
+      </w:r>
+      <w:r>
+        <w:fldChar w:fldCharType="separate"/>
+      </w:r>
+      <w:r>
+        <w:rPr>
+          <w:noProof/>
+        </w:rPr>
+        <w:t>1</w:t>
+      </w:r>
+      <w:r>
+        <w:rPr>
+          <w:noProof/>
+        </w:rPr>
+        <w:fldChar w:fldCharType="end"/>
+      </w:r>
       <w:r>
         <w:t xml:space="preserve"> - Ecrã inicial - À procura de equipamentos/emuladores</w:t>
       </w:r>
-      <w:bookmarkEnd w:id="5"/>
+      <w:bookmarkEnd w:id="4"/>
     </w:p>
     <w:p>
       <w:pPr>
@@ -1658,7 +1676,7 @@
       <w:r>
         <w:rPr>
           <w:noProof/>
-          <w:lang w:eastAsia="pt-PT"/>
+          <w:lang w:val="en-US"/>
         </w:rPr>
         <w:drawing>
           <wp:inline distT="0" distB="0" distL="0" distR="0" wp14:anchorId="73304856" wp14:editId="1E53EFA6">
@@ -1676,7 +1694,7 @@
                     <pic:cNvPicPr/>
                   </pic:nvPicPr>
                   <pic:blipFill>
-                    <a:blip r:embed="rId12">
+                    <a:blip r:embed="rId11">
                       <a:extLst>
                         <a:ext uri="{28A0092B-C50C-407E-A947-70E740481C1C}">
                           <a14:useLocalDpi xmlns:a14="http://schemas.microsoft.com/office/drawing/2010/main" val="0"/>
@@ -1705,25 +1723,38 @@
     </w:p>
     <w:p>
       <w:pPr>
-        <w:pStyle w:val="Legenda"/>
+        <w:pStyle w:val="Caption"/>
         <w:jc w:val="center"/>
       </w:pPr>
-      <w:bookmarkStart w:id="6" w:name="_Toc350413026"/>
+      <w:bookmarkStart w:id="5" w:name="_Toc350413026"/>
       <w:r>
         <w:t xml:space="preserve">Ilustração </w:t>
       </w:r>
-      <w:fldSimple w:instr=" SEQ Ilustração \* ARABIC ">
-        <w:r>
-          <w:rPr>
-            <w:noProof/>
-          </w:rPr>
-          <w:t>2</w:t>
-        </w:r>
-      </w:fldSimple>
+      <w:r>
+        <w:fldChar w:fldCharType="begin"/>
+      </w:r>
+      <w:r>
+        <w:instrText xml:space="preserve"> SEQ Ilustração \* ARABIC </w:instrText>
+      </w:r>
+      <w:r>
+        <w:fldChar w:fldCharType="separate"/>
+      </w:r>
+      <w:r>
+        <w:rPr>
+          <w:noProof/>
+        </w:rPr>
+        <w:t>2</w:t>
+      </w:r>
+      <w:r>
+        <w:rPr>
+          <w:noProof/>
+        </w:rPr>
+        <w:fldChar w:fldCharType="end"/>
+      </w:r>
       <w:r>
         <w:t xml:space="preserve"> - Nenhum equipamento encontrado</w:t>
       </w:r>
-      <w:bookmarkEnd w:id="6"/>
+      <w:bookmarkEnd w:id="5"/>
     </w:p>
     <w:p>
       <w:pPr>
@@ -1733,7 +1764,7 @@
       <w:r>
         <w:rPr>
           <w:noProof/>
-          <w:lang w:eastAsia="pt-PT"/>
+          <w:lang w:val="en-US"/>
         </w:rPr>
         <w:drawing>
           <wp:inline distT="0" distB="0" distL="0" distR="0" wp14:anchorId="151D7612" wp14:editId="26473DF3">
@@ -1751,7 +1782,7 @@
                     <pic:cNvPicPr/>
                   </pic:nvPicPr>
                   <pic:blipFill>
-                    <a:blip r:embed="rId13">
+                    <a:blip r:embed="rId12">
                       <a:extLst>
                         <a:ext uri="{28A0092B-C50C-407E-A947-70E740481C1C}">
                           <a14:useLocalDpi xmlns:a14="http://schemas.microsoft.com/office/drawing/2010/main" val="0"/>
@@ -1780,25 +1811,38 @@
     </w:p>
     <w:p>
       <w:pPr>
-        <w:pStyle w:val="Legenda"/>
+        <w:pStyle w:val="Caption"/>
         <w:jc w:val="center"/>
       </w:pPr>
-      <w:bookmarkStart w:id="7" w:name="_Toc350413027"/>
+      <w:bookmarkStart w:id="6" w:name="_Toc350413027"/>
       <w:r>
         <w:t xml:space="preserve">Ilustração </w:t>
       </w:r>
-      <w:fldSimple w:instr=" SEQ Ilustração \* ARABIC ">
-        <w:r>
-          <w:rPr>
-            <w:noProof/>
-          </w:rPr>
-          <w:t>3</w:t>
-        </w:r>
-      </w:fldSimple>
+      <w:r>
+        <w:fldChar w:fldCharType="begin"/>
+      </w:r>
+      <w:r>
+        <w:instrText xml:space="preserve"> SEQ Ilustração \* ARABIC </w:instrText>
+      </w:r>
+      <w:r>
+        <w:fldChar w:fldCharType="separate"/>
+      </w:r>
+      <w:r>
+        <w:rPr>
+          <w:noProof/>
+        </w:rPr>
+        <w:t>3</w:t>
+      </w:r>
+      <w:r>
+        <w:rPr>
+          <w:noProof/>
+        </w:rPr>
+        <w:fldChar w:fldCharType="end"/>
+      </w:r>
       <w:r>
         <w:t xml:space="preserve"> - Lista de dispositivos que surge em caso de existir mais que um equipamento</w:t>
       </w:r>
-      <w:bookmarkEnd w:id="7"/>
+      <w:bookmarkEnd w:id="6"/>
     </w:p>
     <w:p>
       <w:pPr>
@@ -1808,7 +1852,7 @@
       <w:r>
         <w:rPr>
           <w:noProof/>
-          <w:lang w:eastAsia="pt-PT"/>
+          <w:lang w:val="en-US"/>
         </w:rPr>
         <w:lastRenderedPageBreak/>
         <w:drawing>
@@ -1827,7 +1871,7 @@
                     <pic:cNvPicPr/>
                   </pic:nvPicPr>
                   <pic:blipFill>
-                    <a:blip r:embed="rId14">
+                    <a:blip r:embed="rId13">
                       <a:extLst>
                         <a:ext uri="{28A0092B-C50C-407E-A947-70E740481C1C}">
                           <a14:useLocalDpi xmlns:a14="http://schemas.microsoft.com/office/drawing/2010/main" val="0"/>
@@ -1856,28 +1900,41 @@
     </w:p>
     <w:p>
       <w:pPr>
-        <w:pStyle w:val="Legenda"/>
+        <w:pStyle w:val="Caption"/>
         <w:jc w:val="center"/>
       </w:pPr>
-      <w:bookmarkStart w:id="8" w:name="_Toc350413028"/>
+      <w:bookmarkStart w:id="7" w:name="_Toc350413028"/>
       <w:r>
         <w:t>Ilustração</w:t>
       </w:r>
       <w:r>
         <w:t xml:space="preserve"> </w:t>
       </w:r>
-      <w:fldSimple w:instr=" SEQ Ilustração \* ARABIC ">
-        <w:r>
-          <w:rPr>
-            <w:noProof/>
-          </w:rPr>
-          <w:t>4</w:t>
-        </w:r>
-      </w:fldSimple>
+      <w:r>
+        <w:fldChar w:fldCharType="begin"/>
+      </w:r>
+      <w:r>
+        <w:instrText xml:space="preserve"> SEQ Ilustração \* ARABIC </w:instrText>
+      </w:r>
+      <w:r>
+        <w:fldChar w:fldCharType="separate"/>
+      </w:r>
+      <w:r>
+        <w:rPr>
+          <w:noProof/>
+        </w:rPr>
+        <w:t>4</w:t>
+      </w:r>
+      <w:r>
+        <w:rPr>
+          <w:noProof/>
+        </w:rPr>
+        <w:fldChar w:fldCharType="end"/>
+      </w:r>
       <w:r>
         <w:t xml:space="preserve"> - Selecção do ficheiro "adb.exe" requerido para a execução desta aplicação</w:t>
       </w:r>
-      <w:bookmarkEnd w:id="8"/>
+      <w:bookmarkEnd w:id="7"/>
     </w:p>
     <w:p>
       <w:r>
@@ -1886,13 +1943,13 @@
     </w:p>
     <w:p>
       <w:pPr>
-        <w:pStyle w:val="Cabealho1"/>
+        <w:pStyle w:val="Heading1"/>
         <w:rPr>
           <w:b w:val="0"/>
           <w:sz w:val="32"/>
         </w:rPr>
       </w:pPr>
-      <w:bookmarkStart w:id="9" w:name="_Toc350413132"/>
+      <w:bookmarkStart w:id="8" w:name="_Toc350413132"/>
       <w:r>
         <w:rPr>
           <w:b w:val="0"/>
@@ -1901,7 +1958,7 @@
         <w:lastRenderedPageBreak/>
         <w:t>Ecrã principal</w:t>
       </w:r>
-      <w:bookmarkEnd w:id="9"/>
+      <w:bookmarkEnd w:id="8"/>
     </w:p>
     <w:p>
       <w:pPr>
@@ -1933,18 +1990,553 @@
         <w:rPr>
           <w:noProof/>
           <w:sz w:val="24"/>
-          <w:lang w:eastAsia="pt-PT"/>
+          <w:lang w:val="en-US"/>
         </w:rPr>
         <mc:AlternateContent>
           <mc:Choice Requires="wps">
             <w:drawing>
-              <wp:anchor distT="0" distB="0" distL="114300" distR="114300" simplePos="0" relativeHeight="251662336" behindDoc="0" locked="0" layoutInCell="1" allowOverlap="1" wp14:anchorId="52282EFC" wp14:editId="6A9F6178">
+              <wp:anchor distT="0" distB="0" distL="114300" distR="114300" simplePos="0" relativeHeight="251673600" behindDoc="0" locked="0" layoutInCell="1" allowOverlap="1" wp14:anchorId="489183AE" wp14:editId="11757BA9">
                 <wp:simplePos x="0" y="0"/>
                 <wp:positionH relativeFrom="column">
-                  <wp:posOffset>653415</wp:posOffset>
+                  <wp:posOffset>4853940</wp:posOffset>
                 </wp:positionH>
                 <wp:positionV relativeFrom="paragraph">
-                  <wp:posOffset>878840</wp:posOffset>
+                  <wp:posOffset>177164</wp:posOffset>
+                </wp:positionV>
+                <wp:extent cx="1485900" cy="1762125"/>
+                <wp:effectExtent l="0" t="0" r="19050" b="28575"/>
+                <wp:wrapNone/>
+                <wp:docPr id="17" name="Caixa de Texto 2"/>
+                <wp:cNvGraphicFramePr>
+                  <a:graphicFrameLocks xmlns:a="http://schemas.openxmlformats.org/drawingml/2006/main"/>
+                </wp:cNvGraphicFramePr>
+                <a:graphic xmlns:a="http://schemas.openxmlformats.org/drawingml/2006/main">
+                  <a:graphicData uri="http://schemas.microsoft.com/office/word/2010/wordprocessingShape">
+                    <wps:wsp>
+                      <wps:cNvSpPr txBox="1">
+                        <a:spLocks noChangeArrowheads="1"/>
+                      </wps:cNvSpPr>
+                      <wps:spPr bwMode="auto">
+                        <a:xfrm>
+                          <a:off x="0" y="0"/>
+                          <a:ext cx="1485900" cy="1762125"/>
+                        </a:xfrm>
+                        <a:prstGeom prst="rect">
+                          <a:avLst/>
+                        </a:prstGeom>
+                        <a:solidFill>
+                          <a:srgbClr val="FFFFFF"/>
+                        </a:solidFill>
+                        <a:ln w="9525">
+                          <a:solidFill>
+                            <a:srgbClr val="000000"/>
+                          </a:solidFill>
+                          <a:miter lim="800000"/>
+                          <a:headEnd/>
+                          <a:tailEnd/>
+                        </a:ln>
+                      </wps:spPr>
+                      <wps:txbx>
+                        <w:txbxContent>
+                          <w:p>
+                            <w:proofErr w:type="spellStart"/>
+                            <w:r>
+                              <w:t>Shoutouts</w:t>
+                            </w:r>
+                            <w:proofErr w:type="spellEnd"/>
+                            <w:r>
+                              <w:t xml:space="preserve"> – Agradecimentos a pessoas que contribuíram para este programa.</w:t>
+                            </w:r>
+                          </w:p>
+                          <w:p>
+                            <w:proofErr w:type="spellStart"/>
+                            <w:r>
+                              <w:t>About</w:t>
+                            </w:r>
+                            <w:proofErr w:type="spellEnd"/>
+                            <w:r>
+                              <w:t xml:space="preserve"> – Informação sobre a versão do programa.</w:t>
+                            </w:r>
+                          </w:p>
+                          <w:p/>
+                        </w:txbxContent>
+                      </wps:txbx>
+                      <wps:bodyPr rot="0" vert="horz" wrap="square" lIns="91440" tIns="45720" rIns="91440" bIns="45720" anchor="t" anchorCtr="0">
+                        <a:noAutofit/>
+                      </wps:bodyPr>
+                    </wps:wsp>
+                  </a:graphicData>
+                </a:graphic>
+                <wp14:sizeRelH relativeFrom="margin">
+                  <wp14:pctWidth>0</wp14:pctWidth>
+                </wp14:sizeRelH>
+                <wp14:sizeRelV relativeFrom="margin">
+                  <wp14:pctHeight>0</wp14:pctHeight>
+                </wp14:sizeRelV>
+              </wp:anchor>
+            </w:drawing>
+          </mc:Choice>
+          <mc:Fallback>
+            <w:pict>
+              <v:shapetype w14:anchorId="489183AE" id="_x0000_t202" coordsize="21600,21600" o:spt="202" path="m,l,21600r21600,l21600,xe">
+                <v:stroke joinstyle="miter"/>
+                <v:path gradientshapeok="t" o:connecttype="rect"/>
+              </v:shapetype>
+              <v:shape id="Caixa de Texto 2" o:spid="_x0000_s1026" type="#_x0000_t202" style="position:absolute;left:0;text-align:left;margin-left:382.2pt;margin-top:13.95pt;width:117pt;height:138.75pt;z-index:251673600;visibility:visible;mso-wrap-style:square;mso-width-percent:0;mso-height-percent:0;mso-wrap-distance-left:9pt;mso-wrap-distance-top:0;mso-wrap-distance-right:9pt;mso-wrap-distance-bottom:0;mso-position-horizontal:absolute;mso-position-horizontal-relative:text;mso-position-vertical:absolute;mso-position-vertical-relative:text;mso-width-percent:0;mso-height-percent:0;mso-width-relative:margin;mso-height-relative:margin;v-text-anchor:top" o:gfxdata="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">
+                <v:textbox>
+                  <w:txbxContent>
+                    <w:p>
+                      <w:proofErr w:type="spellStart"/>
+                      <w:r>
+                        <w:t>Shoutouts</w:t>
+                      </w:r>
+                      <w:proofErr w:type="spellEnd"/>
+                      <w:r>
+                        <w:t xml:space="preserve"> – Agradecimentos a pessoas que contribuíram para este programa.</w:t>
+                      </w:r>
+                    </w:p>
+                    <w:p>
+                      <w:proofErr w:type="spellStart"/>
+                      <w:r>
+                        <w:t>About</w:t>
+                      </w:r>
+                      <w:proofErr w:type="spellEnd"/>
+                      <w:r>
+                        <w:t xml:space="preserve"> – Informação sobre a versão do programa.</w:t>
+                      </w:r>
+                    </w:p>
+                    <w:p/>
+                  </w:txbxContent>
+                </v:textbox>
+              </v:shape>
+            </w:pict>
+          </mc:Fallback>
+        </mc:AlternateContent>
+      </w:r>
+      <w:r>
+        <w:rPr>
+          <w:noProof/>
+          <w:sz w:val="24"/>
+          <w:lang w:val="en-US"/>
+        </w:rPr>
+        <mc:AlternateContent>
+          <mc:Choice Requires="wps">
+            <w:drawing>
+              <wp:anchor distT="0" distB="0" distL="114300" distR="114300" simplePos="0" relativeHeight="251648000" behindDoc="0" locked="0" layoutInCell="1" allowOverlap="1" wp14:anchorId="18735E7A" wp14:editId="1CFC3C06">
+                <wp:simplePos x="0" y="0"/>
+                <wp:positionH relativeFrom="column">
+                  <wp:posOffset>4844415</wp:posOffset>
+                </wp:positionH>
+                <wp:positionV relativeFrom="paragraph">
+                  <wp:posOffset>2033905</wp:posOffset>
+                </wp:positionV>
+                <wp:extent cx="1485900" cy="1038225"/>
+                <wp:effectExtent l="0" t="0" r="19050" b="28575"/>
+                <wp:wrapNone/>
+                <wp:docPr id="307" name="Caixa de Texto 2"/>
+                <wp:cNvGraphicFramePr>
+                  <a:graphicFrameLocks xmlns:a="http://schemas.openxmlformats.org/drawingml/2006/main"/>
+                </wp:cNvGraphicFramePr>
+                <a:graphic xmlns:a="http://schemas.openxmlformats.org/drawingml/2006/main">
+                  <a:graphicData uri="http://schemas.microsoft.com/office/word/2010/wordprocessingShape">
+                    <wps:wsp>
+                      <wps:cNvSpPr txBox="1">
+                        <a:spLocks noChangeArrowheads="1"/>
+                      </wps:cNvSpPr>
+                      <wps:spPr bwMode="auto">
+                        <a:xfrm>
+                          <a:off x="0" y="0"/>
+                          <a:ext cx="1485900" cy="1038225"/>
+                        </a:xfrm>
+                        <a:prstGeom prst="rect">
+                          <a:avLst/>
+                        </a:prstGeom>
+                        <a:solidFill>
+                          <a:srgbClr val="FFFFFF"/>
+                        </a:solidFill>
+                        <a:ln w="9525">
+                          <a:solidFill>
+                            <a:srgbClr val="000000"/>
+                          </a:solidFill>
+                          <a:miter lim="800000"/>
+                          <a:headEnd/>
+                          <a:tailEnd/>
+                        </a:ln>
+                      </wps:spPr>
+                      <wps:txbx>
+                        <w:txbxContent>
+                          <w:p>
+                            <w:r>
+                              <w:t xml:space="preserve">Ao carregar nesta zona </w:t>
+                            </w:r>
+                            <w:r>
+                              <w:t xml:space="preserve">branca </w:t>
+                            </w:r>
+                            <w:r>
+                              <w:t>com o botão direito do rato, o ecrã irá mudar a sua orientação.</w:t>
+                            </w:r>
+                          </w:p>
+                        </w:txbxContent>
+                      </wps:txbx>
+                      <wps:bodyPr rot="0" vert="horz" wrap="square" lIns="91440" tIns="45720" rIns="91440" bIns="45720" anchor="t" anchorCtr="0">
+                        <a:noAutofit/>
+                      </wps:bodyPr>
+                    </wps:wsp>
+                  </a:graphicData>
+                </a:graphic>
+                <wp14:sizeRelH relativeFrom="margin">
+                  <wp14:pctWidth>0</wp14:pctWidth>
+                </wp14:sizeRelH>
+                <wp14:sizeRelV relativeFrom="margin">
+                  <wp14:pctHeight>0</wp14:pctHeight>
+                </wp14:sizeRelV>
+              </wp:anchor>
+            </w:drawing>
+          </mc:Choice>
+          <mc:Fallback>
+            <w:pict>
+              <v:shape w14:anchorId="18735E7A" id="_x0000_s1027" type="#_x0000_t202" style="position:absolute;left:0;text-align:left;margin-left:381.45pt;margin-top:160.15pt;width:117pt;height:81.75pt;z-index:251648000;visibility:visible;mso-wrap-style:square;mso-width-percent:0;mso-height-percent:0;mso-wrap-distance-left:9pt;mso-wrap-distance-top:0;mso-wrap-distance-right:9pt;mso-wrap-distance-bottom:0;mso-position-horizontal:absolute;mso-position-horizontal-relative:text;mso-position-vertical:absolute;mso-position-vertical-relative:text;mso-width-percent:0;mso-height-percent:0;mso-width-relative:margin;mso-height-relative:margin;v-text-anchor:top" o:gfxdata="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">
+                <v:textbox>
+                  <w:txbxContent>
+                    <w:p>
+                      <w:r>
+                        <w:t xml:space="preserve">Ao carregar nesta zona </w:t>
+                      </w:r>
+                      <w:r>
+                        <w:t xml:space="preserve">branca </w:t>
+                      </w:r>
+                      <w:r>
+                        <w:t>com o botão direito do rato, o ecrã irá mudar a sua orientação.</w:t>
+                      </w:r>
+                    </w:p>
+                  </w:txbxContent>
+                </v:textbox>
+              </v:shape>
+            </w:pict>
+          </mc:Fallback>
+        </mc:AlternateContent>
+      </w:r>
+      <w:r>
+        <w:rPr>
+          <w:noProof/>
+          <w:sz w:val="24"/>
+          <w:lang w:val="en-US"/>
+        </w:rPr>
+        <mc:AlternateContent>
+          <mc:Choice Requires="wps">
+            <w:drawing>
+              <wp:anchor distT="0" distB="0" distL="114300" distR="114300" simplePos="0" relativeHeight="251642880" behindDoc="0" locked="0" layoutInCell="1" allowOverlap="1" wp14:anchorId="147FEDAC" wp14:editId="0ACDA9AB">
+                <wp:simplePos x="0" y="0"/>
+                <wp:positionH relativeFrom="column">
+                  <wp:posOffset>3796665</wp:posOffset>
+                </wp:positionH>
+                <wp:positionV relativeFrom="paragraph">
+                  <wp:posOffset>2386330</wp:posOffset>
+                </wp:positionV>
+                <wp:extent cx="971550" cy="1"/>
+                <wp:effectExtent l="0" t="76200" r="19050" b="114300"/>
+                <wp:wrapNone/>
+                <wp:docPr id="8" name="Conexão recta unidireccional 8"/>
+                <wp:cNvGraphicFramePr/>
+                <a:graphic xmlns:a="http://schemas.openxmlformats.org/drawingml/2006/main">
+                  <a:graphicData uri="http://schemas.microsoft.com/office/word/2010/wordprocessingShape">
+                    <wps:wsp>
+                      <wps:cNvCnPr/>
+                      <wps:spPr>
+                        <a:xfrm flipV="1">
+                          <a:off x="0" y="0"/>
+                          <a:ext cx="971550" cy="1"/>
+                        </a:xfrm>
+                        <a:prstGeom prst="straightConnector1">
+                          <a:avLst/>
+                        </a:prstGeom>
+                        <a:ln>
+                          <a:tailEnd type="arrow"/>
+                        </a:ln>
+                      </wps:spPr>
+                      <wps:style>
+                        <a:lnRef idx="1">
+                          <a:schemeClr val="dk1"/>
+                        </a:lnRef>
+                        <a:fillRef idx="0">
+                          <a:schemeClr val="dk1"/>
+                        </a:fillRef>
+                        <a:effectRef idx="0">
+                          <a:schemeClr val="dk1"/>
+                        </a:effectRef>
+                        <a:fontRef idx="minor">
+                          <a:schemeClr val="tx1"/>
+                        </a:fontRef>
+                      </wps:style>
+                      <wps:bodyPr/>
+                    </wps:wsp>
+                  </a:graphicData>
+                </a:graphic>
+                <wp14:sizeRelV relativeFrom="margin">
+                  <wp14:pctHeight>0</wp14:pctHeight>
+                </wp14:sizeRelV>
+              </wp:anchor>
+            </w:drawing>
+          </mc:Choice>
+          <mc:Fallback>
+            <w:pict>
+              <v:shapetype w14:anchorId="7CFE3651" id="_x0000_t32" coordsize="21600,21600" o:spt="32" o:oned="t" path="m,l21600,21600e" filled="f">
+                <v:path arrowok="t" fillok="f" o:connecttype="none"/>
+                <o:lock v:ext="edit" shapetype="t"/>
+              </v:shapetype>
+              <v:shape id="Conexão recta unidireccional 8" o:spid="_x0000_s1026" type="#_x0000_t32" style="position:absolute;margin-left:298.95pt;margin-top:187.9pt;width:76.5pt;height:0;flip:y;z-index:251642880;visibility:visible;mso-wrap-style:square;mso-height-percent:0;mso-wrap-distance-left:9pt;mso-wrap-distance-top:0;mso-wrap-distance-right:9pt;mso-wrap-distance-bottom:0;mso-position-horizontal:absolute;mso-position-horizontal-relative:text;mso-position-vertical:absolute;mso-position-vertical-relative:text;mso-height-percent:0;mso-height-relative:margin" o:gfxdata="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" strokecolor="black [3040]">
+                <v:stroke endarrow="open"/>
+              </v:shape>
+            </w:pict>
+          </mc:Fallback>
+        </mc:AlternateContent>
+      </w:r>
+      <w:r>
+        <w:rPr>
+          <w:noProof/>
+          <w:sz w:val="24"/>
+          <w:lang w:val="en-US"/>
+        </w:rPr>
+        <mc:AlternateContent>
+          <mc:Choice Requires="wps">
+            <w:drawing>
+              <wp:anchor distT="0" distB="0" distL="114300" distR="114300" simplePos="0" relativeHeight="251670528" behindDoc="0" locked="0" layoutInCell="1" allowOverlap="1" wp14:anchorId="0EF2B1DB" wp14:editId="0F9DE2E5">
+                <wp:simplePos x="0" y="0"/>
+                <wp:positionH relativeFrom="column">
+                  <wp:posOffset>2996564</wp:posOffset>
+                </wp:positionH>
+                <wp:positionV relativeFrom="paragraph">
+                  <wp:posOffset>386715</wp:posOffset>
+                </wp:positionV>
+                <wp:extent cx="1724025" cy="0"/>
+                <wp:effectExtent l="0" t="76200" r="9525" b="95250"/>
+                <wp:wrapNone/>
+                <wp:docPr id="16" name="Straight Arrow Connector 16"/>
+                <wp:cNvGraphicFramePr/>
+                <a:graphic xmlns:a="http://schemas.openxmlformats.org/drawingml/2006/main">
+                  <a:graphicData uri="http://schemas.microsoft.com/office/word/2010/wordprocessingShape">
+                    <wps:wsp>
+                      <wps:cNvCnPr/>
+                      <wps:spPr>
+                        <a:xfrm>
+                          <a:off x="0" y="0"/>
+                          <a:ext cx="1724025" cy="0"/>
+                        </a:xfrm>
+                        <a:prstGeom prst="straightConnector1">
+                          <a:avLst/>
+                        </a:prstGeom>
+                        <a:ln>
+                          <a:tailEnd type="triangle"/>
+                        </a:ln>
+                      </wps:spPr>
+                      <wps:style>
+                        <a:lnRef idx="1">
+                          <a:schemeClr val="dk1"/>
+                        </a:lnRef>
+                        <a:fillRef idx="0">
+                          <a:schemeClr val="dk1"/>
+                        </a:fillRef>
+                        <a:effectRef idx="0">
+                          <a:schemeClr val="dk1"/>
+                        </a:effectRef>
+                        <a:fontRef idx="minor">
+                          <a:schemeClr val="tx1"/>
+                        </a:fontRef>
+                      </wps:style>
+                      <wps:bodyPr/>
+                    </wps:wsp>
+                  </a:graphicData>
+                </a:graphic>
+              </wp:anchor>
+            </w:drawing>
+          </mc:Choice>
+          <mc:Fallback>
+            <w:pict>
+              <v:shape w14:anchorId="30EE005A" id="Straight Arrow Connector 16" o:spid="_x0000_s1026" type="#_x0000_t32" style="position:absolute;margin-left:235.95pt;margin-top:30.45pt;width:135.75pt;height:0;z-index:251670528;visibility:visible;mso-wrap-style:square;mso-wrap-distance-left:9pt;mso-wrap-distance-top:0;mso-wrap-distance-right:9pt;mso-wrap-distance-bottom:0;mso-position-horizontal:absolute;mso-position-horizontal-relative:text;mso-position-vertical:absolute;mso-position-vertical-relative:text" o:gfxdata="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" strokecolor="black [3040]">
+                <v:stroke endarrow="block"/>
+              </v:shape>
+            </w:pict>
+          </mc:Fallback>
+        </mc:AlternateContent>
+      </w:r>
+      <w:r>
+        <w:rPr>
+          <w:noProof/>
+          <w:sz w:val="24"/>
+          <w:lang w:val="en-US"/>
+        </w:rPr>
+        <mc:AlternateContent>
+          <mc:Choice Requires="wps">
+            <w:drawing>
+              <wp:anchor distT="0" distB="0" distL="114300" distR="114300" simplePos="0" relativeHeight="251668480" behindDoc="0" locked="0" layoutInCell="1" allowOverlap="1" wp14:anchorId="371637D8" wp14:editId="6A692C56">
+                <wp:simplePos x="0" y="0"/>
+                <wp:positionH relativeFrom="column">
+                  <wp:posOffset>-1051560</wp:posOffset>
+                </wp:positionH>
+                <wp:positionV relativeFrom="paragraph">
+                  <wp:posOffset>5715</wp:posOffset>
+                </wp:positionV>
+                <wp:extent cx="1343025" cy="1104900"/>
+                <wp:effectExtent l="0" t="0" r="28575" b="19050"/>
+                <wp:wrapNone/>
+                <wp:docPr id="14" name="Caixa de Texto 2"/>
+                <wp:cNvGraphicFramePr>
+                  <a:graphicFrameLocks xmlns:a="http://schemas.openxmlformats.org/drawingml/2006/main"/>
+                </wp:cNvGraphicFramePr>
+                <a:graphic xmlns:a="http://schemas.openxmlformats.org/drawingml/2006/main">
+                  <a:graphicData uri="http://schemas.microsoft.com/office/word/2010/wordprocessingShape">
+                    <wps:wsp>
+                      <wps:cNvSpPr txBox="1">
+                        <a:spLocks noChangeArrowheads="1"/>
+                      </wps:cNvSpPr>
+                      <wps:spPr bwMode="auto">
+                        <a:xfrm>
+                          <a:off x="0" y="0"/>
+                          <a:ext cx="1343025" cy="1104900"/>
+                        </a:xfrm>
+                        <a:prstGeom prst="rect">
+                          <a:avLst/>
+                        </a:prstGeom>
+                        <a:solidFill>
+                          <a:srgbClr val="FFFFFF"/>
+                        </a:solidFill>
+                        <a:ln w="9525">
+                          <a:solidFill>
+                            <a:srgbClr val="000000"/>
+                          </a:solidFill>
+                          <a:miter lim="800000"/>
+                          <a:headEnd/>
+                          <a:tailEnd/>
+                        </a:ln>
+                      </wps:spPr>
+                      <wps:txbx>
+                        <w:txbxContent>
+                          <w:p>
+                            <w:r>
+                              <w:t>Irá abrir uma janela que mostra informação interna e diversa sobre o equipamento móvel</w:t>
+                            </w:r>
+                          </w:p>
+                        </w:txbxContent>
+                      </wps:txbx>
+                      <wps:bodyPr rot="0" vert="horz" wrap="square" lIns="91440" tIns="45720" rIns="91440" bIns="45720" anchor="t" anchorCtr="0">
+                        <a:noAutofit/>
+                      </wps:bodyPr>
+                    </wps:wsp>
+                  </a:graphicData>
+                </a:graphic>
+                <wp14:sizeRelH relativeFrom="margin">
+                  <wp14:pctWidth>0</wp14:pctWidth>
+                </wp14:sizeRelH>
+                <wp14:sizeRelV relativeFrom="margin">
+                  <wp14:pctHeight>0</wp14:pctHeight>
+                </wp14:sizeRelV>
+              </wp:anchor>
+            </w:drawing>
+          </mc:Choice>
+          <mc:Fallback>
+            <w:pict>
+              <v:shape w14:anchorId="371637D8" id="_x0000_s1028" type="#_x0000_t202" style="position:absolute;left:0;text-align:left;margin-left:-82.8pt;margin-top:.45pt;width:105.75pt;height:87pt;z-index:251668480;visibility:visible;mso-wrap-style:square;mso-width-percent:0;mso-height-percent:0;mso-wrap-distance-left:9pt;mso-wrap-distance-top:0;mso-wrap-distance-right:9pt;mso-wrap-distance-bottom:0;mso-position-horizontal:absolute;mso-position-horizontal-relative:text;mso-position-vertical:absolute;mso-position-vertical-relative:text;mso-width-percent:0;mso-height-percent:0;mso-width-relative:margin;mso-height-relative:margin;v-text-anchor:top" o:gfxdata="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">
+                <v:textbox>
+                  <w:txbxContent>
+                    <w:p>
+                      <w:r>
+                        <w:t>Irá abrir uma janela que mostra informação interna e diversa sobre o equipamento móvel</w:t>
+                      </w:r>
+                    </w:p>
+                  </w:txbxContent>
+                </v:textbox>
+              </v:shape>
+            </w:pict>
+          </mc:Fallback>
+        </mc:AlternateContent>
+      </w:r>
+      <w:r>
+        <w:rPr>
+          <w:noProof/>
+          <w:sz w:val="24"/>
+          <w:lang w:val="en-US"/>
+        </w:rPr>
+        <mc:AlternateContent>
+          <mc:Choice Requires="wps">
+            <w:drawing>
+              <wp:anchor distT="0" distB="0" distL="114300" distR="114300" simplePos="0" relativeHeight="251665408" behindDoc="0" locked="0" layoutInCell="1" allowOverlap="1" wp14:anchorId="5FD6DB66" wp14:editId="50ABB112">
+                <wp:simplePos x="0" y="0"/>
+                <wp:positionH relativeFrom="column">
+                  <wp:posOffset>329565</wp:posOffset>
+                </wp:positionH>
+                <wp:positionV relativeFrom="paragraph">
+                  <wp:posOffset>377190</wp:posOffset>
+                </wp:positionV>
+                <wp:extent cx="1276350" cy="0"/>
+                <wp:effectExtent l="38100" t="76200" r="0" b="114300"/>
+                <wp:wrapNone/>
+                <wp:docPr id="13" name="Conexão recta unidireccional 9"/>
+                <wp:cNvGraphicFramePr/>
+                <a:graphic xmlns:a="http://schemas.openxmlformats.org/drawingml/2006/main">
+                  <a:graphicData uri="http://schemas.microsoft.com/office/word/2010/wordprocessingShape">
+                    <wps:wsp>
+                      <wps:cNvCnPr/>
+                      <wps:spPr>
+                        <a:xfrm flipH="1">
+                          <a:off x="0" y="0"/>
+                          <a:ext cx="1276350" cy="0"/>
+                        </a:xfrm>
+                        <a:prstGeom prst="straightConnector1">
+                          <a:avLst/>
+                        </a:prstGeom>
+                        <a:ln>
+                          <a:tailEnd type="arrow"/>
+                        </a:ln>
+                      </wps:spPr>
+                      <wps:style>
+                        <a:lnRef idx="1">
+                          <a:schemeClr val="dk1"/>
+                        </a:lnRef>
+                        <a:fillRef idx="0">
+                          <a:schemeClr val="dk1"/>
+                        </a:fillRef>
+                        <a:effectRef idx="0">
+                          <a:schemeClr val="dk1"/>
+                        </a:effectRef>
+                        <a:fontRef idx="minor">
+                          <a:schemeClr val="tx1"/>
+                        </a:fontRef>
+                      </wps:style>
+                      <wps:bodyPr/>
+                    </wps:wsp>
+                  </a:graphicData>
+                </a:graphic>
+                <wp14:sizeRelV relativeFrom="margin">
+                  <wp14:pctHeight>0</wp14:pctHeight>
+                </wp14:sizeRelV>
+              </wp:anchor>
+            </w:drawing>
+          </mc:Choice>
+          <mc:Fallback>
+            <w:pict>
+              <v:shape w14:anchorId="509C8422" id="Conexão recta unidireccional 9" o:spid="_x0000_s1026" type="#_x0000_t32" style="position:absolute;margin-left:25.95pt;margin-top:29.7pt;width:100.5pt;height:0;flip:x;z-index:251665408;visibility:visible;mso-wrap-style:square;mso-height-percent:0;mso-wrap-distance-left:9pt;mso-wrap-distance-top:0;mso-wrap-distance-right:9pt;mso-wrap-distance-bottom:0;mso-position-horizontal:absolute;mso-position-horizontal-relative:text;mso-position-vertical:absolute;mso-position-vertical-relative:text;mso-height-percent:0;mso-height-relative:margin" o:gfxdata="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" strokecolor="black [3040]">
+                <v:stroke endarrow="open"/>
+              </v:shape>
+            </w:pict>
+          </mc:Fallback>
+        </mc:AlternateContent>
+      </w:r>
+      <w:r>
+        <w:rPr>
+          <w:noProof/>
+          <w:sz w:val="24"/>
+          <w:lang w:val="en-US"/>
+        </w:rPr>
+        <mc:AlternateContent>
+          <mc:Choice Requires="wps">
+            <w:drawing>
+              <wp:anchor distT="0" distB="0" distL="114300" distR="114300" simplePos="0" relativeHeight="251654144" behindDoc="0" locked="0" layoutInCell="1" allowOverlap="1" wp14:anchorId="65B4D149" wp14:editId="64CDBDE0">
+                <wp:simplePos x="0" y="0"/>
+                <wp:positionH relativeFrom="column">
+                  <wp:posOffset>691515</wp:posOffset>
+                </wp:positionH>
+                <wp:positionV relativeFrom="paragraph">
+                  <wp:posOffset>2145665</wp:posOffset>
                 </wp:positionV>
                 <wp:extent cx="1276350" cy="0"/>
                 <wp:effectExtent l="38100" t="76200" r="0" b="114300"/>
@@ -1993,11 +2585,7 @@
           </mc:Choice>
           <mc:Fallback>
             <w:pict>
-              <v:shapetype id="_x0000_t32" coordsize="21600,21600" o:spt="32" o:oned="t" path="m,l21600,21600e" filled="f">
-                <v:path arrowok="t" fillok="f" o:connecttype="none"/>
-                <o:lock v:ext="edit" shapetype="t"/>
-              </v:shapetype>
-              <v:shape id="Conexão recta unidireccional 9" o:spid="_x0000_s1026" type="#_x0000_t32" style="position:absolute;margin-left:51.45pt;margin-top:69.2pt;width:100.5pt;height:0;flip:x;z-index:251662336;visibility:visible;mso-wrap-style:square;mso-height-percent:0;mso-wrap-distance-left:9pt;mso-wrap-distance-top:0;mso-wrap-distance-right:9pt;mso-wrap-distance-bottom:0;mso-position-horizontal:absolute;mso-position-horizontal-relative:text;mso-position-vertical:absolute;mso-position-vertical-relative:text;mso-height-percent:0;mso-height-relative:margin" o:gfxdata="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" strokecolor="black [3040]">
+              <v:shape w14:anchorId="12F3D6C4" id="Conexão recta unidireccional 9" o:spid="_x0000_s1026" type="#_x0000_t32" style="position:absolute;margin-left:54.45pt;margin-top:168.95pt;width:100.5pt;height:0;flip:x;z-index:251654144;visibility:visible;mso-wrap-style:square;mso-height-percent:0;mso-wrap-distance-left:9pt;mso-wrap-distance-top:0;mso-wrap-distance-right:9pt;mso-wrap-distance-bottom:0;mso-position-horizontal:absolute;mso-position-horizontal-relative:text;mso-position-vertical:absolute;mso-position-vertical-relative:text;mso-height-percent:0;mso-height-relative:margin" o:gfxdata="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" strokecolor="black [3040]">
                 <v:stroke endarrow="open"/>
               </v:shape>
             </w:pict>
@@ -2008,17 +2596,18 @@
         <w:rPr>
           <w:noProof/>
           <w:sz w:val="24"/>
+          <w:lang w:val="en-US"/>
         </w:rPr>
         <mc:AlternateContent>
           <mc:Choice Requires="wps">
             <w:drawing>
-              <wp:anchor distT="0" distB="0" distL="114300" distR="114300" simplePos="0" relativeHeight="251664384" behindDoc="0" locked="0" layoutInCell="1" allowOverlap="1" wp14:anchorId="149CF1A0" wp14:editId="63EE3A00">
+              <wp:anchor distT="0" distB="0" distL="114300" distR="114300" simplePos="0" relativeHeight="251659264" behindDoc="0" locked="0" layoutInCell="1" allowOverlap="1" wp14:anchorId="43FA2AD8" wp14:editId="6F4A6C98">
                 <wp:simplePos x="0" y="0"/>
                 <wp:positionH relativeFrom="column">
-                  <wp:posOffset>-1042035</wp:posOffset>
+                  <wp:posOffset>-1051560</wp:posOffset>
                 </wp:positionH>
                 <wp:positionV relativeFrom="paragraph">
-                  <wp:posOffset>328930</wp:posOffset>
+                  <wp:posOffset>1643380</wp:posOffset>
                 </wp:positionV>
                 <wp:extent cx="1619250" cy="1562100"/>
                 <wp:effectExtent l="0" t="0" r="19050" b="19050"/>
@@ -2098,11 +2687,7 @@
           </mc:Choice>
           <mc:Fallback>
             <w:pict>
-              <v:shapetype id="_x0000_t202" coordsize="21600,21600" o:spt="202" path="m,l,21600r21600,l21600,xe">
-                <v:stroke joinstyle="miter"/>
-                <v:path gradientshapeok="t" o:connecttype="rect"/>
-              </v:shapetype>
-              <v:shape id="Caixa de Texto 2" o:spid="_x0000_s1026" type="#_x0000_t202" style="position:absolute;left:0;text-align:left;margin-left:-82.05pt;margin-top:25.9pt;width:127.5pt;height:123pt;z-index:251664384;visibility:visible;mso-wrap-style:square;mso-width-percent:0;mso-height-percent:0;mso-wrap-distance-left:9pt;mso-wrap-distance-top:0;mso-wrap-distance-right:9pt;mso-wrap-distance-bottom:0;mso-position-horizontal:absolute;mso-position-horizontal-relative:text;mso-position-vertical:absolute;mso-position-vertical-relative:text;mso-width-percent:0;mso-height-percent:0;mso-width-relative:margin;mso-height-relative:margin;v-text-anchor:top" o:gfxdata="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">
+              <v:shape w14:anchorId="43FA2AD8" id="_x0000_s1029" type="#_x0000_t202" style="position:absolute;left:0;text-align:left;margin-left:-82.8pt;margin-top:129.4pt;width:127.5pt;height:123pt;z-index:251659264;visibility:visible;mso-wrap-style:square;mso-width-percent:0;mso-height-percent:0;mso-wrap-distance-left:9pt;mso-wrap-distance-top:0;mso-wrap-distance-right:9pt;mso-wrap-distance-bottom:0;mso-position-horizontal:absolute;mso-position-horizontal-relative:text;mso-position-vertical:absolute;mso-position-vertical-relative:text;mso-width-percent:0;mso-height-percent:0;mso-width-relative:margin;mso-height-relative:margin;v-text-anchor:top" o:gfxdata="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">
                 <v:textbox>
                   <w:txbxContent>
                     <w:p>
@@ -2140,12 +2725,12 @@
         <w:rPr>
           <w:noProof/>
           <w:sz w:val="24"/>
-          <w:lang w:eastAsia="pt-PT"/>
+          <w:lang w:val="en-US"/>
         </w:rPr>
         <mc:AlternateContent>
           <mc:Choice Requires="wps">
             <w:drawing>
-              <wp:anchor distT="0" distB="0" distL="114300" distR="114300" simplePos="0" relativeHeight="251665408" behindDoc="0" locked="0" layoutInCell="1" allowOverlap="1" wp14:anchorId="4533F8A7" wp14:editId="75D6F2A9">
+              <wp:anchor distT="0" distB="0" distL="114300" distR="114300" simplePos="0" relativeHeight="251661312" behindDoc="0" locked="0" layoutInCell="1" allowOverlap="1" wp14:anchorId="1534F20A" wp14:editId="2B3635FD">
                 <wp:simplePos x="0" y="0"/>
                 <wp:positionH relativeFrom="column">
                   <wp:posOffset>2815590</wp:posOffset>
@@ -2203,7 +2788,7 @@
           </mc:Choice>
           <mc:Fallback>
             <w:pict>
-              <v:shape id="Conexão recta unidireccional 11" o:spid="_x0000_s1026" type="#_x0000_t32" style="position:absolute;margin-left:221.7pt;margin-top:274.7pt;width:0;height:45.75pt;z-index:251665408;visibility:visible;mso-wrap-style:square;mso-width-percent:0;mso-height-percent:0;mso-wrap-distance-left:9pt;mso-wrap-distance-top:0;mso-wrap-distance-right:9pt;mso-wrap-distance-bottom:0;mso-position-horizontal:absolute;mso-position-horizontal-relative:text;mso-position-vertical:absolute;mso-position-vertical-relative:text;mso-width-percent:0;mso-height-percent:0;mso-width-relative:margin;mso-height-relative:margin" o:gfxdata="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" strokecolor="black [3040]">
+              <v:shape w14:anchorId="5081CEE7" id="Conexão recta unidireccional 11" o:spid="_x0000_s1026" type="#_x0000_t32" style="position:absolute;margin-left:221.7pt;margin-top:274.7pt;width:0;height:45.75pt;z-index:251661312;visibility:visible;mso-wrap-style:square;mso-width-percent:0;mso-height-percent:0;mso-wrap-distance-left:9pt;mso-wrap-distance-top:0;mso-wrap-distance-right:9pt;mso-wrap-distance-bottom:0;mso-position-horizontal:absolute;mso-position-horizontal-relative:text;mso-position-vertical:absolute;mso-position-vertical-relative:text;mso-width-percent:0;mso-height-percent:0;mso-width-relative:margin;mso-height-relative:margin" o:gfxdata="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" strokecolor="black [3040]">
                 <v:stroke endarrow="open"/>
               </v:shape>
             </w:pict>
@@ -2214,172 +2799,11 @@
         <w:rPr>
           <w:noProof/>
           <w:sz w:val="24"/>
-        </w:rPr>
-        <mc:AlternateContent>
-          <mc:Choice Requires="wps">
-            <w:drawing>
-              <wp:anchor distT="0" distB="0" distL="114300" distR="114300" simplePos="0" relativeHeight="251661312" behindDoc="0" locked="0" layoutInCell="1" allowOverlap="1" wp14:anchorId="22C4C047" wp14:editId="71113995">
-                <wp:simplePos x="0" y="0"/>
-                <wp:positionH relativeFrom="column">
-                  <wp:posOffset>4968240</wp:posOffset>
-                </wp:positionH>
-                <wp:positionV relativeFrom="paragraph">
-                  <wp:posOffset>1186180</wp:posOffset>
-                </wp:positionV>
-                <wp:extent cx="1485900" cy="1038225"/>
-                <wp:effectExtent l="0" t="0" r="19050" b="28575"/>
-                <wp:wrapNone/>
-                <wp:docPr id="307" name="Caixa de Texto 2"/>
-                <wp:cNvGraphicFramePr>
-                  <a:graphicFrameLocks xmlns:a="http://schemas.openxmlformats.org/drawingml/2006/main"/>
-                </wp:cNvGraphicFramePr>
-                <a:graphic xmlns:a="http://schemas.openxmlformats.org/drawingml/2006/main">
-                  <a:graphicData uri="http://schemas.microsoft.com/office/word/2010/wordprocessingShape">
-                    <wps:wsp>
-                      <wps:cNvSpPr txBox="1">
-                        <a:spLocks noChangeArrowheads="1"/>
-                      </wps:cNvSpPr>
-                      <wps:spPr bwMode="auto">
-                        <a:xfrm>
-                          <a:off x="0" y="0"/>
-                          <a:ext cx="1485900" cy="1038225"/>
-                        </a:xfrm>
-                        <a:prstGeom prst="rect">
-                          <a:avLst/>
-                        </a:prstGeom>
-                        <a:solidFill>
-                          <a:srgbClr val="FFFFFF"/>
-                        </a:solidFill>
-                        <a:ln w="9525">
-                          <a:solidFill>
-                            <a:srgbClr val="000000"/>
-                          </a:solidFill>
-                          <a:miter lim="800000"/>
-                          <a:headEnd/>
-                          <a:tailEnd/>
-                        </a:ln>
-                      </wps:spPr>
-                      <wps:txbx>
-                        <w:txbxContent>
-                          <w:p>
-                            <w:r>
-                              <w:t>Ao carregar nesta zona com o botão direito do rato, o ecrã irá mudar a sua orientação.</w:t>
-                            </w:r>
-                          </w:p>
-                        </w:txbxContent>
-                      </wps:txbx>
-                      <wps:bodyPr rot="0" vert="horz" wrap="square" lIns="91440" tIns="45720" rIns="91440" bIns="45720" anchor="t" anchorCtr="0">
-                        <a:noAutofit/>
-                      </wps:bodyPr>
-                    </wps:wsp>
-                  </a:graphicData>
-                </a:graphic>
-                <wp14:sizeRelH relativeFrom="margin">
-                  <wp14:pctWidth>0</wp14:pctWidth>
-                </wp14:sizeRelH>
-                <wp14:sizeRelV relativeFrom="margin">
-                  <wp14:pctHeight>0</wp14:pctHeight>
-                </wp14:sizeRelV>
-              </wp:anchor>
-            </w:drawing>
-          </mc:Choice>
-          <mc:Fallback>
-            <w:pict>
-              <v:shape id="_x0000_s1027" type="#_x0000_t202" style="position:absolute;left:0;text-align:left;margin-left:391.2pt;margin-top:93.4pt;width:117pt;height:81.75pt;z-index:251661312;visibility:visible;mso-wrap-style:square;mso-width-percent:0;mso-height-percent:0;mso-wrap-distance-left:9pt;mso-wrap-distance-top:0;mso-wrap-distance-right:9pt;mso-wrap-distance-bottom:0;mso-position-horizontal:absolute;mso-position-horizontal-relative:text;mso-position-vertical:absolute;mso-position-vertical-relative:text;mso-width-percent:0;mso-height-percent:0;mso-width-relative:margin;mso-height-relative:margin;v-text-anchor:top" o:gfxdata="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">
-                <v:textbox>
-                  <w:txbxContent>
-                    <w:p>
-                      <w:r>
-                        <w:t>Ao carregar nesta zona com o botão direito do rato, o ecrã irá mudar a sua orientação.</w:t>
-                      </w:r>
-                    </w:p>
-                  </w:txbxContent>
-                </v:textbox>
-              </v:shape>
-            </w:pict>
-          </mc:Fallback>
-        </mc:AlternateContent>
-      </w:r>
-      <w:r>
-        <w:rPr>
-          <w:noProof/>
-          <w:sz w:val="24"/>
-          <w:lang w:eastAsia="pt-PT"/>
-        </w:rPr>
-        <mc:AlternateContent>
-          <mc:Choice Requires="wps">
-            <w:drawing>
-              <wp:anchor distT="0" distB="0" distL="114300" distR="114300" simplePos="0" relativeHeight="251659264" behindDoc="0" locked="0" layoutInCell="1" allowOverlap="1" wp14:anchorId="3CDB0882" wp14:editId="39E234F9">
-                <wp:simplePos x="0" y="0"/>
-                <wp:positionH relativeFrom="column">
-                  <wp:posOffset>3920490</wp:posOffset>
-                </wp:positionH>
-                <wp:positionV relativeFrom="paragraph">
-                  <wp:posOffset>1795780</wp:posOffset>
-                </wp:positionV>
-                <wp:extent cx="971550" cy="1"/>
-                <wp:effectExtent l="0" t="76200" r="19050" b="114300"/>
-                <wp:wrapNone/>
-                <wp:docPr id="8" name="Conexão recta unidireccional 8"/>
-                <wp:cNvGraphicFramePr/>
-                <a:graphic xmlns:a="http://schemas.openxmlformats.org/drawingml/2006/main">
-                  <a:graphicData uri="http://schemas.microsoft.com/office/word/2010/wordprocessingShape">
-                    <wps:wsp>
-                      <wps:cNvCnPr/>
-                      <wps:spPr>
-                        <a:xfrm flipV="1">
-                          <a:off x="0" y="0"/>
-                          <a:ext cx="971550" cy="1"/>
-                        </a:xfrm>
-                        <a:prstGeom prst="straightConnector1">
-                          <a:avLst/>
-                        </a:prstGeom>
-                        <a:ln>
-                          <a:tailEnd type="arrow"/>
-                        </a:ln>
-                      </wps:spPr>
-                      <wps:style>
-                        <a:lnRef idx="1">
-                          <a:schemeClr val="dk1"/>
-                        </a:lnRef>
-                        <a:fillRef idx="0">
-                          <a:schemeClr val="dk1"/>
-                        </a:fillRef>
-                        <a:effectRef idx="0">
-                          <a:schemeClr val="dk1"/>
-                        </a:effectRef>
-                        <a:fontRef idx="minor">
-                          <a:schemeClr val="tx1"/>
-                        </a:fontRef>
-                      </wps:style>
-                      <wps:bodyPr/>
-                    </wps:wsp>
-                  </a:graphicData>
-                </a:graphic>
-                <wp14:sizeRelV relativeFrom="margin">
-                  <wp14:pctHeight>0</wp14:pctHeight>
-                </wp14:sizeRelV>
-              </wp:anchor>
-            </w:drawing>
-          </mc:Choice>
-          <mc:Fallback>
-            <w:pict>
-              <v:shape id="Conexão recta unidireccional 8" o:spid="_x0000_s1026" type="#_x0000_t32" style="position:absolute;margin-left:308.7pt;margin-top:141.4pt;width:76.5pt;height:0;flip:y;z-index:251659264;visibility:visible;mso-wrap-style:square;mso-height-percent:0;mso-wrap-distance-left:9pt;mso-wrap-distance-top:0;mso-wrap-distance-right:9pt;mso-wrap-distance-bottom:0;mso-position-horizontal:absolute;mso-position-horizontal-relative:text;mso-position-vertical:absolute;mso-position-vertical-relative:text;mso-height-percent:0;mso-height-relative:margin" o:gfxdata="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" strokecolor="black [3040]">
-                <v:stroke endarrow="open"/>
-              </v:shape>
-            </w:pict>
-          </mc:Fallback>
-        </mc:AlternateContent>
-      </w:r>
-      <w:r>
-        <w:rPr>
-          <w:noProof/>
-          <w:sz w:val="24"/>
-          <w:lang w:eastAsia="pt-PT"/>
+          <w:lang w:val="en-US"/>
         </w:rPr>
         <w:drawing>
           <wp:inline distT="0" distB="0" distL="0" distR="0" wp14:anchorId="361714D1" wp14:editId="2E866008">
-            <wp:extent cx="2667372" cy="3629532"/>
+            <wp:extent cx="2523728" cy="3629532"/>
             <wp:effectExtent l="0" t="0" r="0" b="9525"/>
             <wp:docPr id="7" name="Imagem 7"/>
             <wp:cNvGraphicFramePr>
@@ -2393,7 +2817,7 @@
                     <pic:cNvPicPr/>
                   </pic:nvPicPr>
                   <pic:blipFill>
-                    <a:blip r:embed="rId15">
+                    <a:blip r:embed="rId14">
                       <a:extLst>
                         <a:ext uri="{28A0092B-C50C-407E-A947-70E740481C1C}">
                           <a14:useLocalDpi xmlns:a14="http://schemas.microsoft.com/office/drawing/2010/main" val="0"/>
@@ -2407,7 +2831,7 @@
                   <pic:spPr>
                     <a:xfrm>
                       <a:off x="0" y="0"/>
-                      <a:ext cx="2667372" cy="3629532"/>
+                      <a:ext cx="2523728" cy="3629532"/>
                     </a:xfrm>
                     <a:prstGeom prst="rect">
                       <a:avLst/>
@@ -2432,6 +2856,7 @@
         <w:rPr>
           <w:noProof/>
           <w:sz w:val="24"/>
+          <w:lang w:val="en-US"/>
         </w:rPr>
         <mc:AlternateContent>
           <mc:Choice Requires="wps">
@@ -2481,7 +2906,12 @@
                         <w:txbxContent>
                           <w:p>
                             <w:r>
-                              <w:t>Esta secção contém algumas teclas “importantes” que podem existir ou não no seu equipamento. Servem apenas para mais fácil controlo do mesmo.</w:t>
+                              <w:t xml:space="preserve">Esta secção contém algumas teclas “importantes” que podem existir ou não no seu equipamento. </w:t>
+                            </w:r>
+                            <w:bookmarkStart w:id="9" w:name="_GoBack"/>
+                            <w:bookmarkEnd w:id="9"/>
+                            <w:r>
+                              <w:t>Servem apenas para mais fácil controlo do mesmo.</w:t>
                             </w:r>
                           </w:p>
                         </w:txbxContent>
@@ -2503,12 +2933,17 @@
           </mc:Choice>
           <mc:Fallback>
             <w:pict>
-              <v:shape id="_x0000_s1028" type="#_x0000_t202" style="position:absolute;margin-left:163.85pt;margin-top:8.05pt;width:115.5pt;height:127.5pt;z-index:251667456;visibility:visible;mso-wrap-style:square;mso-width-percent:0;mso-height-percent:0;mso-wrap-distance-left:9pt;mso-wrap-distance-top:0;mso-wrap-distance-right:9pt;mso-wrap-distance-bottom:0;mso-position-horizontal:absolute;mso-position-horizontal-relative:text;mso-position-vertical:absolute;mso-position-vertical-relative:text;mso-width-percent:0;mso-height-percent:0;mso-width-relative:margin;mso-height-relative:margin;v-text-anchor:top" o:gfxdata="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">
+              <v:shape w14:anchorId="045761A0" id="_x0000_s1030" type="#_x0000_t202" style="position:absolute;margin-left:163.85pt;margin-top:8.05pt;width:115.5pt;height:127.5pt;z-index:251667456;visibility:visible;mso-wrap-style:square;mso-width-percent:0;mso-height-percent:0;mso-wrap-distance-left:9pt;mso-wrap-distance-top:0;mso-wrap-distance-right:9pt;mso-wrap-distance-bottom:0;mso-position-horizontal:absolute;mso-position-horizontal-relative:text;mso-position-vertical:absolute;mso-position-vertical-relative:text;mso-width-percent:0;mso-height-percent:0;mso-width-relative:margin;mso-height-relative:margin;v-text-anchor:top" o:gfxdata="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">
                 <v:textbox>
                   <w:txbxContent>
                     <w:p>
                       <w:r>
-                        <w:t>Esta secção contém algumas teclas “importantes” que podem existir ou não no seu equipamento. Servem apenas para mais fácil controlo do mesmo.</w:t>
+                        <w:t xml:space="preserve">Esta secção contém algumas teclas “importantes” que podem existir ou não no seu equipamento. </w:t>
+                      </w:r>
+                      <w:bookmarkStart w:id="10" w:name="_GoBack"/>
+                      <w:bookmarkEnd w:id="10"/>
+                      <w:r>
+                        <w:t>Servem apenas para mais fácil controlo do mesmo.</w:t>
                       </w:r>
                     </w:p>
                   </w:txbxContent>
@@ -2561,38 +2996,28 @@
     </w:p>
     <w:p>
       <w:pPr>
-        <w:pStyle w:val="Legenda"/>
+        <w:pStyle w:val="Caption"/>
         <w:jc w:val="center"/>
         <w:rPr>
           <w:sz w:val="24"/>
         </w:rPr>
       </w:pPr>
-      <w:bookmarkStart w:id="10" w:name="_Toc350413029"/>
+      <w:bookmarkStart w:id="11" w:name="_Toc350413029"/>
       <w:r>
         <w:t xml:space="preserve">Ilustração </w:t>
       </w:r>
-      <w:r>
-        <w:fldChar w:fldCharType="begin"/>
-      </w:r>
-      <w:r>
-        <w:instrText xml:space="preserve"> SEQ Ilustração \* ARABIC </w:instrText>
-      </w:r>
-      <w:r>
-        <w:fldChar w:fldCharType="separate"/>
-      </w:r>
-      <w:r>
-        <w:rPr>
-          <w:noProof/>
-        </w:rPr>
-        <w:t>5</w:t>
-      </w:r>
-      <w:r>
-        <w:fldChar w:fldCharType="end"/>
-      </w:r>
+      <w:fldSimple w:instr=" SEQ Ilustração \* ARABIC ">
+        <w:r>
+          <w:rPr>
+            <w:noProof/>
+          </w:rPr>
+          <w:t>5</w:t>
+        </w:r>
+      </w:fldSimple>
       <w:r>
         <w:t xml:space="preserve"> - Janela principal quando conectado a um equipamento/emulador</w:t>
       </w:r>
-      <w:bookmarkEnd w:id="10"/>
+      <w:bookmarkEnd w:id="11"/>
     </w:p>
     <w:p>
       <w:pPr>
@@ -2603,7 +3028,7 @@
       </w:pPr>
     </w:p>
     <w:sectPr>
-      <w:headerReference w:type="default" r:id="rId16"/>
+      <w:headerReference w:type="default" r:id="rId15"/>
       <w:pgSz w:w="11906" w:h="16838"/>
       <w:pgMar w:top="1417" w:right="1701" w:bottom="1417" w:left="1701" w:header="708" w:footer="708" w:gutter="0"/>
       <w:cols w:space="708"/>
@@ -2614,7 +3039,7 @@
 </file>
 
 <file path=word/endnotes.xml><?xml version="1.0" encoding="utf-8"?>
-<w:endnotes xmlns:wpc="http://schemas.microsoft.com/office/word/2010/wordprocessingCanvas" xmlns:mc="http://schemas.openxmlformats.org/markup-compatibility/2006" xmlns:o="urn:schemas-microsoft-com:office:office" xmlns:r="http://schemas.openxmlformats.org/officeDocument/2006/relationships" xmlns:m="http://schemas.openxmlformats.org/officeDocument/2006/math" xmlns:v="urn:schemas-microsoft-com:vml" xmlns:wp14="http://schemas.microsoft.com/office/word/2010/wordprocessingDrawing" xmlns:wp="http://schemas.openxmlformats.org/drawingml/2006/wordprocessingDrawing" xmlns:w10="urn:schemas-microsoft-com:office:word" xmlns:w="http://schemas.openxmlformats.org/wordprocessingml/2006/main" xmlns:w14="http://schemas.microsoft.com/office/word/2010/wordml" xmlns:wpg="http://schemas.microsoft.com/office/word/2010/wordprocessingGroup" xmlns:wpi="http://schemas.microsoft.com/office/word/2010/wordprocessingInk" xmlns:wne="http://schemas.microsoft.com/office/word/2006/wordml" xmlns:wps="http://schemas.microsoft.com/office/word/2010/wordprocessingShape" mc:Ignorable="w14 wp14">
+<w:endnotes xmlns:wpc="http://schemas.microsoft.com/office/word/2010/wordprocessingCanvas" xmlns:mc="http://schemas.openxmlformats.org/markup-compatibility/2006" xmlns:o="urn:schemas-microsoft-com:office:office" xmlns:r="http://schemas.openxmlformats.org/officeDocument/2006/relationships" xmlns:m="http://schemas.openxmlformats.org/officeDocument/2006/math" xmlns:v="urn:schemas-microsoft-com:vml" xmlns:wp14="http://schemas.microsoft.com/office/word/2010/wordprocessingDrawing" xmlns:wp="http://schemas.openxmlformats.org/drawingml/2006/wordprocessingDrawing" xmlns:w10="urn:schemas-microsoft-com:office:word" xmlns:w="http://schemas.openxmlformats.org/wordprocessingml/2006/main" xmlns:w14="http://schemas.microsoft.com/office/word/2010/wordml" xmlns:w15="http://schemas.microsoft.com/office/word/2012/wordml" xmlns:wpg="http://schemas.microsoft.com/office/word/2010/wordprocessingGroup" xmlns:wpi="http://schemas.microsoft.com/office/word/2010/wordprocessingInk" xmlns:wne="http://schemas.microsoft.com/office/word/2006/wordml" xmlns:wps="http://schemas.microsoft.com/office/word/2010/wordprocessingShape" mc:Ignorable="w14 w15 wp14">
   <w:endnote w:type="separator" w:id="-1">
     <w:p>
       <w:pPr>
@@ -2639,7 +3064,7 @@
 </file>
 
 <file path=word/footnotes.xml><?xml version="1.0" encoding="utf-8"?>
-<w:footnotes xmlns:wpc="http://schemas.microsoft.com/office/word/2010/wordprocessingCanvas" xmlns:mc="http://schemas.openxmlformats.org/markup-compatibility/2006" xmlns:o="urn:schemas-microsoft-com:office:office" xmlns:r="http://schemas.openxmlformats.org/officeDocument/2006/relationships" xmlns:m="http://schemas.openxmlformats.org/officeDocument/2006/math" xmlns:v="urn:schemas-microsoft-com:vml" xmlns:wp14="http://schemas.microsoft.com/office/word/2010/wordprocessingDrawing" xmlns:wp="http://schemas.openxmlformats.org/drawingml/2006/wordprocessingDrawing" xmlns:w10="urn:schemas-microsoft-com:office:word" xmlns:w="http://schemas.openxmlformats.org/wordprocessingml/2006/main" xmlns:w14="http://schemas.microsoft.com/office/word/2010/wordml" xmlns:wpg="http://schemas.microsoft.com/office/word/2010/wordprocessingGroup" xmlns:wpi="http://schemas.microsoft.com/office/word/2010/wordprocessingInk" xmlns:wne="http://schemas.microsoft.com/office/word/2006/wordml" xmlns:wps="http://schemas.microsoft.com/office/word/2010/wordprocessingShape" mc:Ignorable="w14 wp14">
+<w:footnotes xmlns:wpc="http://schemas.microsoft.com/office/word/2010/wordprocessingCanvas" xmlns:mc="http://schemas.openxmlformats.org/markup-compatibility/2006" xmlns:o="urn:schemas-microsoft-com:office:office" xmlns:r="http://schemas.openxmlformats.org/officeDocument/2006/relationships" xmlns:m="http://schemas.openxmlformats.org/officeDocument/2006/math" xmlns:v="urn:schemas-microsoft-com:vml" xmlns:wp14="http://schemas.microsoft.com/office/word/2010/wordprocessingDrawing" xmlns:wp="http://schemas.openxmlformats.org/drawingml/2006/wordprocessingDrawing" xmlns:w10="urn:schemas-microsoft-com:office:word" xmlns:w="http://schemas.openxmlformats.org/wordprocessingml/2006/main" xmlns:w14="http://schemas.microsoft.com/office/word/2010/wordml" xmlns:w15="http://schemas.microsoft.com/office/word/2012/wordml" xmlns:wpg="http://schemas.microsoft.com/office/word/2010/wordprocessingGroup" xmlns:wpi="http://schemas.microsoft.com/office/word/2010/wordprocessingInk" xmlns:wne="http://schemas.microsoft.com/office/word/2006/wordml" xmlns:wps="http://schemas.microsoft.com/office/word/2010/wordprocessingShape" mc:Ignorable="w14 w15 wp14">
   <w:footnote w:type="separator" w:id="-1">
     <w:p>
       <w:pPr>
@@ -2671,15 +3096,12 @@
       </w:pPr>
       <w:r>
         <w:rPr>
-          <w:rStyle w:val="Refdenotaderodap"/>
+          <w:rStyle w:val="FootnoteReference"/>
         </w:rPr>
         <w:footnoteRef/>
       </w:r>
       <w:r>
-        <w:t xml:space="preserve"> </w:t>
-      </w:r>
-      <w:r>
-        <w:t xml:space="preserve"> </w:t>
+        <w:t xml:space="preserve">  </w:t>
       </w:r>
       <w:r>
         <w:rPr>
@@ -2739,10 +3161,10 @@
 </file>
 
 <file path=word/header1.xml><?xml version="1.0" encoding="utf-8"?>
-<w:hdr xmlns:wpc="http://schemas.microsoft.com/office/word/2010/wordprocessingCanvas" xmlns:mc="http://schemas.openxmlformats.org/markup-compatibility/2006" xmlns:o="urn:schemas-microsoft-com:office:office" xmlns:r="http://schemas.openxmlformats.org/officeDocument/2006/relationships" xmlns:m="http://schemas.openxmlformats.org/officeDocument/2006/math" xmlns:v="urn:schemas-microsoft-com:vml" xmlns:wp14="http://schemas.microsoft.com/office/word/2010/wordprocessingDrawing" xmlns:wp="http://schemas.openxmlformats.org/drawingml/2006/wordprocessingDrawing" xmlns:w10="urn:schemas-microsoft-com:office:word" xmlns:w="http://schemas.openxmlformats.org/wordprocessingml/2006/main" xmlns:w14="http://schemas.microsoft.com/office/word/2010/wordml" xmlns:wpg="http://schemas.microsoft.com/office/word/2010/wordprocessingGroup" xmlns:wpi="http://schemas.microsoft.com/office/word/2010/wordprocessingInk" xmlns:wne="http://schemas.microsoft.com/office/word/2006/wordml" xmlns:wps="http://schemas.microsoft.com/office/word/2010/wordprocessingShape" mc:Ignorable="w14 wp14">
+<w:hdr xmlns:wpc="http://schemas.microsoft.com/office/word/2010/wordprocessingCanvas" xmlns:mc="http://schemas.openxmlformats.org/markup-compatibility/2006" xmlns:o="urn:schemas-microsoft-com:office:office" xmlns:r="http://schemas.openxmlformats.org/officeDocument/2006/relationships" xmlns:m="http://schemas.openxmlformats.org/officeDocument/2006/math" xmlns:v="urn:schemas-microsoft-com:vml" xmlns:wp14="http://schemas.microsoft.com/office/word/2010/wordprocessingDrawing" xmlns:wp="http://schemas.openxmlformats.org/drawingml/2006/wordprocessingDrawing" xmlns:w10="urn:schemas-microsoft-com:office:word" xmlns:w="http://schemas.openxmlformats.org/wordprocessingml/2006/main" xmlns:w14="http://schemas.microsoft.com/office/word/2010/wordml" xmlns:w15="http://schemas.microsoft.com/office/word/2012/wordml" xmlns:wpg="http://schemas.microsoft.com/office/word/2010/wordprocessingGroup" xmlns:wpi="http://schemas.microsoft.com/office/word/2010/wordprocessingInk" xmlns:wne="http://schemas.microsoft.com/office/word/2006/wordml" xmlns:wps="http://schemas.microsoft.com/office/word/2010/wordprocessingShape" mc:Ignorable="w14 w15 wp14">
   <w:p>
     <w:pPr>
-      <w:pStyle w:val="Cabealho"/>
+      <w:pStyle w:val="Header"/>
     </w:pPr>
     <w:r>
       <w:t>Escola Profissional Gustave Eiffel</w:t>
@@ -2757,7 +3179,7 @@
   </w:p>
   <w:p>
     <w:pPr>
-      <w:pStyle w:val="Cabealho"/>
+      <w:pStyle w:val="Header"/>
     </w:pPr>
     <w:r>
       <w:t>Técnico de Gestão e Programação de Sistemas de Informação</w:t>
@@ -2765,14 +3187,14 @@
   </w:p>
   <w:p>
     <w:pPr>
-      <w:pStyle w:val="Cabealho"/>
+      <w:pStyle w:val="Header"/>
     </w:pPr>
   </w:p>
 </w:hdr>
 </file>
 
 <file path=word/numbering.xml><?xml version="1.0" encoding="utf-8"?>
-<w:numbering xmlns:wpc="http://schemas.microsoft.com/office/word/2010/wordprocessingCanvas" xmlns:mc="http://schemas.openxmlformats.org/markup-compatibility/2006" xmlns:o="urn:schemas-microsoft-com:office:office" xmlns:r="http://schemas.openxmlformats.org/officeDocument/2006/relationships" xmlns:m="http://schemas.openxmlformats.org/officeDocument/2006/math" xmlns:v="urn:schemas-microsoft-com:vml" xmlns:wp14="http://schemas.microsoft.com/office/word/2010/wordprocessingDrawing" xmlns:wp="http://schemas.openxmlformats.org/drawingml/2006/wordprocessingDrawing" xmlns:w10="urn:schemas-microsoft-com:office:word" xmlns:w="http://schemas.openxmlformats.org/wordprocessingml/2006/main" xmlns:w14="http://schemas.microsoft.com/office/word/2010/wordml" xmlns:wpg="http://schemas.microsoft.com/office/word/2010/wordprocessingGroup" xmlns:wpi="http://schemas.microsoft.com/office/word/2010/wordprocessingInk" xmlns:wne="http://schemas.microsoft.com/office/word/2006/wordml" xmlns:wps="http://schemas.microsoft.com/office/word/2010/wordprocessingShape" mc:Ignorable="w14 wp14">
+<w:numbering xmlns:wpc="http://schemas.microsoft.com/office/word/2010/wordprocessingCanvas" xmlns:mc="http://schemas.openxmlformats.org/markup-compatibility/2006" xmlns:o="urn:schemas-microsoft-com:office:office" xmlns:r="http://schemas.openxmlformats.org/officeDocument/2006/relationships" xmlns:m="http://schemas.openxmlformats.org/officeDocument/2006/math" xmlns:v="urn:schemas-microsoft-com:vml" xmlns:wp14="http://schemas.microsoft.com/office/word/2010/wordprocessingDrawing" xmlns:wp="http://schemas.openxmlformats.org/drawingml/2006/wordprocessingDrawing" xmlns:w10="urn:schemas-microsoft-com:office:word" xmlns:w="http://schemas.openxmlformats.org/wordprocessingml/2006/main" xmlns:w14="http://schemas.microsoft.com/office/word/2010/wordml" xmlns:w15="http://schemas.microsoft.com/office/word/2012/wordml" xmlns:wpg="http://schemas.microsoft.com/office/word/2010/wordprocessingGroup" xmlns:wpi="http://schemas.microsoft.com/office/word/2010/wordprocessingInk" xmlns:wne="http://schemas.microsoft.com/office/word/2006/wordml" xmlns:wps="http://schemas.microsoft.com/office/word/2010/wordprocessingShape" mc:Ignorable="w14 w15 wp14">
   <w:abstractNum w:abstractNumId="0">
     <w:nsid w:val="0FFA0EDA"/>
     <w:multiLevelType w:val="hybridMultilevel"/>
@@ -3125,7 +3547,7 @@
 </file>
 
 <file path=word/styles.xml><?xml version="1.0" encoding="utf-8"?>
-<w:styles xmlns:mc="http://schemas.openxmlformats.org/markup-compatibility/2006" xmlns:r="http://schemas.openxmlformats.org/officeDocument/2006/relationships" xmlns:w="http://schemas.openxmlformats.org/wordprocessingml/2006/main" xmlns:w14="http://schemas.microsoft.com/office/word/2010/wordml" mc:Ignorable="w14">
+<w:styles xmlns:mc="http://schemas.openxmlformats.org/markup-compatibility/2006" xmlns:r="http://schemas.openxmlformats.org/officeDocument/2006/relationships" xmlns:w="http://schemas.openxmlformats.org/wordprocessingml/2006/main" xmlns:w14="http://schemas.microsoft.com/office/word/2010/wordml" xmlns:w15="http://schemas.microsoft.com/office/word/2012/wordml" mc:Ignorable="w14 w15">
   <w:docDefaults>
     <w:rPrDefault>
       <w:rPr>
@@ -3141,155 +3563,389 @@
       </w:pPr>
     </w:pPrDefault>
   </w:docDefaults>
-  <w:latentStyles w:defLockedState="0" w:defUIPriority="99" w:defSemiHidden="1" w:defUnhideWhenUsed="1" w:defQFormat="0" w:count="267">
-    <w:lsdException w:name="Normal" w:semiHidden="0" w:uiPriority="0" w:unhideWhenUsed="0" w:qFormat="1"/>
-    <w:lsdException w:name="heading 1" w:semiHidden="0" w:uiPriority="9" w:unhideWhenUsed="0" w:qFormat="1"/>
-    <w:lsdException w:name="heading 2" w:uiPriority="9" w:qFormat="1"/>
-    <w:lsdException w:name="heading 3" w:uiPriority="9" w:qFormat="1"/>
-    <w:lsdException w:name="heading 4" w:uiPriority="9" w:qFormat="1"/>
-    <w:lsdException w:name="heading 5" w:uiPriority="9" w:qFormat="1"/>
-    <w:lsdException w:name="heading 6" w:uiPriority="9" w:qFormat="1"/>
-    <w:lsdException w:name="heading 7" w:uiPriority="9" w:qFormat="1"/>
-    <w:lsdException w:name="heading 8" w:uiPriority="9" w:qFormat="1"/>
-    <w:lsdException w:name="heading 9" w:uiPriority="9" w:qFormat="1"/>
-    <w:lsdException w:name="toc 1" w:uiPriority="39"/>
-    <w:lsdException w:name="toc 2" w:uiPriority="39"/>
-    <w:lsdException w:name="toc 3" w:uiPriority="39"/>
-    <w:lsdException w:name="toc 4" w:uiPriority="39"/>
-    <w:lsdException w:name="toc 5" w:uiPriority="39"/>
-    <w:lsdException w:name="toc 6" w:uiPriority="39"/>
-    <w:lsdException w:name="toc 7" w:uiPriority="39"/>
-    <w:lsdException w:name="toc 8" w:uiPriority="39"/>
-    <w:lsdException w:name="toc 9" w:uiPriority="39"/>
-    <w:lsdException w:name="caption" w:uiPriority="35" w:qFormat="1"/>
-    <w:lsdException w:name="Title" w:semiHidden="0" w:uiPriority="10" w:unhideWhenUsed="0" w:qFormat="1"/>
-    <w:lsdException w:name="Default Paragraph Font" w:uiPriority="1"/>
-    <w:lsdException w:name="Subtitle" w:semiHidden="0" w:uiPriority="11" w:unhideWhenUsed="0" w:qFormat="1"/>
-    <w:lsdException w:name="Strong" w:semiHidden="0" w:uiPriority="22" w:unhideWhenUsed="0" w:qFormat="1"/>
-    <w:lsdException w:name="Emphasis" w:semiHidden="0" w:uiPriority="20" w:unhideWhenUsed="0" w:qFormat="1"/>
-    <w:lsdException w:name="Table Grid" w:semiHidden="0" w:uiPriority="59" w:unhideWhenUsed="0"/>
-    <w:lsdException w:name="Placeholder Text" w:unhideWhenUsed="0"/>
-    <w:lsdException w:name="No Spacing" w:semiHidden="0" w:uiPriority="1" w:unhideWhenUsed="0" w:qFormat="1"/>
-    <w:lsdException w:name="Light Shading" w:semiHidden="0" w:uiPriority="60" w:unhideWhenUsed="0"/>
-    <w:lsdException w:name="Light List" w:semiHidden="0" w:uiPriority="61" w:unhideWhenUsed="0"/>
-    <w:lsdException w:name="Light Grid" w:semiHidden="0" w:uiPriority="62" w:unhideWhenUsed="0"/>
-    <w:lsdException w:name="Medium Shading 1" w:semiHidden="0" w:uiPriority="63" w:unhideWhenUsed="0"/>
-    <w:lsdException w:name="Medium Shading 2" w:semiHidden="0" w:uiPriority="64" w:unhideWhenUsed="0"/>
-    <w:lsdException w:name="Medium List 1" w:semiHidden="0" w:uiPriority="65" w:unhideWhenUsed="0"/>
-    <w:lsdException w:name="Medium List 2" w:semiHidden="0" w:uiPriority="66" w:unhideWhenUsed="0"/>
-    <w:lsdException w:name="Medium Grid 1" w:semiHidden="0" w:uiPriority="67" w:unhideWhenUsed="0"/>
-    <w:lsdException w:name="Medium Grid 2" w:semiHidden="0" w:uiPriority="68" w:unhideWhenUsed="0"/>
-    <w:lsdException w:name="Medium Grid 3" w:semiHidden="0" w:uiPriority="69" w:unhideWhenUsed="0"/>
-    <w:lsdException w:name="Dark List" w:semiHidden="0" w:uiPriority="70" w:unhideWhenUsed="0"/>
-    <w:lsdException w:name="Colorful Shading" w:semiHidden="0" w:uiPriority="71" w:unhideWhenUsed="0"/>
-    <w:lsdException w:name="Colorful List" w:semiHidden="0" w:uiPriority="72" w:unhideWhenUsed="0"/>
-    <w:lsdException w:name="Colorful Grid" w:semiHidden="0" w:uiPriority="73" w:unhideWhenUsed="0"/>
-    <w:lsdException w:name="Light Shading Accent 1" w:semiHidden="0" w:uiPriority="60" w:unhideWhenUsed="0"/>
-    <w:lsdException w:name="Light List Accent 1" w:semiHidden="0" w:uiPriority="61" w:unhideWhenUsed="0"/>
-    <w:lsdException w:name="Light Grid Accent 1" w:semiHidden="0" w:uiPriority="62" w:unhideWhenUsed="0"/>
-    <w:lsdException w:name="Medium Shading 1 Accent 1" w:semiHidden="0" w:uiPriority="63" w:unhideWhenUsed="0"/>
-    <w:lsdException w:name="Medium Shading 2 Accent 1" w:semiHidden="0" w:uiPriority="64" w:unhideWhenUsed="0"/>
-    <w:lsdException w:name="Medium List 1 Accent 1" w:semiHidden="0" w:uiPriority="65" w:unhideWhenUsed="0"/>
-    <w:lsdException w:name="Revision" w:unhideWhenUsed="0"/>
-    <w:lsdException w:name="List Paragraph" w:semiHidden="0" w:uiPriority="34" w:unhideWhenUsed="0" w:qFormat="1"/>
-    <w:lsdException w:name="Quote" w:semiHidden="0" w:uiPriority="29" w:unhideWhenUsed="0" w:qFormat="1"/>
-    <w:lsdException w:name="Intense Quote" w:semiHidden="0" w:uiPriority="30" w:unhideWhenUsed="0" w:qFormat="1"/>
-    <w:lsdException w:name="Medium List 2 Accent 1" w:semiHidden="0" w:uiPriority="66" w:unhideWhenUsed="0"/>
-    <w:lsdException w:name="Medium Grid 1 Accent 1" w:semiHidden="0" w:uiPriority="67" w:unhideWhenUsed="0"/>
-    <w:lsdException w:name="Medium Grid 2 Accent 1" w:semiHidden="0" w:uiPriority="68" w:unhideWhenUsed="0"/>
-    <w:lsdException w:name="Medium Grid 3 Accent 1" w:semiHidden="0" w:uiPriority="69" w:unhideWhenUsed="0"/>
-    <w:lsdException w:name="Dark List Accent 1" w:semiHidden="0" w:uiPriority="70" w:unhideWhenUsed="0"/>
-    <w:lsdException w:name="Colorful Shading Accent 1" w:semiHidden="0" w:uiPriority="71" w:unhideWhenUsed="0"/>
-    <w:lsdException w:name="Colorful List Accent 1" w:semiHidden="0" w:uiPriority="72" w:unhideWhenUsed="0"/>
-    <w:lsdException w:name="Colorful Grid Accent 1" w:semiHidden="0" w:uiPriority="73" w:unhideWhenUsed="0"/>
-    <w:lsdException w:name="Light Shading Accent 2" w:semiHidden="0" w:uiPriority="60" w:unhideWhenUsed="0"/>
-    <w:lsdException w:name="Light List Accent 2" w:semiHidden="0" w:uiPriority="61" w:unhideWhenUsed="0"/>
-    <w:lsdException w:name="Light Grid Accent 2" w:semiHidden="0" w:uiPriority="62" w:unhideWhenUsed="0"/>
-    <w:lsdException w:name="Medium Shading 1 Accent 2" w:semiHidden="0" w:uiPriority="63" w:unhideWhenUsed="0"/>
-    <w:lsdException w:name="Medium Shading 2 Accent 2" w:semiHidden="0" w:uiPriority="64" w:unhideWhenUsed="0"/>
-    <w:lsdException w:name="Medium List 1 Accent 2" w:semiHidden="0" w:uiPriority="65" w:unhideWhenUsed="0"/>
-    <w:lsdException w:name="Medium List 2 Accent 2" w:semiHidden="0" w:uiPriority="66" w:unhideWhenUsed="0"/>
-    <w:lsdException w:name="Medium Grid 1 Accent 2" w:semiHidden="0" w:uiPriority="67" w:unhideWhenUsed="0"/>
-    <w:lsdException w:name="Medium Grid 2 Accent 2" w:semiHidden="0" w:uiPriority="68" w:unhideWhenUsed="0"/>
-    <w:lsdException w:name="Medium Grid 3 Accent 2" w:semiHidden="0" w:uiPriority="69" w:unhideWhenUsed="0"/>
-    <w:lsdException w:name="Dark List Accent 2" w:semiHidden="0" w:uiPriority="70" w:unhideWhenUsed="0"/>
-    <w:lsdException w:name="Colorful Shading Accent 2" w:semiHidden="0" w:uiPriority="71" w:unhideWhenUsed="0"/>
-    <w:lsdException w:name="Colorful List Accent 2" w:semiHidden="0" w:uiPriority="72" w:unhideWhenUsed="0"/>
-    <w:lsdException w:name="Colorful Grid Accent 2" w:semiHidden="0" w:uiPriority="73" w:unhideWhenUsed="0"/>
-    <w:lsdException w:name="Light Shading Accent 3" w:semiHidden="0" w:uiPriority="60" w:unhideWhenUsed="0"/>
-    <w:lsdException w:name="Light List Accent 3" w:semiHidden="0" w:uiPriority="61" w:unhideWhenUsed="0"/>
-    <w:lsdException w:name="Light Grid Accent 3" w:semiHidden="0" w:uiPriority="62" w:unhideWhenUsed="0"/>
-    <w:lsdException w:name="Medium Shading 1 Accent 3" w:semiHidden="0" w:uiPriority="63" w:unhideWhenUsed="0"/>
-    <w:lsdException w:name="Medium Shading 2 Accent 3" w:semiHidden="0" w:uiPriority="64" w:unhideWhenUsed="0"/>
-    <w:lsdException w:name="Medium List 1 Accent 3" w:semiHidden="0" w:uiPriority="65" w:unhideWhenUsed="0"/>
-    <w:lsdException w:name="Medium List 2 Accent 3" w:semiHidden="0" w:uiPriority="66" w:unhideWhenUsed="0"/>
-    <w:lsdException w:name="Medium Grid 1 Accent 3" w:semiHidden="0" w:uiPriority="67" w:unhideWhenUsed="0"/>
-    <w:lsdException w:name="Medium Grid 2 Accent 3" w:semiHidden="0" w:uiPriority="68" w:unhideWhenUsed="0"/>
-    <w:lsdException w:name="Medium Grid 3 Accent 3" w:semiHidden="0" w:uiPriority="69" w:unhideWhenUsed="0"/>
-    <w:lsdException w:name="Dark List Accent 3" w:semiHidden="0" w:uiPriority="70" w:unhideWhenUsed="0"/>
-    <w:lsdException w:name="Colorful Shading Accent 3" w:semiHidden="0" w:uiPriority="71" w:unhideWhenUsed="0"/>
-    <w:lsdException w:name="Colorful List Accent 3" w:semiHidden="0" w:uiPriority="72" w:unhideWhenUsed="0"/>
-    <w:lsdException w:name="Colorful Grid Accent 3" w:semiHidden="0" w:uiPriority="73" w:unhideWhenUsed="0"/>
-    <w:lsdException w:name="Light Shading Accent 4" w:semiHidden="0" w:uiPriority="60" w:unhideWhenUsed="0"/>
-    <w:lsdException w:name="Light List Accent 4" w:semiHidden="0" w:uiPriority="61" w:unhideWhenUsed="0"/>
-    <w:lsdException w:name="Light Grid Accent 4" w:semiHidden="0" w:uiPriority="62" w:unhideWhenUsed="0"/>
-    <w:lsdException w:name="Medium Shading 1 Accent 4" w:semiHidden="0" w:uiPriority="63" w:unhideWhenUsed="0"/>
-    <w:lsdException w:name="Medium Shading 2 Accent 4" w:semiHidden="0" w:uiPriority="64" w:unhideWhenUsed="0"/>
-    <w:lsdException w:name="Medium List 1 Accent 4" w:semiHidden="0" w:uiPriority="65" w:unhideWhenUsed="0"/>
-    <w:lsdException w:name="Medium List 2 Accent 4" w:semiHidden="0" w:uiPriority="66" w:unhideWhenUsed="0"/>
-    <w:lsdException w:name="Medium Grid 1 Accent 4" w:semiHidden="0" w:uiPriority="67" w:unhideWhenUsed="0"/>
-    <w:lsdException w:name="Medium Grid 2 Accent 4" w:semiHidden="0" w:uiPriority="68" w:unhideWhenUsed="0"/>
-    <w:lsdException w:name="Medium Grid 3 Accent 4" w:semiHidden="0" w:uiPriority="69" w:unhideWhenUsed="0"/>
-    <w:lsdException w:name="Dark List Accent 4" w:semiHidden="0" w:uiPriority="70" w:unhideWhenUsed="0"/>
-    <w:lsdException w:name="Colorful Shading Accent 4" w:semiHidden="0" w:uiPriority="71" w:unhideWhenUsed="0"/>
-    <w:lsdException w:name="Colorful List Accent 4" w:semiHidden="0" w:uiPriority="72" w:unhideWhenUsed="0"/>
-    <w:lsdException w:name="Colorful Grid Accent 4" w:semiHidden="0" w:uiPriority="73" w:unhideWhenUsed="0"/>
-    <w:lsdException w:name="Light Shading Accent 5" w:semiHidden="0" w:uiPriority="60" w:unhideWhenUsed="0"/>
-    <w:lsdException w:name="Light List Accent 5" w:semiHidden="0" w:uiPriority="61" w:unhideWhenUsed="0"/>
-    <w:lsdException w:name="Light Grid Accent 5" w:semiHidden="0" w:uiPriority="62" w:unhideWhenUsed="0"/>
-    <w:lsdException w:name="Medium Shading 1 Accent 5" w:semiHidden="0" w:uiPriority="63" w:unhideWhenUsed="0"/>
-    <w:lsdException w:name="Medium Shading 2 Accent 5" w:semiHidden="0" w:uiPriority="64" w:unhideWhenUsed="0"/>
-    <w:lsdException w:name="Medium List 1 Accent 5" w:semiHidden="0" w:uiPriority="65" w:unhideWhenUsed="0"/>
-    <w:lsdException w:name="Medium List 2 Accent 5" w:semiHidden="0" w:uiPriority="66" w:unhideWhenUsed="0"/>
-    <w:lsdException w:name="Medium Grid 1 Accent 5" w:semiHidden="0" w:uiPriority="67" w:unhideWhenUsed="0"/>
-    <w:lsdException w:name="Medium Grid 2 Accent 5" w:semiHidden="0" w:uiPriority="68" w:unhideWhenUsed="0"/>
-    <w:lsdException w:name="Medium Grid 3 Accent 5" w:semiHidden="0" w:uiPriority="69" w:unhideWhenUsed="0"/>
-    <w:lsdException w:name="Dark List Accent 5" w:semiHidden="0" w:uiPriority="70" w:unhideWhenUsed="0"/>
-    <w:lsdException w:name="Colorful Shading Accent 5" w:semiHidden="0" w:uiPriority="71" w:unhideWhenUsed="0"/>
-    <w:lsdException w:name="Colorful List Accent 5" w:semiHidden="0" w:uiPriority="72" w:unhideWhenUsed="0"/>
-    <w:lsdException w:name="Colorful Grid Accent 5" w:semiHidden="0" w:uiPriority="73" w:unhideWhenUsed="0"/>
-    <w:lsdException w:name="Light Shading Accent 6" w:semiHidden="0" w:uiPriority="60" w:unhideWhenUsed="0"/>
-    <w:lsdException w:name="Light List Accent 6" w:semiHidden="0" w:uiPriority="61" w:unhideWhenUsed="0"/>
-    <w:lsdException w:name="Light Grid Accent 6" w:semiHidden="0" w:uiPriority="62" w:unhideWhenUsed="0"/>
-    <w:lsdException w:name="Medium Shading 1 Accent 6" w:semiHidden="0" w:uiPriority="63" w:unhideWhenUsed="0"/>
-    <w:lsdException w:name="Medium Shading 2 Accent 6" w:semiHidden="0" w:uiPriority="64" w:unhideWhenUsed="0"/>
-    <w:lsdException w:name="Medium List 1 Accent 6" w:semiHidden="0" w:uiPriority="65" w:unhideWhenUsed="0"/>
-    <w:lsdException w:name="Medium List 2 Accent 6" w:semiHidden="0" w:uiPriority="66" w:unhideWhenUsed="0"/>
-    <w:lsdException w:name="Medium Grid 1 Accent 6" w:semiHidden="0" w:uiPriority="67" w:unhideWhenUsed="0"/>
-    <w:lsdException w:name="Medium Grid 2 Accent 6" w:semiHidden="0" w:uiPriority="68" w:unhideWhenUsed="0"/>
-    <w:lsdException w:name="Medium Grid 3 Accent 6" w:semiHidden="0" w:uiPriority="69" w:unhideWhenUsed="0"/>
-    <w:lsdException w:name="Dark List Accent 6" w:semiHidden="0" w:uiPriority="70" w:unhideWhenUsed="0"/>
-    <w:lsdException w:name="Colorful Shading Accent 6" w:semiHidden="0" w:uiPriority="71" w:unhideWhenUsed="0"/>
-    <w:lsdException w:name="Colorful List Accent 6" w:semiHidden="0" w:uiPriority="72" w:unhideWhenUsed="0"/>
-    <w:lsdException w:name="Colorful Grid Accent 6" w:semiHidden="0" w:uiPriority="73" w:unhideWhenUsed="0"/>
-    <w:lsdException w:name="Subtle Emphasis" w:semiHidden="0" w:uiPriority="19" w:unhideWhenUsed="0" w:qFormat="1"/>
-    <w:lsdException w:name="Intense Emphasis" w:semiHidden="0" w:uiPriority="21" w:unhideWhenUsed="0" w:qFormat="1"/>
-    <w:lsdException w:name="Subtle Reference" w:semiHidden="0" w:uiPriority="31" w:unhideWhenUsed="0" w:qFormat="1"/>
-    <w:lsdException w:name="Intense Reference" w:semiHidden="0" w:uiPriority="32" w:unhideWhenUsed="0" w:qFormat="1"/>
-    <w:lsdException w:name="Book Title" w:semiHidden="0" w:uiPriority="33" w:unhideWhenUsed="0" w:qFormat="1"/>
-    <w:lsdException w:name="Bibliography" w:uiPriority="37"/>
-    <w:lsdException w:name="TOC Heading" w:uiPriority="39" w:qFormat="1"/>
+  <w:latentStyles w:defLockedState="0" w:defUIPriority="99" w:defSemiHidden="0" w:defUnhideWhenUsed="0" w:defQFormat="0" w:count="371">
+    <w:lsdException w:name="Normal" w:uiPriority="0" w:qFormat="1"/>
+    <w:lsdException w:name="heading 1" w:uiPriority="9" w:qFormat="1"/>
+    <w:lsdException w:name="heading 2" w:semiHidden="1" w:uiPriority="9" w:unhideWhenUsed="1" w:qFormat="1"/>
+    <w:lsdException w:name="heading 3" w:semiHidden="1" w:uiPriority="9" w:unhideWhenUsed="1" w:qFormat="1"/>
+    <w:lsdException w:name="heading 4" w:semiHidden="1" w:uiPriority="9" w:unhideWhenUsed="1" w:qFormat="1"/>
+    <w:lsdException w:name="heading 5" w:semiHidden="1" w:uiPriority="9" w:unhideWhenUsed="1" w:qFormat="1"/>
+    <w:lsdException w:name="heading 6" w:semiHidden="1" w:uiPriority="9" w:unhideWhenUsed="1" w:qFormat="1"/>
+    <w:lsdException w:name="heading 7" w:semiHidden="1" w:uiPriority="9" w:unhideWhenUsed="1" w:qFormat="1"/>
+    <w:lsdException w:name="heading 8" w:semiHidden="1" w:uiPriority="9" w:unhideWhenUsed="1" w:qFormat="1"/>
+    <w:lsdException w:name="heading 9" w:semiHidden="1" w:uiPriority="9" w:unhideWhenUsed="1" w:qFormat="1"/>
+    <w:lsdException w:name="index 1" w:semiHidden="1" w:unhideWhenUsed="1"/>
+    <w:lsdException w:name="index 2" w:semiHidden="1" w:unhideWhenUsed="1"/>
+    <w:lsdException w:name="index 3" w:semiHidden="1" w:unhideWhenUsed="1"/>
+    <w:lsdException w:name="index 4" w:semiHidden="1" w:unhideWhenUsed="1"/>
+    <w:lsdException w:name="index 5" w:semiHidden="1" w:unhideWhenUsed="1"/>
+    <w:lsdException w:name="index 6" w:semiHidden="1" w:unhideWhenUsed="1"/>
+    <w:lsdException w:name="index 7" w:semiHidden="1" w:unhideWhenUsed="1"/>
+    <w:lsdException w:name="index 8" w:semiHidden="1" w:unhideWhenUsed="1"/>
+    <w:lsdException w:name="index 9" w:semiHidden="1" w:unhideWhenUsed="1"/>
+    <w:lsdException w:name="toc 1" w:semiHidden="1" w:uiPriority="39" w:unhideWhenUsed="1"/>
+    <w:lsdException w:name="toc 2" w:semiHidden="1" w:uiPriority="39" w:unhideWhenUsed="1"/>
+    <w:lsdException w:name="toc 3" w:semiHidden="1" w:uiPriority="39" w:unhideWhenUsed="1"/>
+    <w:lsdException w:name="toc 4" w:semiHidden="1" w:uiPriority="39" w:unhideWhenUsed="1"/>
+    <w:lsdException w:name="toc 5" w:semiHidden="1" w:uiPriority="39" w:unhideWhenUsed="1"/>
+    <w:lsdException w:name="toc 6" w:semiHidden="1" w:uiPriority="39" w:unhideWhenUsed="1"/>
+    <w:lsdException w:name="toc 7" w:semiHidden="1" w:uiPriority="39" w:unhideWhenUsed="1"/>
+    <w:lsdException w:name="toc 8" w:semiHidden="1" w:uiPriority="39" w:unhideWhenUsed="1"/>
+    <w:lsdException w:name="toc 9" w:semiHidden="1" w:uiPriority="39" w:unhideWhenUsed="1"/>
+    <w:lsdException w:name="Normal Indent" w:semiHidden="1" w:unhideWhenUsed="1"/>
+    <w:lsdException w:name="footnote text" w:semiHidden="1" w:unhideWhenUsed="1"/>
+    <w:lsdException w:name="annotation text" w:semiHidden="1" w:unhideWhenUsed="1"/>
+    <w:lsdException w:name="header" w:semiHidden="1" w:unhideWhenUsed="1"/>
+    <w:lsdException w:name="footer" w:semiHidden="1" w:unhideWhenUsed="1"/>
+    <w:lsdException w:name="index heading" w:semiHidden="1" w:unhideWhenUsed="1"/>
+    <w:lsdException w:name="caption" w:semiHidden="1" w:uiPriority="35" w:unhideWhenUsed="1" w:qFormat="1"/>
+    <w:lsdException w:name="table of figures" w:semiHidden="1" w:unhideWhenUsed="1"/>
+    <w:lsdException w:name="envelope address" w:semiHidden="1" w:unhideWhenUsed="1"/>
+    <w:lsdException w:name="envelope return" w:semiHidden="1" w:unhideWhenUsed="1"/>
+    <w:lsdException w:name="footnote reference" w:semiHidden="1" w:unhideWhenUsed="1"/>
+    <w:lsdException w:name="annotation reference" w:semiHidden="1" w:unhideWhenUsed="1"/>
+    <w:lsdException w:name="line number" w:semiHidden="1" w:unhideWhenUsed="1"/>
+    <w:lsdException w:name="page number" w:semiHidden="1" w:unhideWhenUsed="1"/>
+    <w:lsdException w:name="endnote reference" w:semiHidden="1" w:unhideWhenUsed="1"/>
+    <w:lsdException w:name="endnote text" w:semiHidden="1" w:unhideWhenUsed="1"/>
+    <w:lsdException w:name="table of authorities" w:semiHidden="1" w:unhideWhenUsed="1"/>
+    <w:lsdException w:name="macro" w:semiHidden="1" w:unhideWhenUsed="1"/>
+    <w:lsdException w:name="toa heading" w:semiHidden="1" w:unhideWhenUsed="1"/>
+    <w:lsdException w:name="List" w:semiHidden="1" w:unhideWhenUsed="1"/>
+    <w:lsdException w:name="List Bullet" w:semiHidden="1" w:unhideWhenUsed="1"/>
+    <w:lsdException w:name="List Number" w:semiHidden="1" w:unhideWhenUsed="1"/>
+    <w:lsdException w:name="List 2" w:semiHidden="1" w:unhideWhenUsed="1"/>
+    <w:lsdException w:name="List 3" w:semiHidden="1" w:unhideWhenUsed="1"/>
+    <w:lsdException w:name="List 4" w:semiHidden="1" w:unhideWhenUsed="1"/>
+    <w:lsdException w:name="List 5" w:semiHidden="1" w:unhideWhenUsed="1"/>
+    <w:lsdException w:name="List Bullet 2" w:semiHidden="1" w:unhideWhenUsed="1"/>
+    <w:lsdException w:name="List Bullet 3" w:semiHidden="1" w:unhideWhenUsed="1"/>
+    <w:lsdException w:name="List Bullet 4" w:semiHidden="1" w:unhideWhenUsed="1"/>
+    <w:lsdException w:name="List Bullet 5" w:semiHidden="1" w:unhideWhenUsed="1"/>
+    <w:lsdException w:name="List Number 2" w:semiHidden="1" w:unhideWhenUsed="1"/>
+    <w:lsdException w:name="List Number 3" w:semiHidden="1" w:unhideWhenUsed="1"/>
+    <w:lsdException w:name="List Number 4" w:semiHidden="1" w:unhideWhenUsed="1"/>
+    <w:lsdException w:name="List Number 5" w:semiHidden="1" w:unhideWhenUsed="1"/>
+    <w:lsdException w:name="Title" w:uiPriority="10" w:qFormat="1"/>
+    <w:lsdException w:name="Closing" w:semiHidden="1" w:unhideWhenUsed="1"/>
+    <w:lsdException w:name="Signature" w:semiHidden="1" w:unhideWhenUsed="1"/>
+    <w:lsdException w:name="Default Paragraph Font" w:semiHidden="1" w:uiPriority="1" w:unhideWhenUsed="1"/>
+    <w:lsdException w:name="Body Text" w:semiHidden="1" w:unhideWhenUsed="1"/>
+    <w:lsdException w:name="Body Text Indent" w:semiHidden="1" w:unhideWhenUsed="1"/>
+    <w:lsdException w:name="List Continue" w:semiHidden="1" w:unhideWhenUsed="1"/>
+    <w:lsdException w:name="List Continue 2" w:semiHidden="1" w:unhideWhenUsed="1"/>
+    <w:lsdException w:name="List Continue 3" w:semiHidden="1" w:unhideWhenUsed="1"/>
+    <w:lsdException w:name="List Continue 4" w:semiHidden="1" w:unhideWhenUsed="1"/>
+    <w:lsdException w:name="List Continue 5" w:semiHidden="1" w:unhideWhenUsed="1"/>
+    <w:lsdException w:name="Message Header" w:semiHidden="1" w:unhideWhenUsed="1"/>
+    <w:lsdException w:name="Subtitle" w:uiPriority="11" w:qFormat="1"/>
+    <w:lsdException w:name="Salutation" w:semiHidden="1" w:unhideWhenUsed="1"/>
+    <w:lsdException w:name="Date" w:semiHidden="1" w:unhideWhenUsed="1"/>
+    <w:lsdException w:name="Body Text First Indent" w:semiHidden="1" w:unhideWhenUsed="1"/>
+    <w:lsdException w:name="Body Text First Indent 2" w:semiHidden="1" w:unhideWhenUsed="1"/>
+    <w:lsdException w:name="Note Heading" w:semiHidden="1" w:unhideWhenUsed="1"/>
+    <w:lsdException w:name="Body Text 2" w:semiHidden="1" w:unhideWhenUsed="1"/>
+    <w:lsdException w:name="Body Text 3" w:semiHidden="1" w:unhideWhenUsed="1"/>
+    <w:lsdException w:name="Body Text Indent 2" w:semiHidden="1" w:unhideWhenUsed="1"/>
+    <w:lsdException w:name="Body Text Indent 3" w:semiHidden="1" w:unhideWhenUsed="1"/>
+    <w:lsdException w:name="Block Text" w:semiHidden="1" w:unhideWhenUsed="1"/>
+    <w:lsdException w:name="Hyperlink" w:semiHidden="1" w:unhideWhenUsed="1"/>
+    <w:lsdException w:name="FollowedHyperlink" w:semiHidden="1" w:unhideWhenUsed="1"/>
+    <w:lsdException w:name="Strong" w:uiPriority="22" w:qFormat="1"/>
+    <w:lsdException w:name="Emphasis" w:uiPriority="20" w:qFormat="1"/>
+    <w:lsdException w:name="Document Map" w:semiHidden="1" w:unhideWhenUsed="1"/>
+    <w:lsdException w:name="Plain Text" w:semiHidden="1" w:unhideWhenUsed="1"/>
+    <w:lsdException w:name="E-mail Signature" w:semiHidden="1" w:unhideWhenUsed="1"/>
+    <w:lsdException w:name="HTML Top of Form" w:semiHidden="1" w:unhideWhenUsed="1"/>
+    <w:lsdException w:name="HTML Bottom of Form" w:semiHidden="1" w:unhideWhenUsed="1"/>
+    <w:lsdException w:name="Normal (Web)" w:semiHidden="1" w:unhideWhenUsed="1"/>
+    <w:lsdException w:name="HTML Acronym" w:semiHidden="1" w:unhideWhenUsed="1"/>
+    <w:lsdException w:name="HTML Address" w:semiHidden="1" w:unhideWhenUsed="1"/>
+    <w:lsdException w:name="HTML Cite" w:semiHidden="1" w:unhideWhenUsed="1"/>
+    <w:lsdException w:name="HTML Code" w:semiHidden="1" w:unhideWhenUsed="1"/>
+    <w:lsdException w:name="HTML Definition" w:semiHidden="1" w:unhideWhenUsed="1"/>
+    <w:lsdException w:name="HTML Keyboard" w:semiHidden="1" w:unhideWhenUsed="1"/>
+    <w:lsdException w:name="HTML Preformatted" w:semiHidden="1" w:unhideWhenUsed="1"/>
+    <w:lsdException w:name="HTML Sample" w:semiHidden="1" w:unhideWhenUsed="1"/>
+    <w:lsdException w:name="HTML Typewriter" w:semiHidden="1" w:unhideWhenUsed="1"/>
+    <w:lsdException w:name="HTML Variable" w:semiHidden="1" w:unhideWhenUsed="1"/>
+    <w:lsdException w:name="Normal Table" w:semiHidden="1" w:unhideWhenUsed="1"/>
+    <w:lsdException w:name="annotation subject" w:semiHidden="1" w:unhideWhenUsed="1"/>
+    <w:lsdException w:name="No List" w:semiHidden="1" w:unhideWhenUsed="1"/>
+    <w:lsdException w:name="Outline List 1" w:semiHidden="1" w:unhideWhenUsed="1"/>
+    <w:lsdException w:name="Outline List 2" w:semiHidden="1" w:unhideWhenUsed="1"/>
+    <w:lsdException w:name="Outline List 3" w:semiHidden="1" w:unhideWhenUsed="1"/>
+    <w:lsdException w:name="Table Simple 1" w:semiHidden="1" w:unhideWhenUsed="1"/>
+    <w:lsdException w:name="Table Simple 2" w:semiHidden="1" w:unhideWhenUsed="1"/>
+    <w:lsdException w:name="Table Simple 3" w:semiHidden="1" w:unhideWhenUsed="1"/>
+    <w:lsdException w:name="Table Classic 1" w:semiHidden="1" w:unhideWhenUsed="1"/>
+    <w:lsdException w:name="Table Classic 2" w:semiHidden="1" w:unhideWhenUsed="1"/>
+    <w:lsdException w:name="Table Classic 3" w:semiHidden="1" w:unhideWhenUsed="1"/>
+    <w:lsdException w:name="Table Classic 4" w:semiHidden="1" w:unhideWhenUsed="1"/>
+    <w:lsdException w:name="Table Colorful 1" w:semiHidden="1" w:unhideWhenUsed="1"/>
+    <w:lsdException w:name="Table Colorful 2" w:semiHidden="1" w:unhideWhenUsed="1"/>
+    <w:lsdException w:name="Table Colorful 3" w:semiHidden="1" w:unhideWhenUsed="1"/>
+    <w:lsdException w:name="Table Columns 1" w:semiHidden="1" w:unhideWhenUsed="1"/>
+    <w:lsdException w:name="Table Columns 2" w:semiHidden="1" w:unhideWhenUsed="1"/>
+    <w:lsdException w:name="Table Columns 3" w:semiHidden="1" w:unhideWhenUsed="1"/>
+    <w:lsdException w:name="Table Columns 4" w:semiHidden="1" w:unhideWhenUsed="1"/>
+    <w:lsdException w:name="Table Columns 5" w:semiHidden="1" w:unhideWhenUsed="1"/>
+    <w:lsdException w:name="Table Grid 1" w:semiHidden="1" w:unhideWhenUsed="1"/>
+    <w:lsdException w:name="Table Grid 2" w:semiHidden="1" w:unhideWhenUsed="1"/>
+    <w:lsdException w:name="Table Grid 3" w:semiHidden="1" w:unhideWhenUsed="1"/>
+    <w:lsdException w:name="Table Grid 4" w:semiHidden="1" w:unhideWhenUsed="1"/>
+    <w:lsdException w:name="Table Grid 5" w:semiHidden="1" w:unhideWhenUsed="1"/>
+    <w:lsdException w:name="Table Grid 6" w:semiHidden="1" w:unhideWhenUsed="1"/>
+    <w:lsdException w:name="Table Grid 7" w:semiHidden="1" w:unhideWhenUsed="1"/>
+    <w:lsdException w:name="Table Grid 8" w:semiHidden="1" w:unhideWhenUsed="1"/>
+    <w:lsdException w:name="Table List 1" w:semiHidden="1" w:unhideWhenUsed="1"/>
+    <w:lsdException w:name="Table List 2" w:semiHidden="1" w:unhideWhenUsed="1"/>
+    <w:lsdException w:name="Table List 3" w:semiHidden="1" w:unhideWhenUsed="1"/>
+    <w:lsdException w:name="Table List 4" w:semiHidden="1" w:unhideWhenUsed="1"/>
+    <w:lsdException w:name="Table List 5" w:semiHidden="1" w:unhideWhenUsed="1"/>
+    <w:lsdException w:name="Table List 6" w:semiHidden="1" w:unhideWhenUsed="1"/>
+    <w:lsdException w:name="Table List 7" w:semiHidden="1" w:unhideWhenUsed="1"/>
+    <w:lsdException w:name="Table List 8" w:semiHidden="1" w:unhideWhenUsed="1"/>
+    <w:lsdException w:name="Table 3D effects 1" w:semiHidden="1" w:unhideWhenUsed="1"/>
+    <w:lsdException w:name="Table 3D effects 2" w:semiHidden="1" w:unhideWhenUsed="1"/>
+    <w:lsdException w:name="Table 3D effects 3" w:semiHidden="1" w:unhideWhenUsed="1"/>
+    <w:lsdException w:name="Table Contemporary" w:semiHidden="1" w:unhideWhenUsed="1"/>
+    <w:lsdException w:name="Table Elegant" w:semiHidden="1" w:unhideWhenUsed="1"/>
+    <w:lsdException w:name="Table Professional" w:semiHidden="1" w:unhideWhenUsed="1"/>
+    <w:lsdException w:name="Table Subtle 1" w:semiHidden="1" w:unhideWhenUsed="1"/>
+    <w:lsdException w:name="Table Subtle 2" w:semiHidden="1" w:unhideWhenUsed="1"/>
+    <w:lsdException w:name="Table Web 1" w:semiHidden="1" w:unhideWhenUsed="1"/>
+    <w:lsdException w:name="Table Web 2" w:semiHidden="1" w:unhideWhenUsed="1"/>
+    <w:lsdException w:name="Table Web 3" w:semiHidden="1" w:unhideWhenUsed="1"/>
+    <w:lsdException w:name="Balloon Text" w:semiHidden="1" w:unhideWhenUsed="1"/>
+    <w:lsdException w:name="Table Grid" w:uiPriority="59"/>
+    <w:lsdException w:name="Table Theme" w:semiHidden="1" w:unhideWhenUsed="1"/>
+    <w:lsdException w:name="Placeholder Text" w:semiHidden="1"/>
+    <w:lsdException w:name="No Spacing" w:uiPriority="1" w:qFormat="1"/>
+    <w:lsdException w:name="Light Shading" w:uiPriority="60"/>
+    <w:lsdException w:name="Light List" w:uiPriority="61"/>
+    <w:lsdException w:name="Light Grid" w:uiPriority="62"/>
+    <w:lsdException w:name="Medium Shading 1" w:uiPriority="63"/>
+    <w:lsdException w:name="Medium Shading 2" w:uiPriority="64"/>
+    <w:lsdException w:name="Medium List 1" w:uiPriority="65"/>
+    <w:lsdException w:name="Medium List 2" w:uiPriority="66"/>
+    <w:lsdException w:name="Medium Grid 1" w:uiPriority="67"/>
+    <w:lsdException w:name="Medium Grid 2" w:uiPriority="68"/>
+    <w:lsdException w:name="Medium Grid 3" w:uiPriority="69"/>
+    <w:lsdException w:name="Dark List" w:uiPriority="70"/>
+    <w:lsdException w:name="Colorful Shading" w:uiPriority="71"/>
+    <w:lsdException w:name="Colorful List" w:uiPriority="72"/>
+    <w:lsdException w:name="Colorful Grid" w:uiPriority="73"/>
+    <w:lsdException w:name="Light Shading Accent 1" w:uiPriority="60"/>
+    <w:lsdException w:name="Light List Accent 1" w:uiPriority="61"/>
+    <w:lsdException w:name="Light Grid Accent 1" w:uiPriority="62"/>
+    <w:lsdException w:name="Medium Shading 1 Accent 1" w:uiPriority="63"/>
+    <w:lsdException w:name="Medium Shading 2 Accent 1" w:uiPriority="64"/>
+    <w:lsdException w:name="Medium List 1 Accent 1" w:uiPriority="65"/>
+    <w:lsdException w:name="Revision" w:semiHidden="1"/>
+    <w:lsdException w:name="List Paragraph" w:uiPriority="34" w:qFormat="1"/>
+    <w:lsdException w:name="Quote" w:uiPriority="29" w:qFormat="1"/>
+    <w:lsdException w:name="Intense Quote" w:uiPriority="30" w:qFormat="1"/>
+    <w:lsdException w:name="Medium List 2 Accent 1" w:uiPriority="66"/>
+    <w:lsdException w:name="Medium Grid 1 Accent 1" w:uiPriority="67"/>
+    <w:lsdException w:name="Medium Grid 2 Accent 1" w:uiPriority="68"/>
+    <w:lsdException w:name="Medium Grid 3 Accent 1" w:uiPriority="69"/>
+    <w:lsdException w:name="Dark List Accent 1" w:uiPriority="70"/>
+    <w:lsdException w:name="Colorful Shading Accent 1" w:uiPriority="71"/>
+    <w:lsdException w:name="Colorful List Accent 1" w:uiPriority="72"/>
+    <w:lsdException w:name="Colorful Grid Accent 1" w:uiPriority="73"/>
+    <w:lsdException w:name="Light Shading Accent 2" w:uiPriority="60"/>
+    <w:lsdException w:name="Light List Accent 2" w:uiPriority="61"/>
+    <w:lsdException w:name="Light Grid Accent 2" w:uiPriority="62"/>
+    <w:lsdException w:name="Medium Shading 1 Accent 2" w:uiPriority="63"/>
+    <w:lsdException w:name="Medium Shading 2 Accent 2" w:uiPriority="64"/>
+    <w:lsdException w:name="Medium List 1 Accent 2" w:uiPriority="65"/>
+    <w:lsdException w:name="Medium List 2 Accent 2" w:uiPriority="66"/>
+    <w:lsdException w:name="Medium Grid 1 Accent 2" w:uiPriority="67"/>
+    <w:lsdException w:name="Medium Grid 2 Accent 2" w:uiPriority="68"/>
+    <w:lsdException w:name="Medium Grid 3 Accent 2" w:uiPriority="69"/>
+    <w:lsdException w:name="Dark List Accent 2" w:uiPriority="70"/>
+    <w:lsdException w:name="Colorful Shading Accent 2" w:uiPriority="71"/>
+    <w:lsdException w:name="Colorful List Accent 2" w:uiPriority="72"/>
+    <w:lsdException w:name="Colorful Grid Accent 2" w:uiPriority="73"/>
+    <w:lsdException w:name="Light Shading Accent 3" w:uiPriority="60"/>
+    <w:lsdException w:name="Light List Accent 3" w:uiPriority="61"/>
+    <w:lsdException w:name="Light Grid Accent 3" w:uiPriority="62"/>
+    <w:lsdException w:name="Medium Shading 1 Accent 3" w:uiPriority="63"/>
+    <w:lsdException w:name="Medium Shading 2 Accent 3" w:uiPriority="64"/>
+    <w:lsdException w:name="Medium List 1 Accent 3" w:uiPriority="65"/>
+    <w:lsdException w:name="Medium List 2 Accent 3" w:uiPriority="66"/>
+    <w:lsdException w:name="Medium Grid 1 Accent 3" w:uiPriority="67"/>
+    <w:lsdException w:name="Medium Grid 2 Accent 3" w:uiPriority="68"/>
+    <w:lsdException w:name="Medium Grid 3 Accent 3" w:uiPriority="69"/>
+    <w:lsdException w:name="Dark List Accent 3" w:uiPriority="70"/>
+    <w:lsdException w:name="Colorful Shading Accent 3" w:uiPriority="71"/>
+    <w:lsdException w:name="Colorful List Accent 3" w:uiPriority="72"/>
+    <w:lsdException w:name="Colorful Grid Accent 3" w:uiPriority="73"/>
+    <w:lsdException w:name="Light Shading Accent 4" w:uiPriority="60"/>
+    <w:lsdException w:name="Light List Accent 4" w:uiPriority="61"/>
+    <w:lsdException w:name="Light Grid Accent 4" w:uiPriority="62"/>
+    <w:lsdException w:name="Medium Shading 1 Accent 4" w:uiPriority="63"/>
+    <w:lsdException w:name="Medium Shading 2 Accent 4" w:uiPriority="64"/>
+    <w:lsdException w:name="Medium List 1 Accent 4" w:uiPriority="65"/>
+    <w:lsdException w:name="Medium List 2 Accent 4" w:uiPriority="66"/>
+    <w:lsdException w:name="Medium Grid 1 Accent 4" w:uiPriority="67"/>
+    <w:lsdException w:name="Medium Grid 2 Accent 4" w:uiPriority="68"/>
+    <w:lsdException w:name="Medium Grid 3 Accent 4" w:uiPriority="69"/>
+    <w:lsdException w:name="Dark List Accent 4" w:uiPriority="70"/>
+    <w:lsdException w:name="Colorful Shading Accent 4" w:uiPriority="71"/>
+    <w:lsdException w:name="Colorful List Accent 4" w:uiPriority="72"/>
+    <w:lsdException w:name="Colorful Grid Accent 4" w:uiPriority="73"/>
+    <w:lsdException w:name="Light Shading Accent 5" w:uiPriority="60"/>
+    <w:lsdException w:name="Light List Accent 5" w:uiPriority="61"/>
+    <w:lsdException w:name="Light Grid Accent 5" w:uiPriority="62"/>
+    <w:lsdException w:name="Medium Shading 1 Accent 5" w:uiPriority="63"/>
+    <w:lsdException w:name="Medium Shading 2 Accent 5" w:uiPriority="64"/>
+    <w:lsdException w:name="Medium List 1 Accent 5" w:uiPriority="65"/>
+    <w:lsdException w:name="Medium List 2 Accent 5" w:uiPriority="66"/>
+    <w:lsdException w:name="Medium Grid 1 Accent 5" w:uiPriority="67"/>
+    <w:lsdException w:name="Medium Grid 2 Accent 5" w:uiPriority="68"/>
+    <w:lsdException w:name="Medium Grid 3 Accent 5" w:uiPriority="69"/>
+    <w:lsdException w:name="Dark List Accent 5" w:uiPriority="70"/>
+    <w:lsdException w:name="Colorful Shading Accent 5" w:uiPriority="71"/>
+    <w:lsdException w:name="Colorful List Accent 5" w:uiPriority="72"/>
+    <w:lsdException w:name="Colorful Grid Accent 5" w:uiPriority="73"/>
+    <w:lsdException w:name="Light Shading Accent 6" w:uiPriority="60"/>
+    <w:lsdException w:name="Light List Accent 6" w:uiPriority="61"/>
+    <w:lsdException w:name="Light Grid Accent 6" w:uiPriority="62"/>
+    <w:lsdException w:name="Medium Shading 1 Accent 6" w:uiPriority="63"/>
+    <w:lsdException w:name="Medium Shading 2 Accent 6" w:uiPriority="64"/>
+    <w:lsdException w:name="Medium List 1 Accent 6" w:uiPriority="65"/>
+    <w:lsdException w:name="Medium List 2 Accent 6" w:uiPriority="66"/>
+    <w:lsdException w:name="Medium Grid 1 Accent 6" w:uiPriority="67"/>
+    <w:lsdException w:name="Medium Grid 2 Accent 6" w:uiPriority="68"/>
+    <w:lsdException w:name="Medium Grid 3 Accent 6" w:uiPriority="69"/>
+    <w:lsdException w:name="Dark List Accent 6" w:uiPriority="70"/>
+    <w:lsdException w:name="Colorful Shading Accent 6" w:uiPriority="71"/>
+    <w:lsdException w:name="Colorful List Accent 6" w:uiPriority="72"/>
+    <w:lsdException w:name="Colorful Grid Accent 6" w:uiPriority="73"/>
+    <w:lsdException w:name="Subtle Emphasis" w:uiPriority="19" w:qFormat="1"/>
+    <w:lsdException w:name="Intense Emphasis" w:uiPriority="21" w:qFormat="1"/>
+    <w:lsdException w:name="Subtle Reference" w:uiPriority="31" w:qFormat="1"/>
+    <w:lsdException w:name="Intense Reference" w:uiPriority="32" w:qFormat="1"/>
+    <w:lsdException w:name="Book Title" w:uiPriority="33" w:qFormat="1"/>
+    <w:lsdException w:name="Bibliography" w:semiHidden="1" w:uiPriority="37" w:unhideWhenUsed="1"/>
+    <w:lsdException w:name="TOC Heading" w:semiHidden="1" w:uiPriority="39" w:unhideWhenUsed="1" w:qFormat="1"/>
+    <w:lsdException w:name="Plain Table 1" w:uiPriority="41"/>
+    <w:lsdException w:name="Plain Table 2" w:uiPriority="42"/>
+    <w:lsdException w:name="Plain Table 3" w:uiPriority="43"/>
+    <w:lsdException w:name="Plain Table 4" w:uiPriority="44"/>
+    <w:lsdException w:name="Plain Table 5" w:uiPriority="45"/>
+    <w:lsdException w:name="Grid Table Light" w:uiPriority="40"/>
+    <w:lsdException w:name="Grid Table 1 Light" w:uiPriority="46"/>
+    <w:lsdException w:name="Grid Table 2" w:uiPriority="47"/>
+    <w:lsdException w:name="Grid Table 3" w:uiPriority="48"/>
+    <w:lsdException w:name="Grid Table 4" w:uiPriority="49"/>
+    <w:lsdException w:name="Grid Table 5 Dark" w:uiPriority="50"/>
+    <w:lsdException w:name="Grid Table 6 Colorful" w:uiPriority="51"/>
+    <w:lsdException w:name="Grid Table 7 Colorful" w:uiPriority="52"/>
+    <w:lsdException w:name="Grid Table 1 Light Accent 1" w:uiPriority="46"/>
+    <w:lsdException w:name="Grid Table 2 Accent 1" w:uiPriority="47"/>
+    <w:lsdException w:name="Grid Table 3 Accent 1" w:uiPriority="48"/>
+    <w:lsdException w:name="Grid Table 4 Accent 1" w:uiPriority="49"/>
+    <w:lsdException w:name="Grid Table 5 Dark Accent 1" w:uiPriority="50"/>
+    <w:lsdException w:name="Grid Table 6 Colorful Accent 1" w:uiPriority="51"/>
+    <w:lsdException w:name="Grid Table 7 Colorful Accent 1" w:uiPriority="52"/>
+    <w:lsdException w:name="Grid Table 1 Light Accent 2" w:uiPriority="46"/>
+    <w:lsdException w:name="Grid Table 2 Accent 2" w:uiPriority="47"/>
+    <w:lsdException w:name="Grid Table 3 Accent 2" w:uiPriority="48"/>
+    <w:lsdException w:name="Grid Table 4 Accent 2" w:uiPriority="49"/>
+    <w:lsdException w:name="Grid Table 5 Dark Accent 2" w:uiPriority="50"/>
+    <w:lsdException w:name="Grid Table 6 Colorful Accent 2" w:uiPriority="51"/>
+    <w:lsdException w:name="Grid Table 7 Colorful Accent 2" w:uiPriority="52"/>
+    <w:lsdException w:name="Grid Table 1 Light Accent 3" w:uiPriority="46"/>
+    <w:lsdException w:name="Grid Table 2 Accent 3" w:uiPriority="47"/>
+    <w:lsdException w:name="Grid Table 3 Accent 3" w:uiPriority="48"/>
+    <w:lsdException w:name="Grid Table 4 Accent 3" w:uiPriority="49"/>
+    <w:lsdException w:name="Grid Table 5 Dark Accent 3" w:uiPriority="50"/>
+    <w:lsdException w:name="Grid Table 6 Colorful Accent 3" w:uiPriority="51"/>
+    <w:lsdException w:name="Grid Table 7 Colorful Accent 3" w:uiPriority="52"/>
+    <w:lsdException w:name="Grid Table 1 Light Accent 4" w:uiPriority="46"/>
+    <w:lsdException w:name="Grid Table 2 Accent 4" w:uiPriority="47"/>
+    <w:lsdException w:name="Grid Table 3 Accent 4" w:uiPriority="48"/>
+    <w:lsdException w:name="Grid Table 4 Accent 4" w:uiPriority="49"/>
+    <w:lsdException w:name="Grid Table 5 Dark Accent 4" w:uiPriority="50"/>
+    <w:lsdException w:name="Grid Table 6 Colorful Accent 4" w:uiPriority="51"/>
+    <w:lsdException w:name="Grid Table 7 Colorful Accent 4" w:uiPriority="52"/>
+    <w:lsdException w:name="Grid Table 1 Light Accent 5" w:uiPriority="46"/>
+    <w:lsdException w:name="Grid Table 2 Accent 5" w:uiPriority="47"/>
+    <w:lsdException w:name="Grid Table 3 Accent 5" w:uiPriority="48"/>
+    <w:lsdException w:name="Grid Table 4 Accent 5" w:uiPriority="49"/>
+    <w:lsdException w:name="Grid Table 5 Dark Accent 5" w:uiPriority="50"/>
+    <w:lsdException w:name="Grid Table 6 Colorful Accent 5" w:uiPriority="51"/>
+    <w:lsdException w:name="Grid Table 7 Colorful Accent 5" w:uiPriority="52"/>
+    <w:lsdException w:name="Grid Table 1 Light Accent 6" w:uiPriority="46"/>
+    <w:lsdException w:name="Grid Table 2 Accent 6" w:uiPriority="47"/>
+    <w:lsdException w:name="Grid Table 3 Accent 6" w:uiPriority="48"/>
+    <w:lsdException w:name="Grid Table 4 Accent 6" w:uiPriority="49"/>
+    <w:lsdException w:name="Grid Table 5 Dark Accent 6" w:uiPriority="50"/>
+    <w:lsdException w:name="Grid Table 6 Colorful Accent 6" w:uiPriority="51"/>
+    <w:lsdException w:name="Grid Table 7 Colorful Accent 6" w:uiPriority="52"/>
+    <w:lsdException w:name="List Table 1 Light" w:uiPriority="46"/>
+    <w:lsdException w:name="List Table 2" w:uiPriority="47"/>
+    <w:lsdException w:name="List Table 3" w:uiPriority="48"/>
+    <w:lsdException w:name="List Table 4" w:uiPriority="49"/>
+    <w:lsdException w:name="List Table 5 Dark" w:uiPriority="50"/>
+    <w:lsdException w:name="List Table 6 Colorful" w:uiPriority="51"/>
+    <w:lsdException w:name="List Table 7 Colorful" w:uiPriority="52"/>
+    <w:lsdException w:name="List Table 1 Light Accent 1" w:uiPriority="46"/>
+    <w:lsdException w:name="List Table 2 Accent 1" w:uiPriority="47"/>
+    <w:lsdException w:name="List Table 3 Accent 1" w:uiPriority="48"/>
+    <w:lsdException w:name="List Table 4 Accent 1" w:uiPriority="49"/>
+    <w:lsdException w:name="List Table 5 Dark Accent 1" w:uiPriority="50"/>
+    <w:lsdException w:name="List Table 6 Colorful Accent 1" w:uiPriority="51"/>
+    <w:lsdException w:name="List Table 7 Colorful Accent 1" w:uiPriority="52"/>
+    <w:lsdException w:name="List Table 1 Light Accent 2" w:uiPriority="46"/>
+    <w:lsdException w:name="List Table 2 Accent 2" w:uiPriority="47"/>
+    <w:lsdException w:name="List Table 3 Accent 2" w:uiPriority="48"/>
+    <w:lsdException w:name="List Table 4 Accent 2" w:uiPriority="49"/>
+    <w:lsdException w:name="List Table 5 Dark Accent 2" w:uiPriority="50"/>
+    <w:lsdException w:name="List Table 6 Colorful Accent 2" w:uiPriority="51"/>
+    <w:lsdException w:name="List Table 7 Colorful Accent 2" w:uiPriority="52"/>
+    <w:lsdException w:name="List Table 1 Light Accent 3" w:uiPriority="46"/>
+    <w:lsdException w:name="List Table 2 Accent 3" w:uiPriority="47"/>
+    <w:lsdException w:name="List Table 3 Accent 3" w:uiPriority="48"/>
+    <w:lsdException w:name="List Table 4 Accent 3" w:uiPriority="49"/>
+    <w:lsdException w:name="List Table 5 Dark Accent 3" w:uiPriority="50"/>
+    <w:lsdException w:name="List Table 6 Colorful Accent 3" w:uiPriority="51"/>
+    <w:lsdException w:name="List Table 7 Colorful Accent 3" w:uiPriority="52"/>
+    <w:lsdException w:name="List Table 1 Light Accent 4" w:uiPriority="46"/>
+    <w:lsdException w:name="List Table 2 Accent 4" w:uiPriority="47"/>
+    <w:lsdException w:name="List Table 3 Accent 4" w:uiPriority="48"/>
+    <w:lsdException w:name="List Table 4 Accent 4" w:uiPriority="49"/>
+    <w:lsdException w:name="List Table 5 Dark Accent 4" w:uiPriority="50"/>
+    <w:lsdException w:name="List Table 6 Colorful Accent 4" w:uiPriority="51"/>
+    <w:lsdException w:name="List Table 7 Colorful Accent 4" w:uiPriority="52"/>
+    <w:lsdException w:name="List Table 1 Light Accent 5" w:uiPriority="46"/>
+    <w:lsdException w:name="List Table 2 Accent 5" w:uiPriority="47"/>
+    <w:lsdException w:name="List Table 3 Accent 5" w:uiPriority="48"/>
+    <w:lsdException w:name="List Table 4 Accent 5" w:uiPriority="49"/>
+    <w:lsdException w:name="List Table 5 Dark Accent 5" w:uiPriority="50"/>
+    <w:lsdException w:name="List Table 6 Colorful Accent 5" w:uiPriority="51"/>
+    <w:lsdException w:name="List Table 7 Colorful Accent 5" w:uiPriority="52"/>
+    <w:lsdException w:name="List Table 1 Light Accent 6" w:uiPriority="46"/>
+    <w:lsdException w:name="List Table 2 Accent 6" w:uiPriority="47"/>
+    <w:lsdException w:name="List Table 3 Accent 6" w:uiPriority="48"/>
+    <w:lsdException w:name="List Table 4 Accent 6" w:uiPriority="49"/>
+    <w:lsdException w:name="List Table 5 Dark Accent 6" w:uiPriority="50"/>
+    <w:lsdException w:name="List Table 6 Colorful Accent 6" w:uiPriority="51"/>
+    <w:lsdException w:name="List Table 7 Colorful Accent 6" w:uiPriority="52"/>
   </w:latentStyles>
   <w:style w:type="paragraph" w:default="1" w:styleId="Normal">
     <w:name w:val="Normal"/>
     <w:qFormat/>
     <w:rsid w:val="00761FCE"/>
   </w:style>
-  <w:style w:type="paragraph" w:styleId="Cabealho1">
+  <w:style w:type="paragraph" w:styleId="Heading1">
     <w:name w:val="heading 1"/>
     <w:basedOn w:val="Normal"/>
     <w:next w:val="Normal"/>
-    <w:link w:val="Cabealho1Carcter"/>
+    <w:link w:val="Heading1Char"/>
     <w:uiPriority w:val="9"/>
     <w:qFormat/>
     <w:rsid w:val="006F4239"/>
@@ -3308,13 +3964,13 @@
       <w:szCs w:val="28"/>
     </w:rPr>
   </w:style>
-  <w:style w:type="character" w:default="1" w:styleId="Tipodeletrapredefinidodopargrafo">
+  <w:style w:type="character" w:default="1" w:styleId="DefaultParagraphFont">
     <w:name w:val="Default Paragraph Font"/>
     <w:uiPriority w:val="1"/>
     <w:semiHidden/>
     <w:unhideWhenUsed/>
   </w:style>
-  <w:style w:type="table" w:default="1" w:styleId="Tabelanormal">
+  <w:style w:type="table" w:default="1" w:styleId="TableNormal">
     <w:name w:val="Normal Table"/>
     <w:uiPriority w:val="99"/>
     <w:semiHidden/>
@@ -3329,15 +3985,15 @@
       </w:tblCellMar>
     </w:tblPr>
   </w:style>
-  <w:style w:type="numbering" w:default="1" w:styleId="Semlista">
+  <w:style w:type="numbering" w:default="1" w:styleId="NoList">
     <w:name w:val="No List"/>
     <w:uiPriority w:val="99"/>
     <w:semiHidden/>
     <w:unhideWhenUsed/>
   </w:style>
-  <w:style w:type="table" w:styleId="Tabelacomgrelha">
+  <w:style w:type="table" w:styleId="TableGrid">
     <w:name w:val="Table Grid"/>
-    <w:basedOn w:val="Tabelanormal"/>
+    <w:basedOn w:val="TableNormal"/>
     <w:uiPriority w:val="59"/>
     <w:rsid w:val="00761FCE"/>
     <w:pPr>
@@ -3361,10 +4017,10 @@
       </w:tblCellMar>
     </w:tblPr>
   </w:style>
-  <w:style w:type="paragraph" w:styleId="Textodebalo">
+  <w:style w:type="paragraph" w:styleId="BalloonText">
     <w:name w:val="Balloon Text"/>
     <w:basedOn w:val="Normal"/>
-    <w:link w:val="TextodebaloCarcter"/>
+    <w:link w:val="BalloonTextChar"/>
     <w:uiPriority w:val="99"/>
     <w:semiHidden/>
     <w:unhideWhenUsed/>
@@ -3378,10 +4034,10 @@
       <w:szCs w:val="16"/>
     </w:rPr>
   </w:style>
-  <w:style w:type="character" w:customStyle="1" w:styleId="TextodebaloCarcter">
-    <w:name w:val="Texto de balão Carácter"/>
-    <w:basedOn w:val="Tipodeletrapredefinidodopargrafo"/>
-    <w:link w:val="Textodebalo"/>
+  <w:style w:type="character" w:customStyle="1" w:styleId="BalloonTextChar">
+    <w:name w:val="Balloon Text Char"/>
+    <w:basedOn w:val="DefaultParagraphFont"/>
+    <w:link w:val="BalloonText"/>
     <w:uiPriority w:val="99"/>
     <w:semiHidden/>
     <w:rsid w:val="00F974F4"/>
@@ -3391,7 +4047,7 @@
       <w:szCs w:val="16"/>
     </w:rPr>
   </w:style>
-  <w:style w:type="paragraph" w:styleId="Legenda">
+  <w:style w:type="paragraph" w:styleId="Caption">
     <w:name w:val="caption"/>
     <w:basedOn w:val="Normal"/>
     <w:next w:val="Normal"/>
@@ -3410,7 +4066,7 @@
       <w:szCs w:val="18"/>
     </w:rPr>
   </w:style>
-  <w:style w:type="paragraph" w:styleId="PargrafodaLista">
+  <w:style w:type="paragraph" w:styleId="ListParagraph">
     <w:name w:val="List Paragraph"/>
     <w:basedOn w:val="Normal"/>
     <w:uiPriority w:val="34"/>
@@ -3421,10 +4077,10 @@
       <w:contextualSpacing/>
     </w:pPr>
   </w:style>
-  <w:style w:type="paragraph" w:styleId="Cabealho">
+  <w:style w:type="paragraph" w:styleId="Header">
     <w:name w:val="header"/>
     <w:basedOn w:val="Normal"/>
-    <w:link w:val="CabealhoCarcter"/>
+    <w:link w:val="HeaderChar"/>
     <w:uiPriority w:val="99"/>
     <w:unhideWhenUsed/>
     <w:rsid w:val="00F34F88"/>
@@ -3436,17 +4092,17 @@
       <w:spacing w:after="0" w:line="240" w:lineRule="auto"/>
     </w:pPr>
   </w:style>
-  <w:style w:type="character" w:customStyle="1" w:styleId="CabealhoCarcter">
-    <w:name w:val="Cabeçalho Carácter"/>
-    <w:basedOn w:val="Tipodeletrapredefinidodopargrafo"/>
-    <w:link w:val="Cabealho"/>
+  <w:style w:type="character" w:customStyle="1" w:styleId="HeaderChar">
+    <w:name w:val="Header Char"/>
+    <w:basedOn w:val="DefaultParagraphFont"/>
+    <w:link w:val="Header"/>
     <w:uiPriority w:val="99"/>
     <w:rsid w:val="00F34F88"/>
   </w:style>
-  <w:style w:type="paragraph" w:styleId="Rodap">
+  <w:style w:type="paragraph" w:styleId="Footer">
     <w:name w:val="footer"/>
     <w:basedOn w:val="Normal"/>
-    <w:link w:val="RodapCarcter"/>
+    <w:link w:val="FooterChar"/>
     <w:uiPriority w:val="99"/>
     <w:unhideWhenUsed/>
     <w:rsid w:val="00F34F88"/>
@@ -3458,17 +4114,17 @@
       <w:spacing w:after="0" w:line="240" w:lineRule="auto"/>
     </w:pPr>
   </w:style>
-  <w:style w:type="character" w:customStyle="1" w:styleId="RodapCarcter">
-    <w:name w:val="Rodapé Carácter"/>
-    <w:basedOn w:val="Tipodeletrapredefinidodopargrafo"/>
-    <w:link w:val="Rodap"/>
+  <w:style w:type="character" w:customStyle="1" w:styleId="FooterChar">
+    <w:name w:val="Footer Char"/>
+    <w:basedOn w:val="DefaultParagraphFont"/>
+    <w:link w:val="Footer"/>
     <w:uiPriority w:val="99"/>
     <w:rsid w:val="00F34F88"/>
   </w:style>
-  <w:style w:type="character" w:customStyle="1" w:styleId="Cabealho1Carcter">
-    <w:name w:val="Cabeçalho 1 Carácter"/>
-    <w:basedOn w:val="Tipodeletrapredefinidodopargrafo"/>
-    <w:link w:val="Cabealho1"/>
+  <w:style w:type="character" w:customStyle="1" w:styleId="Heading1Char">
+    <w:name w:val="Heading 1 Char"/>
+    <w:basedOn w:val="DefaultParagraphFont"/>
+    <w:link w:val="Heading1"/>
     <w:uiPriority w:val="9"/>
     <w:rsid w:val="006F4239"/>
     <w:rPr>
@@ -3480,10 +4136,10 @@
       <w:szCs w:val="28"/>
     </w:rPr>
   </w:style>
-  <w:style w:type="paragraph" w:styleId="Textodenotadefim">
+  <w:style w:type="paragraph" w:styleId="EndnoteText">
     <w:name w:val="endnote text"/>
     <w:basedOn w:val="Normal"/>
-    <w:link w:val="TextodenotadefimCarcter"/>
+    <w:link w:val="EndnoteTextChar"/>
     <w:uiPriority w:val="99"/>
     <w:semiHidden/>
     <w:unhideWhenUsed/>
@@ -3496,10 +4152,10 @@
       <w:szCs w:val="20"/>
     </w:rPr>
   </w:style>
-  <w:style w:type="character" w:customStyle="1" w:styleId="TextodenotadefimCarcter">
-    <w:name w:val="Texto de nota de fim Carácter"/>
-    <w:basedOn w:val="Tipodeletrapredefinidodopargrafo"/>
-    <w:link w:val="Textodenotadefim"/>
+  <w:style w:type="character" w:customStyle="1" w:styleId="EndnoteTextChar">
+    <w:name w:val="Endnote Text Char"/>
+    <w:basedOn w:val="DefaultParagraphFont"/>
+    <w:link w:val="EndnoteText"/>
     <w:uiPriority w:val="99"/>
     <w:semiHidden/>
     <w:rsid w:val="006F4239"/>
@@ -3508,9 +4164,9 @@
       <w:szCs w:val="20"/>
     </w:rPr>
   </w:style>
-  <w:style w:type="character" w:styleId="Refdenotadefim">
+  <w:style w:type="character" w:styleId="EndnoteReference">
     <w:name w:val="endnote reference"/>
-    <w:basedOn w:val="Tipodeletrapredefinidodopargrafo"/>
+    <w:basedOn w:val="DefaultParagraphFont"/>
     <w:uiPriority w:val="99"/>
     <w:semiHidden/>
     <w:unhideWhenUsed/>
@@ -3519,10 +4175,10 @@
       <w:vertAlign w:val="superscript"/>
     </w:rPr>
   </w:style>
-  <w:style w:type="paragraph" w:styleId="Textodenotaderodap">
+  <w:style w:type="paragraph" w:styleId="FootnoteText">
     <w:name w:val="footnote text"/>
     <w:basedOn w:val="Normal"/>
-    <w:link w:val="TextodenotaderodapCarcter"/>
+    <w:link w:val="FootnoteTextChar"/>
     <w:uiPriority w:val="99"/>
     <w:semiHidden/>
     <w:unhideWhenUsed/>
@@ -3535,10 +4191,10 @@
       <w:szCs w:val="20"/>
     </w:rPr>
   </w:style>
-  <w:style w:type="character" w:customStyle="1" w:styleId="TextodenotaderodapCarcter">
-    <w:name w:val="Texto de nota de rodapé Carácter"/>
-    <w:basedOn w:val="Tipodeletrapredefinidodopargrafo"/>
-    <w:link w:val="Textodenotaderodap"/>
+  <w:style w:type="character" w:customStyle="1" w:styleId="FootnoteTextChar">
+    <w:name w:val="Footnote Text Char"/>
+    <w:basedOn w:val="DefaultParagraphFont"/>
+    <w:link w:val="FootnoteText"/>
     <w:uiPriority w:val="99"/>
     <w:semiHidden/>
     <w:rsid w:val="006F4239"/>
@@ -3547,9 +4203,9 @@
       <w:szCs w:val="20"/>
     </w:rPr>
   </w:style>
-  <w:style w:type="character" w:styleId="Refdenotaderodap">
+  <w:style w:type="character" w:styleId="FootnoteReference">
     <w:name w:val="footnote reference"/>
-    <w:basedOn w:val="Tipodeletrapredefinidodopargrafo"/>
+    <w:basedOn w:val="DefaultParagraphFont"/>
     <w:uiPriority w:val="99"/>
     <w:semiHidden/>
     <w:unhideWhenUsed/>
@@ -3558,9 +4214,9 @@
       <w:vertAlign w:val="superscript"/>
     </w:rPr>
   </w:style>
-  <w:style w:type="paragraph" w:styleId="Ttulodondice">
+  <w:style w:type="paragraph" w:styleId="TOCHeading">
     <w:name w:val="TOC Heading"/>
-    <w:basedOn w:val="Cabealho1"/>
+    <w:basedOn w:val="Heading1"/>
     <w:next w:val="Normal"/>
     <w:uiPriority w:val="39"/>
     <w:semiHidden/>
@@ -3574,7 +4230,7 @@
       <w:lang w:eastAsia="pt-PT"/>
     </w:rPr>
   </w:style>
-  <w:style w:type="paragraph" w:styleId="ndice1">
+  <w:style w:type="paragraph" w:styleId="TOC1">
     <w:name w:val="toc 1"/>
     <w:basedOn w:val="Normal"/>
     <w:next w:val="Normal"/>
@@ -3586,9 +4242,9 @@
       <w:spacing w:after="100"/>
     </w:pPr>
   </w:style>
-  <w:style w:type="character" w:styleId="Hiperligao">
+  <w:style w:type="character" w:styleId="Hyperlink">
     <w:name w:val="Hyperlink"/>
-    <w:basedOn w:val="Tipodeletrapredefinidodopargrafo"/>
+    <w:basedOn w:val="DefaultParagraphFont"/>
     <w:uiPriority w:val="99"/>
     <w:unhideWhenUsed/>
     <w:rsid w:val="006F4239"/>
@@ -3597,7 +4253,7 @@
       <w:u w:val="single"/>
     </w:rPr>
   </w:style>
-  <w:style w:type="paragraph" w:styleId="ndicedeilustraes">
+  <w:style w:type="paragraph" w:styleId="TableofFigures">
     <w:name w:val="table of figures"/>
     <w:basedOn w:val="Normal"/>
     <w:next w:val="Normal"/>
@@ -3609,984 +4265,6 @@
     </w:pPr>
   </w:style>
 </w:styles>
-</file>
-
-<file path=word/stylesWithEffects.xml><?xml version="1.0" encoding="utf-8"?>
-<w:styles xmlns:wpc="http://schemas.microsoft.com/office/word/2010/wordprocessingCanvas" xmlns:mc="http://schemas.openxmlformats.org/markup-compatibility/2006" xmlns:o="urn:schemas-microsoft-com:office:office" xmlns:r="http://schemas.openxmlformats.org/officeDocument/2006/relationships" xmlns:m="http://schemas.openxmlformats.org/officeDocument/2006/math" xmlns:v="urn:schemas-microsoft-com:vml" xmlns:wp14="http://schemas.microsoft.com/office/word/2010/wordprocessingDrawing" xmlns:wp="http://schemas.openxmlformats.org/drawingml/2006/wordprocessingDrawing" xmlns:w10="urn:schemas-microsoft-com:office:word" xmlns:w="http://schemas.openxmlformats.org/wordprocessingml/2006/main" xmlns:w14="http://schemas.microsoft.com/office/word/2010/wordml" xmlns:wpg="http://schemas.microsoft.com/office/word/2010/wordprocessingGroup" xmlns:wpi="http://schemas.microsoft.com/office/word/2010/wordprocessingInk" xmlns:wne="http://schemas.microsoft.com/office/word/2006/wordml" xmlns:wps="http://schemas.microsoft.com/office/word/2010/wordprocessingShape" mc:Ignorable="w14 wp14">
-  <w:docDefaults>
-    <w:rPrDefault>
-      <w:rPr>
-        <w:rFonts w:asciiTheme="minorHAnsi" w:eastAsiaTheme="minorHAnsi" w:hAnsiTheme="minorHAnsi" w:cstheme="minorBidi"/>
-        <w:sz w:val="22"/>
-        <w:szCs w:val="22"/>
-        <w:lang w:val="pt-PT" w:eastAsia="en-US" w:bidi="ar-SA"/>
-      </w:rPr>
-    </w:rPrDefault>
-    <w:pPrDefault>
-      <w:pPr>
-        <w:spacing w:after="200" w:line="276" w:lineRule="auto"/>
-      </w:pPr>
-    </w:pPrDefault>
-  </w:docDefaults>
-  <w:latentStyles w:defLockedState="0" w:defUIPriority="99" w:defSemiHidden="1" w:defUnhideWhenUsed="1" w:defQFormat="0" w:count="267">
-    <w:lsdException w:name="Normal" w:semiHidden="0" w:uiPriority="0" w:unhideWhenUsed="0" w:qFormat="1"/>
-    <w:lsdException w:name="heading 1" w:semiHidden="0" w:uiPriority="9" w:unhideWhenUsed="0" w:qFormat="1"/>
-    <w:lsdException w:name="heading 2" w:uiPriority="9" w:qFormat="1"/>
-    <w:lsdException w:name="heading 3" w:uiPriority="9" w:qFormat="1"/>
-    <w:lsdException w:name="heading 4" w:uiPriority="9" w:qFormat="1"/>
-    <w:lsdException w:name="heading 5" w:uiPriority="9" w:qFormat="1"/>
-    <w:lsdException w:name="heading 6" w:uiPriority="9" w:qFormat="1"/>
-    <w:lsdException w:name="heading 7" w:uiPriority="9" w:qFormat="1"/>
-    <w:lsdException w:name="heading 8" w:uiPriority="9" w:qFormat="1"/>
-    <w:lsdException w:name="heading 9" w:uiPriority="9" w:qFormat="1"/>
-    <w:lsdException w:name="toc 1" w:uiPriority="39"/>
-    <w:lsdException w:name="toc 2" w:uiPriority="39"/>
-    <w:lsdException w:name="toc 3" w:uiPriority="39"/>
-    <w:lsdException w:name="toc 4" w:uiPriority="39"/>
-    <w:lsdException w:name="toc 5" w:uiPriority="39"/>
-    <w:lsdException w:name="toc 6" w:uiPriority="39"/>
-    <w:lsdException w:name="toc 7" w:uiPriority="39"/>
-    <w:lsdException w:name="toc 8" w:uiPriority="39"/>
-    <w:lsdException w:name="toc 9" w:uiPriority="39"/>
-    <w:lsdException w:name="caption" w:uiPriority="35" w:qFormat="1"/>
-    <w:lsdException w:name="Title" w:semiHidden="0" w:uiPriority="10" w:unhideWhenUsed="0" w:qFormat="1"/>
-    <w:lsdException w:name="Default Paragraph Font" w:uiPriority="1"/>
-    <w:lsdException w:name="Subtitle" w:semiHidden="0" w:uiPriority="11" w:unhideWhenUsed="0" w:qFormat="1"/>
-    <w:lsdException w:name="Strong" w:semiHidden="0" w:uiPriority="22" w:unhideWhenUsed="0" w:qFormat="1"/>
-    <w:lsdException w:name="Emphasis" w:semiHidden="0" w:uiPriority="20" w:unhideWhenUsed="0" w:qFormat="1"/>
-    <w:lsdException w:name="Table Grid" w:semiHidden="0" w:uiPriority="59" w:unhideWhenUsed="0"/>
-    <w:lsdException w:name="Placeholder Text" w:unhideWhenUsed="0"/>
-    <w:lsdException w:name="No Spacing" w:semiHidden="0" w:uiPriority="1" w:unhideWhenUsed="0" w:qFormat="1"/>
-    <w:lsdException w:name="Light Shading" w:semiHidden="0" w:uiPriority="60" w:unhideWhenUsed="0"/>
-    <w:lsdException w:name="Light List" w:semiHidden="0" w:uiPriority="61" w:unhideWhenUsed="0"/>
-    <w:lsdException w:name="Light Grid" w:semiHidden="0" w:uiPriority="62" w:unhideWhenUsed="0"/>
-    <w:lsdException w:name="Medium Shading 1" w:semiHidden="0" w:uiPriority="63" w:unhideWhenUsed="0"/>
-    <w:lsdException w:name="Medium Shading 2" w:semiHidden="0" w:uiPriority="64" w:unhideWhenUsed="0"/>
-    <w:lsdException w:name="Medium List 1" w:semiHidden="0" w:uiPriority="65" w:unhideWhenUsed="0"/>
-    <w:lsdException w:name="Medium List 2" w:semiHidden="0" w:uiPriority="66" w:unhideWhenUsed="0"/>
-    <w:lsdException w:name="Medium Grid 1" w:semiHidden="0" w:uiPriority="67" w:unhideWhenUsed="0"/>
-    <w:lsdException w:name="Medium Grid 2" w:semiHidden="0" w:uiPriority="68" w:unhideWhenUsed="0"/>
-    <w:lsdException w:name="Medium Grid 3" w:semiHidden="0" w:uiPriority="69" w:unhideWhenUsed="0"/>
-    <w:lsdException w:name="Dark List" w:semiHidden="0" w:uiPriority="70" w:unhideWhenUsed="0"/>
-    <w:lsdException w:name="Colorful Shading" w:semiHidden="0" w:uiPriority="71" w:unhideWhenUsed="0"/>
-    <w:lsdException w:name="Colorful List" w:semiHidden="0" w:uiPriority="72" w:unhideWhenUsed="0"/>
-    <w:lsdException w:name="Colorful Grid" w:semiHidden="0" w:uiPriority="73" w:unhideWhenUsed="0"/>
-    <w:lsdException w:name="Light Shading Accent 1" w:semiHidden="0" w:uiPriority="60" w:unhideWhenUsed="0"/>
-    <w:lsdException w:name="Light List Accent 1" w:semiHidden="0" w:uiPriority="61" w:unhideWhenUsed="0"/>
-    <w:lsdException w:name="Light Grid Accent 1" w:semiHidden="0" w:uiPriority="62" w:unhideWhenUsed="0"/>
-    <w:lsdException w:name="Medium Shading 1 Accent 1" w:semiHidden="0" w:uiPriority="63" w:unhideWhenUsed="0"/>
-    <w:lsdException w:name="Medium Shading 2 Accent 1" w:semiHidden="0" w:uiPriority="64" w:unhideWhenUsed="0"/>
-    <w:lsdException w:name="Medium List 1 Accent 1" w:semiHidden="0" w:uiPriority="65" w:unhideWhenUsed="0"/>
-    <w:lsdException w:name="Revision" w:unhideWhenUsed="0"/>
-    <w:lsdException w:name="List Paragraph" w:semiHidden="0" w:uiPriority="34" w:unhideWhenUsed="0" w:qFormat="1"/>
-    <w:lsdException w:name="Quote" w:semiHidden="0" w:uiPriority="29" w:unhideWhenUsed="0" w:qFormat="1"/>
-    <w:lsdException w:name="Intense Quote" w:semiHidden="0" w:uiPriority="30" w:unhideWhenUsed="0" w:qFormat="1"/>
-    <w:lsdException w:name="Medium List 2 Accent 1" w:semiHidden="0" w:uiPriority="66" w:unhideWhenUsed="0"/>
-    <w:lsdException w:name="Medium Grid 1 Accent 1" w:semiHidden="0" w:uiPriority="67" w:unhideWhenUsed="0"/>
-    <w:lsdException w:name="Medium Grid 2 Accent 1" w:semiHidden="0" w:uiPriority="68" w:unhideWhenUsed="0"/>
-    <w:lsdException w:name="Medium Grid 3 Accent 1" w:semiHidden="0" w:uiPriority="69" w:unhideWhenUsed="0"/>
-    <w:lsdException w:name="Dark List Accent 1" w:semiHidden="0" w:uiPriority="70" w:unhideWhenUsed="0"/>
-    <w:lsdException w:name="Colorful Shading Accent 1" w:semiHidden="0" w:uiPriority="71" w:unhideWhenUsed="0"/>
-    <w:lsdException w:name="Colorful List Accent 1" w:semiHidden="0" w:uiPriority="72" w:unhideWhenUsed="0"/>
-    <w:lsdException w:name="Colorful Grid Accent 1" w:semiHidden="0" w:uiPriority="73" w:unhideWhenUsed="0"/>
-    <w:lsdException w:name="Light Shading Accent 2" w:semiHidden="0" w:uiPriority="60" w:unhideWhenUsed="0"/>
-    <w:lsdException w:name="Light List Accent 2" w:semiHidden="0" w:uiPriority="61" w:unhideWhenUsed="0"/>
-    <w:lsdException w:name="Light Grid Accent 2" w:semiHidden="0" w:uiPriority="62" w:unhideWhenUsed="0"/>
-    <w:lsdException w:name="Medium Shading 1 Accent 2" w:semiHidden="0" w:uiPriority="63" w:unhideWhenUsed="0"/>
-    <w:lsdException w:name="Medium Shading 2 Accent 2" w:semiHidden="0" w:uiPriority="64" w:unhideWhenUsed="0"/>
-    <w:lsdException w:name="Medium List 1 Accent 2" w:semiHidden="0" w:uiPriority="65" w:unhideWhenUsed="0"/>
-    <w:lsdException w:name="Medium List 2 Accent 2" w:semiHidden="0" w:uiPriority="66" w:unhideWhenUsed="0"/>
-    <w:lsdException w:name="Medium Grid 1 Accent 2" w:semiHidden="0" w:uiPriority="67" w:unhideWhenUsed="0"/>
-    <w:lsdException w:name="Medium Grid 2 Accent 2" w:semiHidden="0" w:uiPriority="68" w:unhideWhenUsed="0"/>
-    <w:lsdException w:name="Medium Grid 3 Accent 2" w:semiHidden="0" w:uiPriority="69" w:unhideWhenUsed="0"/>
-    <w:lsdException w:name="Dark List Accent 2" w:semiHidden="0" w:uiPriority="70" w:unhideWhenUsed="0"/>
-    <w:lsdException w:name="Colorful Shading Accent 2" w:semiHidden="0" w:uiPriority="71" w:unhideWhenUsed="0"/>
-    <w:lsdException w:name="Colorful List Accent 2" w:semiHidden="0" w:uiPriority="72" w:unhideWhenUsed="0"/>
-    <w:lsdException w:name="Colorful Grid Accent 2" w:semiHidden="0" w:uiPriority="73" w:unhideWhenUsed="0"/>
-    <w:lsdException w:name="Light Shading Accent 3" w:semiHidden="0" w:uiPriority="60" w:unhideWhenUsed="0"/>
-    <w:lsdException w:name="Light List Accent 3" w:semiHidden="0" w:uiPriority="61" w:unhideWhenUsed="0"/>
-    <w:lsdException w:name="Light Grid Accent 3" w:semiHidden="0" w:uiPriority="62" w:unhideWhenUsed="0"/>
-    <w:lsdException w:name="Medium Shading 1 Accent 3" w:semiHidden="0" w:uiPriority="63" w:unhideWhenUsed="0"/>
-    <w:lsdException w:name="Medium Shading 2 Accent 3" w:semiHidden="0" w:uiPriority="64" w:unhideWhenUsed="0"/>
-    <w:lsdException w:name="Medium List 1 Accent 3" w:semiHidden="0" w:uiPriority="65" w:unhideWhenUsed="0"/>
-    <w:lsdException w:name="Medium List 2 Accent 3" w:semiHidden="0" w:uiPriority="66" w:unhideWhenUsed="0"/>
-    <w:lsdException w:name="Medium Grid 1 Accent 3" w:semiHidden="0" w:uiPriority="67" w:unhideWhenUsed="0"/>
-    <w:lsdException w:name="Medium Grid 2 Accent 3" w:semiHidden="0" w:uiPriority="68" w:unhideWhenUsed="0"/>
-    <w:lsdException w:name="Medium Grid 3 Accent 3" w:semiHidden="0" w:uiPriority="69" w:unhideWhenUsed="0"/>
-    <w:lsdException w:name="Dark List Accent 3" w:semiHidden="0" w:uiPriority="70" w:unhideWhenUsed="0"/>
-    <w:lsdException w:name="Colorful Shading Accent 3" w:semiHidden="0" w:uiPriority="71" w:unhideWhenUsed="0"/>
-    <w:lsdException w:name="Colorful List Accent 3" w:semiHidden="0" w:uiPriority="72" w:unhideWhenUsed="0"/>
-    <w:lsdException w:name="Colorful Grid Accent 3" w:semiHidden="0" w:uiPriority="73" w:unhideWhenUsed="0"/>
-    <w:lsdException w:name="Light Shading Accent 4" w:semiHidden="0" w:uiPriority="60" w:unhideWhenUsed="0"/>
-    <w:lsdException w:name="Light List Accent 4" w:semiHidden="0" w:uiPriority="61" w:unhideWhenUsed="0"/>
-    <w:lsdException w:name="Light Grid Accent 4" w:semiHidden="0" w:uiPriority="62" w:unhideWhenUsed="0"/>
-    <w:lsdException w:name="Medium Shading 1 Accent 4" w:semiHidden="0" w:uiPriority="63" w:unhideWhenUsed="0"/>
-    <w:lsdException w:name="Medium Shading 2 Accent 4" w:semiHidden="0" w:uiPriority="64" w:unhideWhenUsed="0"/>
-    <w:lsdException w:name="Medium List 1 Accent 4" w:semiHidden="0" w:uiPriority="65" w:unhideWhenUsed="0"/>
-    <w:lsdException w:name="Medium List 2 Accent 4" w:semiHidden="0" w:uiPriority="66" w:unhideWhenUsed="0"/>
-    <w:lsdException w:name="Medium Grid 1 Accent 4" w:semiHidden="0" w:uiPriority="67" w:unhideWhenUsed="0"/>
-    <w:lsdException w:name="Medium Grid 2 Accent 4" w:semiHidden="0" w:uiPriority="68" w:unhideWhenUsed="0"/>
-    <w:lsdException w:name="Medium Grid 3 Accent 4" w:semiHidden="0" w:uiPriority="69" w:unhideWhenUsed="0"/>
-    <w:lsdException w:name="Dark List Accent 4" w:semiHidden="0" w:uiPriority="70" w:unhideWhenUsed="0"/>
-    <w:lsdException w:name="Colorful Shading Accent 4" w:semiHidden="0" w:uiPriority="71" w:unhideWhenUsed="0"/>
-    <w:lsdException w:name="Colorful List Accent 4" w:semiHidden="0" w:uiPriority="72" w:unhideWhenUsed="0"/>
-    <w:lsdException w:name="Colorful Grid Accent 4" w:semiHidden="0" w:uiPriority="73" w:unhideWhenUsed="0"/>
-    <w:lsdException w:name="Light Shading Accent 5" w:semiHidden="0" w:uiPriority="60" w:unhideWhenUsed="0"/>
-    <w:lsdException w:name="Light List Accent 5" w:semiHidden="0" w:uiPriority="61" w:unhideWhenUsed="0"/>
-    <w:lsdException w:name="Light Grid Accent 5" w:semiHidden="0" w:uiPriority="62" w:unhideWhenUsed="0"/>
-    <w:lsdException w:name="Medium Shading 1 Accent 5" w:semiHidden="0" w:uiPriority="63" w:unhideWhenUsed="0"/>
-    <w:lsdException w:name="Medium Shading 2 Accent 5" w:semiHidden="0" w:uiPriority="64" w:unhideWhenUsed="0"/>
-    <w:lsdException w:name="Medium List 1 Accent 5" w:semiHidden="0" w:uiPriority="65" w:unhideWhenUsed="0"/>
-    <w:lsdException w:name="Medium List 2 Accent 5" w:semiHidden="0" w:uiPriority="66" w:unhideWhenUsed="0"/>
-    <w:lsdException w:name="Medium Grid 1 Accent 5" w:semiHidden="0" w:uiPriority="67" w:unhideWhenUsed="0"/>
-    <w:lsdException w:name="Medium Grid 2 Accent 5" w:semiHidden="0" w:uiPriority="68" w:unhideWhenUsed="0"/>
-    <w:lsdException w:name="Medium Grid 3 Accent 5" w:semiHidden="0" w:uiPriority="69" w:unhideWhenUsed="0"/>
-    <w:lsdException w:name="Dark List Accent 5" w:semiHidden="0" w:uiPriority="70" w:unhideWhenUsed="0"/>
-    <w:lsdException w:name="Colorful Shading Accent 5" w:semiHidden="0" w:uiPriority="71" w:unhideWhenUsed="0"/>
-    <w:lsdException w:name="Colorful List Accent 5" w:semiHidden="0" w:uiPriority="72" w:unhideWhenUsed="0"/>
-    <w:lsdException w:name="Colorful Grid Accent 5" w:semiHidden="0" w:uiPriority="73" w:unhideWhenUsed="0"/>
-    <w:lsdException w:name="Light Shading Accent 6" w:semiHidden="0" w:uiPriority="60" w:unhideWhenUsed="0"/>
-    <w:lsdException w:name="Light List Accent 6" w:semiHidden="0" w:uiPriority="61" w:unhideWhenUsed="0"/>
-    <w:lsdException w:name="Light Grid Accent 6" w:semiHidden="0" w:uiPriority="62" w:unhideWhenUsed="0"/>
-    <w:lsdException w:name="Medium Shading 1 Accent 6" w:semiHidden="0" w:uiPriority="63" w:unhideWhenUsed="0"/>
-    <w:lsdException w:name="Medium Shading 2 Accent 6" w:semiHidden="0" w:uiPriority="64" w:unhideWhenUsed="0"/>
-    <w:lsdException w:name="Medium List 1 Accent 6" w:semiHidden="0" w:uiPriority="65" w:unhideWhenUsed="0"/>
-    <w:lsdException w:name="Medium List 2 Accent 6" w:semiHidden="0" w:uiPriority="66" w:unhideWhenUsed="0"/>
-    <w:lsdException w:name="Medium Grid 1 Accent 6" w:semiHidden="0" w:uiPriority="67" w:unhideWhenUsed="0"/>
-    <w:lsdException w:name="Medium Grid 2 Accent 6" w:semiHidden="0" w:uiPriority="68" w:unhideWhenUsed="0"/>
-    <w:lsdException w:name="Medium Grid 3 Accent 6" w:semiHidden="0" w:uiPriority="69" w:unhideWhenUsed="0"/>
-    <w:lsdException w:name="Dark List Accent 6" w:semiHidden="0" w:uiPriority="70" w:unhideWhenUsed="0"/>
-    <w:lsdException w:name="Colorful Shading Accent 6" w:semiHidden="0" w:uiPriority="71" w:unhideWhenUsed="0"/>
-    <w:lsdException w:name="Colorful List Accent 6" w:semiHidden="0" w:uiPriority="72" w:unhideWhenUsed="0"/>
-    <w:lsdException w:name="Colorful Grid Accent 6" w:semiHidden="0" w:uiPriority="73" w:unhideWhenUsed="0"/>
-    <w:lsdException w:name="Subtle Emphasis" w:semiHidden="0" w:uiPriority="19" w:unhideWhenUsed="0" w:qFormat="1"/>
-    <w:lsdException w:name="Intense Emphasis" w:semiHidden="0" w:uiPriority="21" w:unhideWhenUsed="0" w:qFormat="1"/>
-    <w:lsdException w:name="Subtle Reference" w:semiHidden="0" w:uiPriority="31" w:unhideWhenUsed="0" w:qFormat="1"/>
-    <w:lsdException w:name="Intense Reference" w:semiHidden="0" w:uiPriority="32" w:unhideWhenUsed="0" w:qFormat="1"/>
-    <w:lsdException w:name="Book Title" w:semiHidden="0" w:uiPriority="33" w:unhideWhenUsed="0" w:qFormat="1"/>
-    <w:lsdException w:name="Bibliography" w:uiPriority="37"/>
-    <w:lsdException w:name="TOC Heading" w:uiPriority="39" w:qFormat="1"/>
-  </w:latentStyles>
-  <w:style w:type="paragraph" w:default="1" w:styleId="Normal">
-    <w:name w:val="Normal"/>
-    <w:qFormat/>
-    <w:rsid w:val="00761FCE"/>
-  </w:style>
-  <w:style w:type="paragraph" w:styleId="Cabealho1">
-    <w:name w:val="heading 1"/>
-    <w:basedOn w:val="Normal"/>
-    <w:next w:val="Normal"/>
-    <w:link w:val="Cabealho1Carcter"/>
-    <w:uiPriority w:val="9"/>
-    <w:qFormat/>
-    <w:rsid w:val="006F4239"/>
-    <w:pPr>
-      <w:keepNext/>
-      <w:keepLines/>
-      <w:spacing w:before="480" w:after="0"/>
-      <w:outlineLvl w:val="0"/>
-    </w:pPr>
-    <w:rPr>
-      <w:rFonts w:asciiTheme="majorHAnsi" w:eastAsiaTheme="majorEastAsia" w:hAnsiTheme="majorHAnsi" w:cstheme="majorBidi"/>
-      <w:b/>
-      <w:bCs/>
-      <w:color w:val="365F91" w:themeColor="accent1" w:themeShade="BF"/>
-      <w:sz w:val="28"/>
-      <w:szCs w:val="28"/>
-    </w:rPr>
-  </w:style>
-  <w:style w:type="character" w:default="1" w:styleId="Tipodeletrapredefinidodopargrafo">
-    <w:name w:val="Default Paragraph Font"/>
-    <w:uiPriority w:val="1"/>
-    <w:semiHidden/>
-    <w:unhideWhenUsed/>
-  </w:style>
-  <w:style w:type="table" w:default="1" w:styleId="Tabelanormal">
-    <w:name w:val="Normal Table"/>
-    <w:uiPriority w:val="99"/>
-    <w:semiHidden/>
-    <w:unhideWhenUsed/>
-    <w:tblPr>
-      <w:tblInd w:w="0" w:type="dxa"/>
-      <w:tblCellMar>
-        <w:top w:w="0" w:type="dxa"/>
-        <w:left w:w="108" w:type="dxa"/>
-        <w:bottom w:w="0" w:type="dxa"/>
-        <w:right w:w="108" w:type="dxa"/>
-      </w:tblCellMar>
-    </w:tblPr>
-  </w:style>
-  <w:style w:type="numbering" w:default="1" w:styleId="Semlista">
-    <w:name w:val="No List"/>
-    <w:uiPriority w:val="99"/>
-    <w:semiHidden/>
-    <w:unhideWhenUsed/>
-  </w:style>
-  <w:style w:type="table" w:styleId="Tabelacomgrelha">
-    <w:name w:val="Table Grid"/>
-    <w:basedOn w:val="Tabelanormal"/>
-    <w:uiPriority w:val="59"/>
-    <w:rsid w:val="00761FCE"/>
-    <w:pPr>
-      <w:spacing w:after="0" w:line="240" w:lineRule="auto"/>
-    </w:pPr>
-    <w:tblPr>
-      <w:tblInd w:w="0" w:type="dxa"/>
-      <w:tblBorders>
-        <w:top w:val="single" w:sz="4" w:space="0" w:color="auto"/>
-        <w:left w:val="single" w:sz="4" w:space="0" w:color="auto"/>
-        <w:bottom w:val="single" w:sz="4" w:space="0" w:color="auto"/>
-        <w:right w:val="single" w:sz="4" w:space="0" w:color="auto"/>
-        <w:insideH w:val="single" w:sz="4" w:space="0" w:color="auto"/>
-        <w:insideV w:val="single" w:sz="4" w:space="0" w:color="auto"/>
-      </w:tblBorders>
-      <w:tblCellMar>
-        <w:top w:w="0" w:type="dxa"/>
-        <w:left w:w="108" w:type="dxa"/>
-        <w:bottom w:w="0" w:type="dxa"/>
-        <w:right w:w="108" w:type="dxa"/>
-      </w:tblCellMar>
-    </w:tblPr>
-  </w:style>
-  <w:style w:type="paragraph" w:styleId="Textodebalo">
-    <w:name w:val="Balloon Text"/>
-    <w:basedOn w:val="Normal"/>
-    <w:link w:val="TextodebaloCarcter"/>
-    <w:uiPriority w:val="99"/>
-    <w:semiHidden/>
-    <w:unhideWhenUsed/>
-    <w:rsid w:val="00F974F4"/>
-    <w:pPr>
-      <w:spacing w:after="0" w:line="240" w:lineRule="auto"/>
-    </w:pPr>
-    <w:rPr>
-      <w:rFonts w:ascii="Tahoma" w:hAnsi="Tahoma" w:cs="Tahoma"/>
-      <w:sz w:val="16"/>
-      <w:szCs w:val="16"/>
-    </w:rPr>
-  </w:style>
-  <w:style w:type="character" w:customStyle="1" w:styleId="TextodebaloCarcter">
-    <w:name w:val="Texto de balão Carácter"/>
-    <w:basedOn w:val="Tipodeletrapredefinidodopargrafo"/>
-    <w:link w:val="Textodebalo"/>
-    <w:uiPriority w:val="99"/>
-    <w:semiHidden/>
-    <w:rsid w:val="00F974F4"/>
-    <w:rPr>
-      <w:rFonts w:ascii="Tahoma" w:hAnsi="Tahoma" w:cs="Tahoma"/>
-      <w:sz w:val="16"/>
-      <w:szCs w:val="16"/>
-    </w:rPr>
-  </w:style>
-  <w:style w:type="paragraph" w:styleId="Legenda">
-    <w:name w:val="caption"/>
-    <w:basedOn w:val="Normal"/>
-    <w:next w:val="Normal"/>
-    <w:uiPriority w:val="35"/>
-    <w:unhideWhenUsed/>
-    <w:qFormat/>
-    <w:rsid w:val="00F974F4"/>
-    <w:pPr>
-      <w:spacing w:line="240" w:lineRule="auto"/>
-    </w:pPr>
-    <w:rPr>
-      <w:b/>
-      <w:bCs/>
-      <w:color w:val="4F81BD" w:themeColor="accent1"/>
-      <w:sz w:val="18"/>
-      <w:szCs w:val="18"/>
-    </w:rPr>
-  </w:style>
-  <w:style w:type="paragraph" w:styleId="PargrafodaLista">
-    <w:name w:val="List Paragraph"/>
-    <w:basedOn w:val="Normal"/>
-    <w:uiPriority w:val="34"/>
-    <w:qFormat/>
-    <w:rsid w:val="0075350E"/>
-    <w:pPr>
-      <w:ind w:left="720"/>
-      <w:contextualSpacing/>
-    </w:pPr>
-  </w:style>
-  <w:style w:type="paragraph" w:styleId="Cabealho">
-    <w:name w:val="header"/>
-    <w:basedOn w:val="Normal"/>
-    <w:link w:val="CabealhoCarcter"/>
-    <w:uiPriority w:val="99"/>
-    <w:unhideWhenUsed/>
-    <w:rsid w:val="00F34F88"/>
-    <w:pPr>
-      <w:tabs>
-        <w:tab w:val="center" w:pos="4252"/>
-        <w:tab w:val="right" w:pos="8504"/>
-      </w:tabs>
-      <w:spacing w:after="0" w:line="240" w:lineRule="auto"/>
-    </w:pPr>
-  </w:style>
-  <w:style w:type="character" w:customStyle="1" w:styleId="CabealhoCarcter">
-    <w:name w:val="Cabeçalho Carácter"/>
-    <w:basedOn w:val="Tipodeletrapredefinidodopargrafo"/>
-    <w:link w:val="Cabealho"/>
-    <w:uiPriority w:val="99"/>
-    <w:rsid w:val="00F34F88"/>
-  </w:style>
-  <w:style w:type="paragraph" w:styleId="Rodap">
-    <w:name w:val="footer"/>
-    <w:basedOn w:val="Normal"/>
-    <w:link w:val="RodapCarcter"/>
-    <w:uiPriority w:val="99"/>
-    <w:unhideWhenUsed/>
-    <w:rsid w:val="00F34F88"/>
-    <w:pPr>
-      <w:tabs>
-        <w:tab w:val="center" w:pos="4252"/>
-        <w:tab w:val="right" w:pos="8504"/>
-      </w:tabs>
-      <w:spacing w:after="0" w:line="240" w:lineRule="auto"/>
-    </w:pPr>
-  </w:style>
-  <w:style w:type="character" w:customStyle="1" w:styleId="RodapCarcter">
-    <w:name w:val="Rodapé Carácter"/>
-    <w:basedOn w:val="Tipodeletrapredefinidodopargrafo"/>
-    <w:link w:val="Rodap"/>
-    <w:uiPriority w:val="99"/>
-    <w:rsid w:val="00F34F88"/>
-  </w:style>
-  <w:style w:type="character" w:customStyle="1" w:styleId="Cabealho1Carcter">
-    <w:name w:val="Cabeçalho 1 Carácter"/>
-    <w:basedOn w:val="Tipodeletrapredefinidodopargrafo"/>
-    <w:link w:val="Cabealho1"/>
-    <w:uiPriority w:val="9"/>
-    <w:rsid w:val="006F4239"/>
-    <w:rPr>
-      <w:rFonts w:asciiTheme="majorHAnsi" w:eastAsiaTheme="majorEastAsia" w:hAnsiTheme="majorHAnsi" w:cstheme="majorBidi"/>
-      <w:b/>
-      <w:bCs/>
-      <w:color w:val="365F91" w:themeColor="accent1" w:themeShade="BF"/>
-      <w:sz w:val="28"/>
-      <w:szCs w:val="28"/>
-    </w:rPr>
-  </w:style>
-  <w:style w:type="paragraph" w:styleId="Textodenotadefim">
-    <w:name w:val="endnote text"/>
-    <w:basedOn w:val="Normal"/>
-    <w:link w:val="TextodenotadefimCarcter"/>
-    <w:uiPriority w:val="99"/>
-    <w:semiHidden/>
-    <w:unhideWhenUsed/>
-    <w:rsid w:val="006F4239"/>
-    <w:pPr>
-      <w:spacing w:after="0" w:line="240" w:lineRule="auto"/>
-    </w:pPr>
-    <w:rPr>
-      <w:sz w:val="20"/>
-      <w:szCs w:val="20"/>
-    </w:rPr>
-  </w:style>
-  <w:style w:type="character" w:customStyle="1" w:styleId="TextodenotadefimCarcter">
-    <w:name w:val="Texto de nota de fim Carácter"/>
-    <w:basedOn w:val="Tipodeletrapredefinidodopargrafo"/>
-    <w:link w:val="Textodenotadefim"/>
-    <w:uiPriority w:val="99"/>
-    <w:semiHidden/>
-    <w:rsid w:val="006F4239"/>
-    <w:rPr>
-      <w:sz w:val="20"/>
-      <w:szCs w:val="20"/>
-    </w:rPr>
-  </w:style>
-  <w:style w:type="character" w:styleId="Refdenotadefim">
-    <w:name w:val="endnote reference"/>
-    <w:basedOn w:val="Tipodeletrapredefinidodopargrafo"/>
-    <w:uiPriority w:val="99"/>
-    <w:semiHidden/>
-    <w:unhideWhenUsed/>
-    <w:rsid w:val="006F4239"/>
-    <w:rPr>
-      <w:vertAlign w:val="superscript"/>
-    </w:rPr>
-  </w:style>
-  <w:style w:type="paragraph" w:styleId="Textodenotaderodap">
-    <w:name w:val="footnote text"/>
-    <w:basedOn w:val="Normal"/>
-    <w:link w:val="TextodenotaderodapCarcter"/>
-    <w:uiPriority w:val="99"/>
-    <w:semiHidden/>
-    <w:unhideWhenUsed/>
-    <w:rsid w:val="006F4239"/>
-    <w:pPr>
-      <w:spacing w:after="0" w:line="240" w:lineRule="auto"/>
-    </w:pPr>
-    <w:rPr>
-      <w:sz w:val="20"/>
-      <w:szCs w:val="20"/>
-    </w:rPr>
-  </w:style>
-  <w:style w:type="character" w:customStyle="1" w:styleId="TextodenotaderodapCarcter">
-    <w:name w:val="Texto de nota de rodapé Carácter"/>
-    <w:basedOn w:val="Tipodeletrapredefinidodopargrafo"/>
-    <w:link w:val="Textodenotaderodap"/>
-    <w:uiPriority w:val="99"/>
-    <w:semiHidden/>
-    <w:rsid w:val="006F4239"/>
-    <w:rPr>
-      <w:sz w:val="20"/>
-      <w:szCs w:val="20"/>
-    </w:rPr>
-  </w:style>
-  <w:style w:type="character" w:styleId="Refdenotaderodap">
-    <w:name w:val="footnote reference"/>
-    <w:basedOn w:val="Tipodeletrapredefinidodopargrafo"/>
-    <w:uiPriority w:val="99"/>
-    <w:semiHidden/>
-    <w:unhideWhenUsed/>
-    <w:rsid w:val="006F4239"/>
-    <w:rPr>
-      <w:vertAlign w:val="superscript"/>
-    </w:rPr>
-  </w:style>
-  <w:style w:type="paragraph" w:styleId="Ttulodondice">
-    <w:name w:val="TOC Heading"/>
-    <w:basedOn w:val="Cabealho1"/>
-    <w:next w:val="Normal"/>
-    <w:uiPriority w:val="39"/>
-    <w:semiHidden/>
-    <w:unhideWhenUsed/>
-    <w:qFormat/>
-    <w:rsid w:val="006F4239"/>
-    <w:pPr>
-      <w:outlineLvl w:val="9"/>
-    </w:pPr>
-    <w:rPr>
-      <w:lang w:eastAsia="pt-PT"/>
-    </w:rPr>
-  </w:style>
-  <w:style w:type="paragraph" w:styleId="ndice1">
-    <w:name w:val="toc 1"/>
-    <w:basedOn w:val="Normal"/>
-    <w:next w:val="Normal"/>
-    <w:autoRedefine/>
-    <w:uiPriority w:val="39"/>
-    <w:unhideWhenUsed/>
-    <w:rsid w:val="006F4239"/>
-    <w:pPr>
-      <w:spacing w:after="100"/>
-    </w:pPr>
-  </w:style>
-  <w:style w:type="character" w:styleId="Hiperligao">
-    <w:name w:val="Hyperlink"/>
-    <w:basedOn w:val="Tipodeletrapredefinidodopargrafo"/>
-    <w:uiPriority w:val="99"/>
-    <w:unhideWhenUsed/>
-    <w:rsid w:val="006F4239"/>
-    <w:rPr>
-      <w:color w:val="0000FF" w:themeColor="hyperlink"/>
-      <w:u w:val="single"/>
-    </w:rPr>
-  </w:style>
-  <w:style w:type="paragraph" w:styleId="ndicedeilustraes">
-    <w:name w:val="table of figures"/>
-    <w:basedOn w:val="Normal"/>
-    <w:next w:val="Normal"/>
-    <w:uiPriority w:val="99"/>
-    <w:unhideWhenUsed/>
-    <w:rsid w:val="006F4239"/>
-    <w:pPr>
-      <w:spacing w:after="0"/>
-    </w:pPr>
-  </w:style>
-</w:styles>
-</file>
-
-<file path=word/glossary/document.xml><?xml version="1.0" encoding="utf-8"?>
-<w:glossaryDocument xmlns:wpc="http://schemas.microsoft.com/office/word/2010/wordprocessingCanvas" xmlns:mc="http://schemas.openxmlformats.org/markup-compatibility/2006" xmlns:o="urn:schemas-microsoft-com:office:office" xmlns:r="http://schemas.openxmlformats.org/officeDocument/2006/relationships" xmlns:m="http://schemas.openxmlformats.org/officeDocument/2006/math" xmlns:v="urn:schemas-microsoft-com:vml" xmlns:wp14="http://schemas.microsoft.com/office/word/2010/wordprocessingDrawing" xmlns:wp="http://schemas.openxmlformats.org/drawingml/2006/wordprocessingDrawing" xmlns:w10="urn:schemas-microsoft-com:office:word" xmlns:w="http://schemas.openxmlformats.org/wordprocessingml/2006/main" xmlns:w14="http://schemas.microsoft.com/office/word/2010/wordml" xmlns:wpg="http://schemas.microsoft.com/office/word/2010/wordprocessingGroup" xmlns:wpi="http://schemas.microsoft.com/office/word/2010/wordprocessingInk" xmlns:wne="http://schemas.microsoft.com/office/word/2006/wordml" xmlns:wps="http://schemas.microsoft.com/office/word/2010/wordprocessingShape" mc:Ignorable="w14 wp14"/>
-</file>
-
-<file path=word/glossary/fontTable.xml><?xml version="1.0" encoding="utf-8"?>
-<w:fonts xmlns:mc="http://schemas.openxmlformats.org/markup-compatibility/2006" xmlns:r="http://schemas.openxmlformats.org/officeDocument/2006/relationships" xmlns:w="http://schemas.openxmlformats.org/wordprocessingml/2006/main" xmlns:w14="http://schemas.microsoft.com/office/word/2010/wordml" mc:Ignorable="w14">
-  <w:font w:name="Symbol">
-    <w:panose1 w:val="05050102010706020507"/>
-    <w:charset w:val="02"/>
-    <w:family w:val="roman"/>
-    <w:pitch w:val="variable"/>
-    <w:sig w:usb0="00000000" w:usb1="10000000" w:usb2="00000000" w:usb3="00000000" w:csb0="80000000" w:csb1="00000000"/>
-  </w:font>
-  <w:font w:name="Times New Roman">
-    <w:panose1 w:val="02020603050405020304"/>
-    <w:charset w:val="00"/>
-    <w:family w:val="roman"/>
-    <w:pitch w:val="variable"/>
-    <w:sig w:usb0="E0002AFF" w:usb1="C0007841" w:usb2="00000009" w:usb3="00000000" w:csb0="000001FF" w:csb1="00000000"/>
-  </w:font>
-  <w:font w:name="Courier New">
-    <w:panose1 w:val="02070309020205020404"/>
-    <w:charset w:val="00"/>
-    <w:family w:val="modern"/>
-    <w:pitch w:val="fixed"/>
-    <w:sig w:usb0="E0002AFF" w:usb1="C0007843" w:usb2="00000009" w:usb3="00000000" w:csb0="000001FF" w:csb1="00000000"/>
-  </w:font>
-  <w:font w:name="Wingdings">
-    <w:panose1 w:val="05000000000000000000"/>
-    <w:charset w:val="02"/>
-    <w:family w:val="auto"/>
-    <w:pitch w:val="variable"/>
-    <w:sig w:usb0="00000000" w:usb1="10000000" w:usb2="00000000" w:usb3="00000000" w:csb0="80000000" w:csb1="00000000"/>
-  </w:font>
-  <w:font w:name="Calibri">
-    <w:panose1 w:val="020F0502020204030204"/>
-    <w:charset w:val="00"/>
-    <w:family w:val="swiss"/>
-    <w:pitch w:val="variable"/>
-    <w:sig w:usb0="E10002FF" w:usb1="4000ACFF" w:usb2="00000009" w:usb3="00000000" w:csb0="0000019F" w:csb1="00000000"/>
-  </w:font>
-  <w:font w:name="Cambria">
-    <w:panose1 w:val="02040503050406030204"/>
-    <w:charset w:val="00"/>
-    <w:family w:val="roman"/>
-    <w:pitch w:val="variable"/>
-    <w:sig w:usb0="E00002FF" w:usb1="400004FF" w:usb2="00000000" w:usb3="00000000" w:csb0="0000019F" w:csb1="00000000"/>
-  </w:font>
-  <w:font w:name="Tahoma">
-    <w:panose1 w:val="020B0604030504040204"/>
-    <w:charset w:val="00"/>
-    <w:family w:val="swiss"/>
-    <w:pitch w:val="variable"/>
-    <w:sig w:usb0="E1002EFF" w:usb1="C000605B" w:usb2="00000029" w:usb3="00000000" w:csb0="000101FF" w:csb1="00000000"/>
-  </w:font>
-</w:fonts>
-</file>
-
-<file path=word/glossary/settings.xml><?xml version="1.0" encoding="utf-8"?>
-<w:settings xmlns:mc="http://schemas.openxmlformats.org/markup-compatibility/2006" xmlns:o="urn:schemas-microsoft-com:office:office" xmlns:r="http://schemas.openxmlformats.org/officeDocument/2006/relationships" xmlns:m="http://schemas.openxmlformats.org/officeDocument/2006/math" xmlns:v="urn:schemas-microsoft-com:vml" xmlns:w10="urn:schemas-microsoft-com:office:word" xmlns:w="http://schemas.openxmlformats.org/wordprocessingml/2006/main" xmlns:w14="http://schemas.microsoft.com/office/word/2010/wordml" xmlns:sl="http://schemas.openxmlformats.org/schemaLibrary/2006/main" mc:Ignorable="w14">
-  <w:view w:val="normal"/>
-  <w:defaultTabStop w:val="708"/>
-  <w:hyphenationZone w:val="425"/>
-  <w:characterSpacingControl w:val="doNotCompress"/>
-  <w:compat>
-    <w:useFELayout/>
-    <w:compatSetting w:name="compatibilityMode" w:uri="http://schemas.microsoft.com/office/word" w:val="14"/>
-    <w:compatSetting w:name="overrideTableStyleFontSizeAndJustification" w:uri="http://schemas.microsoft.com/office/word" w:val="1"/>
-    <w:compatSetting w:name="enableOpenTypeFeatures" w:uri="http://schemas.microsoft.com/office/word" w:val="1"/>
-    <w:compatSetting w:name="doNotFlipMirrorIndents" w:uri="http://schemas.microsoft.com/office/word" w:val="1"/>
-  </w:compat>
-  <w:rsids>
-    <w:rsidRoot w:val="00EB6864"/>
-    <w:rsid w:val="009C4005"/>
-    <w:rsid w:val="00EB6864"/>
-  </w:rsids>
-  <m:mathPr>
-    <m:mathFont m:val="Cambria Math"/>
-    <m:brkBin m:val="before"/>
-    <m:brkBinSub m:val="--"/>
-    <m:smallFrac m:val="0"/>
-    <m:dispDef/>
-    <m:lMargin m:val="0"/>
-    <m:rMargin m:val="0"/>
-    <m:defJc m:val="centerGroup"/>
-    <m:wrapIndent m:val="1440"/>
-    <m:intLim m:val="subSup"/>
-    <m:naryLim m:val="undOvr"/>
-  </m:mathPr>
-  <w:themeFontLang w:val="pt-PT"/>
-  <w:clrSchemeMapping w:bg1="light1" w:t1="dark1" w:bg2="light2" w:t2="dark2" w:accent1="accent1" w:accent2="accent2" w:accent3="accent3" w:accent4="accent4" w:accent5="accent5" w:accent6="accent6" w:hyperlink="hyperlink" w:followedHyperlink="followedHyperlink"/>
-  <w:decimalSymbol w:val=","/>
-  <w:listSeparator w:val=";"/>
-</w:settings>
-</file>
-
-<file path=word/glossary/styles.xml><?xml version="1.0" encoding="utf-8"?>
-<w:styles xmlns:mc="http://schemas.openxmlformats.org/markup-compatibility/2006" xmlns:r="http://schemas.openxmlformats.org/officeDocument/2006/relationships" xmlns:w="http://schemas.openxmlformats.org/wordprocessingml/2006/main" xmlns:w14="http://schemas.microsoft.com/office/word/2010/wordml" mc:Ignorable="w14">
-  <w:docDefaults>
-    <w:rPrDefault>
-      <w:rPr>
-        <w:rFonts w:asciiTheme="minorHAnsi" w:eastAsiaTheme="minorEastAsia" w:hAnsiTheme="minorHAnsi" w:cstheme="minorBidi"/>
-        <w:sz w:val="22"/>
-        <w:szCs w:val="22"/>
-        <w:lang w:val="pt-PT" w:eastAsia="pt-PT" w:bidi="ar-SA"/>
-      </w:rPr>
-    </w:rPrDefault>
-    <w:pPrDefault>
-      <w:pPr>
-        <w:spacing w:after="200" w:line="276" w:lineRule="auto"/>
-      </w:pPr>
-    </w:pPrDefault>
-  </w:docDefaults>
-  <w:latentStyles w:defLockedState="0" w:defUIPriority="99" w:defSemiHidden="1" w:defUnhideWhenUsed="1" w:defQFormat="0" w:count="267">
-    <w:lsdException w:name="Normal" w:semiHidden="0" w:uiPriority="0" w:unhideWhenUsed="0" w:qFormat="1"/>
-    <w:lsdException w:name="heading 1" w:semiHidden="0" w:uiPriority="9" w:unhideWhenUsed="0" w:qFormat="1"/>
-    <w:lsdException w:name="heading 2" w:uiPriority="9" w:qFormat="1"/>
-    <w:lsdException w:name="heading 3" w:uiPriority="9" w:qFormat="1"/>
-    <w:lsdException w:name="heading 4" w:uiPriority="9" w:qFormat="1"/>
-    <w:lsdException w:name="heading 5" w:uiPriority="9" w:qFormat="1"/>
-    <w:lsdException w:name="heading 6" w:uiPriority="9" w:qFormat="1"/>
-    <w:lsdException w:name="heading 7" w:uiPriority="9" w:qFormat="1"/>
-    <w:lsdException w:name="heading 8" w:uiPriority="9" w:qFormat="1"/>
-    <w:lsdException w:name="heading 9" w:uiPriority="9" w:qFormat="1"/>
-    <w:lsdException w:name="toc 1" w:uiPriority="39"/>
-    <w:lsdException w:name="toc 2" w:uiPriority="39"/>
-    <w:lsdException w:name="toc 3" w:uiPriority="39"/>
-    <w:lsdException w:name="toc 4" w:uiPriority="39"/>
-    <w:lsdException w:name="toc 5" w:uiPriority="39"/>
-    <w:lsdException w:name="toc 6" w:uiPriority="39"/>
-    <w:lsdException w:name="toc 7" w:uiPriority="39"/>
-    <w:lsdException w:name="toc 8" w:uiPriority="39"/>
-    <w:lsdException w:name="toc 9" w:uiPriority="39"/>
-    <w:lsdException w:name="caption" w:uiPriority="35" w:qFormat="1"/>
-    <w:lsdException w:name="Title" w:semiHidden="0" w:uiPriority="10" w:unhideWhenUsed="0" w:qFormat="1"/>
-    <w:lsdException w:name="Default Paragraph Font" w:uiPriority="1"/>
-    <w:lsdException w:name="Subtitle" w:semiHidden="0" w:uiPriority="11" w:unhideWhenUsed="0" w:qFormat="1"/>
-    <w:lsdException w:name="Strong" w:semiHidden="0" w:uiPriority="22" w:unhideWhenUsed="0" w:qFormat="1"/>
-    <w:lsdException w:name="Emphasis" w:semiHidden="0" w:uiPriority="20" w:unhideWhenUsed="0" w:qFormat="1"/>
-    <w:lsdException w:name="Table Grid" w:semiHidden="0" w:uiPriority="59" w:unhideWhenUsed="0"/>
-    <w:lsdException w:name="Placeholder Text" w:unhideWhenUsed="0"/>
-    <w:lsdException w:name="No Spacing" w:semiHidden="0" w:uiPriority="1" w:unhideWhenUsed="0" w:qFormat="1"/>
-    <w:lsdException w:name="Light Shading" w:semiHidden="0" w:uiPriority="60" w:unhideWhenUsed="0"/>
-    <w:lsdException w:name="Light List" w:semiHidden="0" w:uiPriority="61" w:unhideWhenUsed="0"/>
-    <w:lsdException w:name="Light Grid" w:semiHidden="0" w:uiPriority="62" w:unhideWhenUsed="0"/>
-    <w:lsdException w:name="Medium Shading 1" w:semiHidden="0" w:uiPriority="63" w:unhideWhenUsed="0"/>
-    <w:lsdException w:name="Medium Shading 2" w:semiHidden="0" w:uiPriority="64" w:unhideWhenUsed="0"/>
-    <w:lsdException w:name="Medium List 1" w:semiHidden="0" w:uiPriority="65" w:unhideWhenUsed="0"/>
-    <w:lsdException w:name="Medium List 2" w:semiHidden="0" w:uiPriority="66" w:unhideWhenUsed="0"/>
-    <w:lsdException w:name="Medium Grid 1" w:semiHidden="0" w:uiPriority="67" w:unhideWhenUsed="0"/>
-    <w:lsdException w:name="Medium Grid 2" w:semiHidden="0" w:uiPriority="68" w:unhideWhenUsed="0"/>
-    <w:lsdException w:name="Medium Grid 3" w:semiHidden="0" w:uiPriority="69" w:unhideWhenUsed="0"/>
-    <w:lsdException w:name="Dark List" w:semiHidden="0" w:uiPriority="70" w:unhideWhenUsed="0"/>
-    <w:lsdException w:name="Colorful Shading" w:semiHidden="0" w:uiPriority="71" w:unhideWhenUsed="0"/>
-    <w:lsdException w:name="Colorful List" w:semiHidden="0" w:uiPriority="72" w:unhideWhenUsed="0"/>
-    <w:lsdException w:name="Colorful Grid" w:semiHidden="0" w:uiPriority="73" w:unhideWhenUsed="0"/>
-    <w:lsdException w:name="Light Shading Accent 1" w:semiHidden="0" w:uiPriority="60" w:unhideWhenUsed="0"/>
-    <w:lsdException w:name="Light List Accent 1" w:semiHidden="0" w:uiPriority="61" w:unhideWhenUsed="0"/>
-    <w:lsdException w:name="Light Grid Accent 1" w:semiHidden="0" w:uiPriority="62" w:unhideWhenUsed="0"/>
-    <w:lsdException w:name="Medium Shading 1 Accent 1" w:semiHidden="0" w:uiPriority="63" w:unhideWhenUsed="0"/>
-    <w:lsdException w:name="Medium Shading 2 Accent 1" w:semiHidden="0" w:uiPriority="64" w:unhideWhenUsed="0"/>
-    <w:lsdException w:name="Medium List 1 Accent 1" w:semiHidden="0" w:uiPriority="65" w:unhideWhenUsed="0"/>
-    <w:lsdException w:name="Revision" w:unhideWhenUsed="0"/>
-    <w:lsdException w:name="List Paragraph" w:semiHidden="0" w:uiPriority="34" w:unhideWhenUsed="0" w:qFormat="1"/>
-    <w:lsdException w:name="Quote" w:semiHidden="0" w:uiPriority="29" w:unhideWhenUsed="0" w:qFormat="1"/>
-    <w:lsdException w:name="Intense Quote" w:semiHidden="0" w:uiPriority="30" w:unhideWhenUsed="0" w:qFormat="1"/>
-    <w:lsdException w:name="Medium List 2 Accent 1" w:semiHidden="0" w:uiPriority="66" w:unhideWhenUsed="0"/>
-    <w:lsdException w:name="Medium Grid 1 Accent 1" w:semiHidden="0" w:uiPriority="67" w:unhideWhenUsed="0"/>
-    <w:lsdException w:name="Medium Grid 2 Accent 1" w:semiHidden="0" w:uiPriority="68" w:unhideWhenUsed="0"/>
-    <w:lsdException w:name="Medium Grid 3 Accent 1" w:semiHidden="0" w:uiPriority="69" w:unhideWhenUsed="0"/>
-    <w:lsdException w:name="Dark List Accent 1" w:semiHidden="0" w:uiPriority="70" w:unhideWhenUsed="0"/>
-    <w:lsdException w:name="Colorful Shading Accent 1" w:semiHidden="0" w:uiPriority="71" w:unhideWhenUsed="0"/>
-    <w:lsdException w:name="Colorful List Accent 1" w:semiHidden="0" w:uiPriority="72" w:unhideWhenUsed="0"/>
-    <w:lsdException w:name="Colorful Grid Accent 1" w:semiHidden="0" w:uiPriority="73" w:unhideWhenUsed="0"/>
-    <w:lsdException w:name="Light Shading Accent 2" w:semiHidden="0" w:uiPriority="60" w:unhideWhenUsed="0"/>
-    <w:lsdException w:name="Light List Accent 2" w:semiHidden="0" w:uiPriority="61" w:unhideWhenUsed="0"/>
-    <w:lsdException w:name="Light Grid Accent 2" w:semiHidden="0" w:uiPriority="62" w:unhideWhenUsed="0"/>
-    <w:lsdException w:name="Medium Shading 1 Accent 2" w:semiHidden="0" w:uiPriority="63" w:unhideWhenUsed="0"/>
-    <w:lsdException w:name="Medium Shading 2 Accent 2" w:semiHidden="0" w:uiPriority="64" w:unhideWhenUsed="0"/>
-    <w:lsdException w:name="Medium List 1 Accent 2" w:semiHidden="0" w:uiPriority="65" w:unhideWhenUsed="0"/>
-    <w:lsdException w:name="Medium List 2 Accent 2" w:semiHidden="0" w:uiPriority="66" w:unhideWhenUsed="0"/>
-    <w:lsdException w:name="Medium Grid 1 Accent 2" w:semiHidden="0" w:uiPriority="67" w:unhideWhenUsed="0"/>
-    <w:lsdException w:name="Medium Grid 2 Accent 2" w:semiHidden="0" w:uiPriority="68" w:unhideWhenUsed="0"/>
-    <w:lsdException w:name="Medium Grid 3 Accent 2" w:semiHidden="0" w:uiPriority="69" w:unhideWhenUsed="0"/>
-    <w:lsdException w:name="Dark List Accent 2" w:semiHidden="0" w:uiPriority="70" w:unhideWhenUsed="0"/>
-    <w:lsdException w:name="Colorful Shading Accent 2" w:semiHidden="0" w:uiPriority="71" w:unhideWhenUsed="0"/>
-    <w:lsdException w:name="Colorful List Accent 2" w:semiHidden="0" w:uiPriority="72" w:unhideWhenUsed="0"/>
-    <w:lsdException w:name="Colorful Grid Accent 2" w:semiHidden="0" w:uiPriority="73" w:unhideWhenUsed="0"/>
-    <w:lsdException w:name="Light Shading Accent 3" w:semiHidden="0" w:uiPriority="60" w:unhideWhenUsed="0"/>
-    <w:lsdException w:name="Light List Accent 3" w:semiHidden="0" w:uiPriority="61" w:unhideWhenUsed="0"/>
-    <w:lsdException w:name="Light Grid Accent 3" w:semiHidden="0" w:uiPriority="62" w:unhideWhenUsed="0"/>
-    <w:lsdException w:name="Medium Shading 1 Accent 3" w:semiHidden="0" w:uiPriority="63" w:unhideWhenUsed="0"/>
-    <w:lsdException w:name="Medium Shading 2 Accent 3" w:semiHidden="0" w:uiPriority="64" w:unhideWhenUsed="0"/>
-    <w:lsdException w:name="Medium List 1 Accent 3" w:semiHidden="0" w:uiPriority="65" w:unhideWhenUsed="0"/>
-    <w:lsdException w:name="Medium List 2 Accent 3" w:semiHidden="0" w:uiPriority="66" w:unhideWhenUsed="0"/>
-    <w:lsdException w:name="Medium Grid 1 Accent 3" w:semiHidden="0" w:uiPriority="67" w:unhideWhenUsed="0"/>
-    <w:lsdException w:name="Medium Grid 2 Accent 3" w:semiHidden="0" w:uiPriority="68" w:unhideWhenUsed="0"/>
-    <w:lsdException w:name="Medium Grid 3 Accent 3" w:semiHidden="0" w:uiPriority="69" w:unhideWhenUsed="0"/>
-    <w:lsdException w:name="Dark List Accent 3" w:semiHidden="0" w:uiPriority="70" w:unhideWhenUsed="0"/>
-    <w:lsdException w:name="Colorful Shading Accent 3" w:semiHidden="0" w:uiPriority="71" w:unhideWhenUsed="0"/>
-    <w:lsdException w:name="Colorful List Accent 3" w:semiHidden="0" w:uiPriority="72" w:unhideWhenUsed="0"/>
-    <w:lsdException w:name="Colorful Grid Accent 3" w:semiHidden="0" w:uiPriority="73" w:unhideWhenUsed="0"/>
-    <w:lsdException w:name="Light Shading Accent 4" w:semiHidden="0" w:uiPriority="60" w:unhideWhenUsed="0"/>
-    <w:lsdException w:name="Light List Accent 4" w:semiHidden="0" w:uiPriority="61" w:unhideWhenUsed="0"/>
-    <w:lsdException w:name="Light Grid Accent 4" w:semiHidden="0" w:uiPriority="62" w:unhideWhenUsed="0"/>
-    <w:lsdException w:name="Medium Shading 1 Accent 4" w:semiHidden="0" w:uiPriority="63" w:unhideWhenUsed="0"/>
-    <w:lsdException w:name="Medium Shading 2 Accent 4" w:semiHidden="0" w:uiPriority="64" w:unhideWhenUsed="0"/>
-    <w:lsdException w:name="Medium List 1 Accent 4" w:semiHidden="0" w:uiPriority="65" w:unhideWhenUsed="0"/>
-    <w:lsdException w:name="Medium List 2 Accent 4" w:semiHidden="0" w:uiPriority="66" w:unhideWhenUsed="0"/>
-    <w:lsdException w:name="Medium Grid 1 Accent 4" w:semiHidden="0" w:uiPriority="67" w:unhideWhenUsed="0"/>
-    <w:lsdException w:name="Medium Grid 2 Accent 4" w:semiHidden="0" w:uiPriority="68" w:unhideWhenUsed="0"/>
-    <w:lsdException w:name="Medium Grid 3 Accent 4" w:semiHidden="0" w:uiPriority="69" w:unhideWhenUsed="0"/>
-    <w:lsdException w:name="Dark List Accent 4" w:semiHidden="0" w:uiPriority="70" w:unhideWhenUsed="0"/>
-    <w:lsdException w:name="Colorful Shading Accent 4" w:semiHidden="0" w:uiPriority="71" w:unhideWhenUsed="0"/>
-    <w:lsdException w:name="Colorful List Accent 4" w:semiHidden="0" w:uiPriority="72" w:unhideWhenUsed="0"/>
-    <w:lsdException w:name="Colorful Grid Accent 4" w:semiHidden="0" w:uiPriority="73" w:unhideWhenUsed="0"/>
-    <w:lsdException w:name="Light Shading Accent 5" w:semiHidden="0" w:uiPriority="60" w:unhideWhenUsed="0"/>
-    <w:lsdException w:name="Light List Accent 5" w:semiHidden="0" w:uiPriority="61" w:unhideWhenUsed="0"/>
-    <w:lsdException w:name="Light Grid Accent 5" w:semiHidden="0" w:uiPriority="62" w:unhideWhenUsed="0"/>
-    <w:lsdException w:name="Medium Shading 1 Accent 5" w:semiHidden="0" w:uiPriority="63" w:unhideWhenUsed="0"/>
-    <w:lsdException w:name="Medium Shading 2 Accent 5" w:semiHidden="0" w:uiPriority="64" w:unhideWhenUsed="0"/>
-    <w:lsdException w:name="Medium List 1 Accent 5" w:semiHidden="0" w:uiPriority="65" w:unhideWhenUsed="0"/>
-    <w:lsdException w:name="Medium List 2 Accent 5" w:semiHidden="0" w:uiPriority="66" w:unhideWhenUsed="0"/>
-    <w:lsdException w:name="Medium Grid 1 Accent 5" w:semiHidden="0" w:uiPriority="67" w:unhideWhenUsed="0"/>
-    <w:lsdException w:name="Medium Grid 2 Accent 5" w:semiHidden="0" w:uiPriority="68" w:unhideWhenUsed="0"/>
-    <w:lsdException w:name="Medium Grid 3 Accent 5" w:semiHidden="0" w:uiPriority="69" w:unhideWhenUsed="0"/>
-    <w:lsdException w:name="Dark List Accent 5" w:semiHidden="0" w:uiPriority="70" w:unhideWhenUsed="0"/>
-    <w:lsdException w:name="Colorful Shading Accent 5" w:semiHidden="0" w:uiPriority="71" w:unhideWhenUsed="0"/>
-    <w:lsdException w:name="Colorful List Accent 5" w:semiHidden="0" w:uiPriority="72" w:unhideWhenUsed="0"/>
-    <w:lsdException w:name="Colorful Grid Accent 5" w:semiHidden="0" w:uiPriority="73" w:unhideWhenUsed="0"/>
-    <w:lsdException w:name="Light Shading Accent 6" w:semiHidden="0" w:uiPriority="60" w:unhideWhenUsed="0"/>
-    <w:lsdException w:name="Light List Accent 6" w:semiHidden="0" w:uiPriority="61" w:unhideWhenUsed="0"/>
-    <w:lsdException w:name="Light Grid Accent 6" w:semiHidden="0" w:uiPriority="62" w:unhideWhenUsed="0"/>
-    <w:lsdException w:name="Medium Shading 1 Accent 6" w:semiHidden="0" w:uiPriority="63" w:unhideWhenUsed="0"/>
-    <w:lsdException w:name="Medium Shading 2 Accent 6" w:semiHidden="0" w:uiPriority="64" w:unhideWhenUsed="0"/>
-    <w:lsdException w:name="Medium List 1 Accent 6" w:semiHidden="0" w:uiPriority="65" w:unhideWhenUsed="0"/>
-    <w:lsdException w:name="Medium List 2 Accent 6" w:semiHidden="0" w:uiPriority="66" w:unhideWhenUsed="0"/>
-    <w:lsdException w:name="Medium Grid 1 Accent 6" w:semiHidden="0" w:uiPriority="67" w:unhideWhenUsed="0"/>
-    <w:lsdException w:name="Medium Grid 2 Accent 6" w:semiHidden="0" w:uiPriority="68" w:unhideWhenUsed="0"/>
-    <w:lsdException w:name="Medium Grid 3 Accent 6" w:semiHidden="0" w:uiPriority="69" w:unhideWhenUsed="0"/>
-    <w:lsdException w:name="Dark List Accent 6" w:semiHidden="0" w:uiPriority="70" w:unhideWhenUsed="0"/>
-    <w:lsdException w:name="Colorful Shading Accent 6" w:semiHidden="0" w:uiPriority="71" w:unhideWhenUsed="0"/>
-    <w:lsdException w:name="Colorful List Accent 6" w:semiHidden="0" w:uiPriority="72" w:unhideWhenUsed="0"/>
-    <w:lsdException w:name="Colorful Grid Accent 6" w:semiHidden="0" w:uiPriority="73" w:unhideWhenUsed="0"/>
-    <w:lsdException w:name="Subtle Emphasis" w:semiHidden="0" w:uiPriority="19" w:unhideWhenUsed="0" w:qFormat="1"/>
-    <w:lsdException w:name="Intense Emphasis" w:semiHidden="0" w:uiPriority="21" w:unhideWhenUsed="0" w:qFormat="1"/>
-    <w:lsdException w:name="Subtle Reference" w:semiHidden="0" w:uiPriority="31" w:unhideWhenUsed="0" w:qFormat="1"/>
-    <w:lsdException w:name="Intense Reference" w:semiHidden="0" w:uiPriority="32" w:unhideWhenUsed="0" w:qFormat="1"/>
-    <w:lsdException w:name="Book Title" w:semiHidden="0" w:uiPriority="33" w:unhideWhenUsed="0" w:qFormat="1"/>
-    <w:lsdException w:name="Bibliography" w:uiPriority="37"/>
-    <w:lsdException w:name="TOC Heading" w:uiPriority="39" w:qFormat="1"/>
-  </w:latentStyles>
-  <w:style w:type="paragraph" w:default="1" w:styleId="Normal">
-    <w:name w:val="Normal"/>
-    <w:qFormat/>
-  </w:style>
-  <w:style w:type="character" w:default="1" w:styleId="Tipodeletrapredefinidodopargrafo">
-    <w:name w:val="Default Paragraph Font"/>
-    <w:uiPriority w:val="1"/>
-    <w:semiHidden/>
-    <w:unhideWhenUsed/>
-  </w:style>
-  <w:style w:type="table" w:default="1" w:styleId="Tabelanormal">
-    <w:name w:val="Normal Table"/>
-    <w:uiPriority w:val="99"/>
-    <w:semiHidden/>
-    <w:unhideWhenUsed/>
-    <w:tblPr>
-      <w:tblInd w:w="0" w:type="dxa"/>
-      <w:tblCellMar>
-        <w:top w:w="0" w:type="dxa"/>
-        <w:left w:w="108" w:type="dxa"/>
-        <w:bottom w:w="0" w:type="dxa"/>
-        <w:right w:w="108" w:type="dxa"/>
-      </w:tblCellMar>
-    </w:tblPr>
-  </w:style>
-  <w:style w:type="numbering" w:default="1" w:styleId="Semlista">
-    <w:name w:val="No List"/>
-    <w:uiPriority w:val="99"/>
-    <w:semiHidden/>
-    <w:unhideWhenUsed/>
-  </w:style>
-  <w:style w:type="paragraph" w:customStyle="1" w:styleId="ACB7073131EC47B5A5DE1C871782D2ED">
-    <w:name w:val="ACB7073131EC47B5A5DE1C871782D2ED"/>
-    <w:rsid w:val="00EB6864"/>
-  </w:style>
-</w:styles>
-</file>
-
-<file path=word/glossary/stylesWithEffects.xml><?xml version="1.0" encoding="utf-8"?>
-<w:styles xmlns:wpc="http://schemas.microsoft.com/office/word/2010/wordprocessingCanvas" xmlns:mc="http://schemas.openxmlformats.org/markup-compatibility/2006" xmlns:o="urn:schemas-microsoft-com:office:office" xmlns:r="http://schemas.openxmlformats.org/officeDocument/2006/relationships" xmlns:m="http://schemas.openxmlformats.org/officeDocument/2006/math" xmlns:v="urn:schemas-microsoft-com:vml" xmlns:wp14="http://schemas.microsoft.com/office/word/2010/wordprocessingDrawing" xmlns:wp="http://schemas.openxmlformats.org/drawingml/2006/wordprocessingDrawing" xmlns:w10="urn:schemas-microsoft-com:office:word" xmlns:w="http://schemas.openxmlformats.org/wordprocessingml/2006/main" xmlns:w14="http://schemas.microsoft.com/office/word/2010/wordml" xmlns:wpg="http://schemas.microsoft.com/office/word/2010/wordprocessingGroup" xmlns:wpi="http://schemas.microsoft.com/office/word/2010/wordprocessingInk" xmlns:wne="http://schemas.microsoft.com/office/word/2006/wordml" xmlns:wps="http://schemas.microsoft.com/office/word/2010/wordprocessingShape" mc:Ignorable="w14 wp14">
-  <w:docDefaults>
-    <w:rPrDefault>
-      <w:rPr>
-        <w:rFonts w:asciiTheme="minorHAnsi" w:eastAsiaTheme="minorEastAsia" w:hAnsiTheme="minorHAnsi" w:cstheme="minorBidi"/>
-        <w:sz w:val="22"/>
-        <w:szCs w:val="22"/>
-        <w:lang w:val="pt-PT" w:eastAsia="pt-PT" w:bidi="ar-SA"/>
-      </w:rPr>
-    </w:rPrDefault>
-    <w:pPrDefault>
-      <w:pPr>
-        <w:spacing w:after="200" w:line="276" w:lineRule="auto"/>
-      </w:pPr>
-    </w:pPrDefault>
-  </w:docDefaults>
-  <w:latentStyles w:defLockedState="0" w:defUIPriority="99" w:defSemiHidden="1" w:defUnhideWhenUsed="1" w:defQFormat="0" w:count="267">
-    <w:lsdException w:name="Normal" w:semiHidden="0" w:uiPriority="0" w:unhideWhenUsed="0" w:qFormat="1"/>
-    <w:lsdException w:name="heading 1" w:semiHidden="0" w:uiPriority="9" w:unhideWhenUsed="0" w:qFormat="1"/>
-    <w:lsdException w:name="heading 2" w:uiPriority="9" w:qFormat="1"/>
-    <w:lsdException w:name="heading 3" w:uiPriority="9" w:qFormat="1"/>
-    <w:lsdException w:name="heading 4" w:uiPriority="9" w:qFormat="1"/>
-    <w:lsdException w:name="heading 5" w:uiPriority="9" w:qFormat="1"/>
-    <w:lsdException w:name="heading 6" w:uiPriority="9" w:qFormat="1"/>
-    <w:lsdException w:name="heading 7" w:uiPriority="9" w:qFormat="1"/>
-    <w:lsdException w:name="heading 8" w:uiPriority="9" w:qFormat="1"/>
-    <w:lsdException w:name="heading 9" w:uiPriority="9" w:qFormat="1"/>
-    <w:lsdException w:name="toc 1" w:uiPriority="39"/>
-    <w:lsdException w:name="toc 2" w:uiPriority="39"/>
-    <w:lsdException w:name="toc 3" w:uiPriority="39"/>
-    <w:lsdException w:name="toc 4" w:uiPriority="39"/>
-    <w:lsdException w:name="toc 5" w:uiPriority="39"/>
-    <w:lsdException w:name="toc 6" w:uiPriority="39"/>
-    <w:lsdException w:name="toc 7" w:uiPriority="39"/>
-    <w:lsdException w:name="toc 8" w:uiPriority="39"/>
-    <w:lsdException w:name="toc 9" w:uiPriority="39"/>
-    <w:lsdException w:name="caption" w:uiPriority="35" w:qFormat="1"/>
-    <w:lsdException w:name="Title" w:semiHidden="0" w:uiPriority="10" w:unhideWhenUsed="0" w:qFormat="1"/>
-    <w:lsdException w:name="Default Paragraph Font" w:uiPriority="1"/>
-    <w:lsdException w:name="Subtitle" w:semiHidden="0" w:uiPriority="11" w:unhideWhenUsed="0" w:qFormat="1"/>
-    <w:lsdException w:name="Strong" w:semiHidden="0" w:uiPriority="22" w:unhideWhenUsed="0" w:qFormat="1"/>
-    <w:lsdException w:name="Emphasis" w:semiHidden="0" w:uiPriority="20" w:unhideWhenUsed="0" w:qFormat="1"/>
-    <w:lsdException w:name="Table Grid" w:semiHidden="0" w:uiPriority="59" w:unhideWhenUsed="0"/>
-    <w:lsdException w:name="Placeholder Text" w:unhideWhenUsed="0"/>
-    <w:lsdException w:name="No Spacing" w:semiHidden="0" w:uiPriority="1" w:unhideWhenUsed="0" w:qFormat="1"/>
-    <w:lsdException w:name="Light Shading" w:semiHidden="0" w:uiPriority="60" w:unhideWhenUsed="0"/>
-    <w:lsdException w:name="Light List" w:semiHidden="0" w:uiPriority="61" w:unhideWhenUsed="0"/>
-    <w:lsdException w:name="Light Grid" w:semiHidden="0" w:uiPriority="62" w:unhideWhenUsed="0"/>
-    <w:lsdException w:name="Medium Shading 1" w:semiHidden="0" w:uiPriority="63" w:unhideWhenUsed="0"/>
-    <w:lsdException w:name="Medium Shading 2" w:semiHidden="0" w:uiPriority="64" w:unhideWhenUsed="0"/>
-    <w:lsdException w:name="Medium List 1" w:semiHidden="0" w:uiPriority="65" w:unhideWhenUsed="0"/>
-    <w:lsdException w:name="Medium List 2" w:semiHidden="0" w:uiPriority="66" w:unhideWhenUsed="0"/>
-    <w:lsdException w:name="Medium Grid 1" w:semiHidden="0" w:uiPriority="67" w:unhideWhenUsed="0"/>
-    <w:lsdException w:name="Medium Grid 2" w:semiHidden="0" w:uiPriority="68" w:unhideWhenUsed="0"/>
-    <w:lsdException w:name="Medium Grid 3" w:semiHidden="0" w:uiPriority="69" w:unhideWhenUsed="0"/>
-    <w:lsdException w:name="Dark List" w:semiHidden="0" w:uiPriority="70" w:unhideWhenUsed="0"/>
-    <w:lsdException w:name="Colorful Shading" w:semiHidden="0" w:uiPriority="71" w:unhideWhenUsed="0"/>
-    <w:lsdException w:name="Colorful List" w:semiHidden="0" w:uiPriority="72" w:unhideWhenUsed="0"/>
-    <w:lsdException w:name="Colorful Grid" w:semiHidden="0" w:uiPriority="73" w:unhideWhenUsed="0"/>
-    <w:lsdException w:name="Light Shading Accent 1" w:semiHidden="0" w:uiPriority="60" w:unhideWhenUsed="0"/>
-    <w:lsdException w:name="Light List Accent 1" w:semiHidden="0" w:uiPriority="61" w:unhideWhenUsed="0"/>
-    <w:lsdException w:name="Light Grid Accent 1" w:semiHidden="0" w:uiPriority="62" w:unhideWhenUsed="0"/>
-    <w:lsdException w:name="Medium Shading 1 Accent 1" w:semiHidden="0" w:uiPriority="63" w:unhideWhenUsed="0"/>
-    <w:lsdException w:name="Medium Shading 2 Accent 1" w:semiHidden="0" w:uiPriority="64" w:unhideWhenUsed="0"/>
-    <w:lsdException w:name="Medium List 1 Accent 1" w:semiHidden="0" w:uiPriority="65" w:unhideWhenUsed="0"/>
-    <w:lsdException w:name="Revision" w:unhideWhenUsed="0"/>
-    <w:lsdException w:name="List Paragraph" w:semiHidden="0" w:uiPriority="34" w:unhideWhenUsed="0" w:qFormat="1"/>
-    <w:lsdException w:name="Quote" w:semiHidden="0" w:uiPriority="29" w:unhideWhenUsed="0" w:qFormat="1"/>
-    <w:lsdException w:name="Intense Quote" w:semiHidden="0" w:uiPriority="30" w:unhideWhenUsed="0" w:qFormat="1"/>
-    <w:lsdException w:name="Medium List 2 Accent 1" w:semiHidden="0" w:uiPriority="66" w:unhideWhenUsed="0"/>
-    <w:lsdException w:name="Medium Grid 1 Accent 1" w:semiHidden="0" w:uiPriority="67" w:unhideWhenUsed="0"/>
-    <w:lsdException w:name="Medium Grid 2 Accent 1" w:semiHidden="0" w:uiPriority="68" w:unhideWhenUsed="0"/>
-    <w:lsdException w:name="Medium Grid 3 Accent 1" w:semiHidden="0" w:uiPriority="69" w:unhideWhenUsed="0"/>
-    <w:lsdException w:name="Dark List Accent 1" w:semiHidden="0" w:uiPriority="70" w:unhideWhenUsed="0"/>
-    <w:lsdException w:name="Colorful Shading Accent 1" w:semiHidden="0" w:uiPriority="71" w:unhideWhenUsed="0"/>
-    <w:lsdException w:name="Colorful List Accent 1" w:semiHidden="0" w:uiPriority="72" w:unhideWhenUsed="0"/>
-    <w:lsdException w:name="Colorful Grid Accent 1" w:semiHidden="0" w:uiPriority="73" w:unhideWhenUsed="0"/>
-    <w:lsdException w:name="Light Shading Accent 2" w:semiHidden="0" w:uiPriority="60" w:unhideWhenUsed="0"/>
-    <w:lsdException w:name="Light List Accent 2" w:semiHidden="0" w:uiPriority="61" w:unhideWhenUsed="0"/>
-    <w:lsdException w:name="Light Grid Accent 2" w:semiHidden="0" w:uiPriority="62" w:unhideWhenUsed="0"/>
-    <w:lsdException w:name="Medium Shading 1 Accent 2" w:semiHidden="0" w:uiPriority="63" w:unhideWhenUsed="0"/>
-    <w:lsdException w:name="Medium Shading 2 Accent 2" w:semiHidden="0" w:uiPriority="64" w:unhideWhenUsed="0"/>
-    <w:lsdException w:name="Medium List 1 Accent 2" w:semiHidden="0" w:uiPriority="65" w:unhideWhenUsed="0"/>
-    <w:lsdException w:name="Medium List 2 Accent 2" w:semiHidden="0" w:uiPriority="66" w:unhideWhenUsed="0"/>
-    <w:lsdException w:name="Medium Grid 1 Accent 2" w:semiHidden="0" w:uiPriority="67" w:unhideWhenUsed="0"/>
-    <w:lsdException w:name="Medium Grid 2 Accent 2" w:semiHidden="0" w:uiPriority="68" w:unhideWhenUsed="0"/>
-    <w:lsdException w:name="Medium Grid 3 Accent 2" w:semiHidden="0" w:uiPriority="69" w:unhideWhenUsed="0"/>
-    <w:lsdException w:name="Dark List Accent 2" w:semiHidden="0" w:uiPriority="70" w:unhideWhenUsed="0"/>
-    <w:lsdException w:name="Colorful Shading Accent 2" w:semiHidden="0" w:uiPriority="71" w:unhideWhenUsed="0"/>
-    <w:lsdException w:name="Colorful List Accent 2" w:semiHidden="0" w:uiPriority="72" w:unhideWhenUsed="0"/>
-    <w:lsdException w:name="Colorful Grid Accent 2" w:semiHidden="0" w:uiPriority="73" w:unhideWhenUsed="0"/>
-    <w:lsdException w:name="Light Shading Accent 3" w:semiHidden="0" w:uiPriority="60" w:unhideWhenUsed="0"/>
-    <w:lsdException w:name="Light List Accent 3" w:semiHidden="0" w:uiPriority="61" w:unhideWhenUsed="0"/>
-    <w:lsdException w:name="Light Grid Accent 3" w:semiHidden="0" w:uiPriority="62" w:unhideWhenUsed="0"/>
-    <w:lsdException w:name="Medium Shading 1 Accent 3" w:semiHidden="0" w:uiPriority="63" w:unhideWhenUsed="0"/>
-    <w:lsdException w:name="Medium Shading 2 Accent 3" w:semiHidden="0" w:uiPriority="64" w:unhideWhenUsed="0"/>
-    <w:lsdException w:name="Medium List 1 Accent 3" w:semiHidden="0" w:uiPriority="65" w:unhideWhenUsed="0"/>
-    <w:lsdException w:name="Medium List 2 Accent 3" w:semiHidden="0" w:uiPriority="66" w:unhideWhenUsed="0"/>
-    <w:lsdException w:name="Medium Grid 1 Accent 3" w:semiHidden="0" w:uiPriority="67" w:unhideWhenUsed="0"/>
-    <w:lsdException w:name="Medium Grid 2 Accent 3" w:semiHidden="0" w:uiPriority="68" w:unhideWhenUsed="0"/>
-    <w:lsdException w:name="Medium Grid 3 Accent 3" w:semiHidden="0" w:uiPriority="69" w:unhideWhenUsed="0"/>
-    <w:lsdException w:name="Dark List Accent 3" w:semiHidden="0" w:uiPriority="70" w:unhideWhenUsed="0"/>
-    <w:lsdException w:name="Colorful Shading Accent 3" w:semiHidden="0" w:uiPriority="71" w:unhideWhenUsed="0"/>
-    <w:lsdException w:name="Colorful List Accent 3" w:semiHidden="0" w:uiPriority="72" w:unhideWhenUsed="0"/>
-    <w:lsdException w:name="Colorful Grid Accent 3" w:semiHidden="0" w:uiPriority="73" w:unhideWhenUsed="0"/>
-    <w:lsdException w:name="Light Shading Accent 4" w:semiHidden="0" w:uiPriority="60" w:unhideWhenUsed="0"/>
-    <w:lsdException w:name="Light List Accent 4" w:semiHidden="0" w:uiPriority="61" w:unhideWhenUsed="0"/>
-    <w:lsdException w:name="Light Grid Accent 4" w:semiHidden="0" w:uiPriority="62" w:unhideWhenUsed="0"/>
-    <w:lsdException w:name="Medium Shading 1 Accent 4" w:semiHidden="0" w:uiPriority="63" w:unhideWhenUsed="0"/>
-    <w:lsdException w:name="Medium Shading 2 Accent 4" w:semiHidden="0" w:uiPriority="64" w:unhideWhenUsed="0"/>
-    <w:lsdException w:name="Medium List 1 Accent 4" w:semiHidden="0" w:uiPriority="65" w:unhideWhenUsed="0"/>
-    <w:lsdException w:name="Medium List 2 Accent 4" w:semiHidden="0" w:uiPriority="66" w:unhideWhenUsed="0"/>
-    <w:lsdException w:name="Medium Grid 1 Accent 4" w:semiHidden="0" w:uiPriority="67" w:unhideWhenUsed="0"/>
-    <w:lsdException w:name="Medium Grid 2 Accent 4" w:semiHidden="0" w:uiPriority="68" w:unhideWhenUsed="0"/>
-    <w:lsdException w:name="Medium Grid 3 Accent 4" w:semiHidden="0" w:uiPriority="69" w:unhideWhenUsed="0"/>
-    <w:lsdException w:name="Dark List Accent 4" w:semiHidden="0" w:uiPriority="70" w:unhideWhenUsed="0"/>
-    <w:lsdException w:name="Colorful Shading Accent 4" w:semiHidden="0" w:uiPriority="71" w:unhideWhenUsed="0"/>
-    <w:lsdException w:name="Colorful List Accent 4" w:semiHidden="0" w:uiPriority="72" w:unhideWhenUsed="0"/>
-    <w:lsdException w:name="Colorful Grid Accent 4" w:semiHidden="0" w:uiPriority="73" w:unhideWhenUsed="0"/>
-    <w:lsdException w:name="Light Shading Accent 5" w:semiHidden="0" w:uiPriority="60" w:unhideWhenUsed="0"/>
-    <w:lsdException w:name="Light List Accent 5" w:semiHidden="0" w:uiPriority="61" w:unhideWhenUsed="0"/>
-    <w:lsdException w:name="Light Grid Accent 5" w:semiHidden="0" w:uiPriority="62" w:unhideWhenUsed="0"/>
-    <w:lsdException w:name="Medium Shading 1 Accent 5" w:semiHidden="0" w:uiPriority="63" w:unhideWhenUsed="0"/>
-    <w:lsdException w:name="Medium Shading 2 Accent 5" w:semiHidden="0" w:uiPriority="64" w:unhideWhenUsed="0"/>
-    <w:lsdException w:name="Medium List 1 Accent 5" w:semiHidden="0" w:uiPriority="65" w:unhideWhenUsed="0"/>
-    <w:lsdException w:name="Medium List 2 Accent 5" w:semiHidden="0" w:uiPriority="66" w:unhideWhenUsed="0"/>
-    <w:lsdException w:name="Medium Grid 1 Accent 5" w:semiHidden="0" w:uiPriority="67" w:unhideWhenUsed="0"/>
-    <w:lsdException w:name="Medium Grid 2 Accent 5" w:semiHidden="0" w:uiPriority="68" w:unhideWhenUsed="0"/>
-    <w:lsdException w:name="Medium Grid 3 Accent 5" w:semiHidden="0" w:uiPriority="69" w:unhideWhenUsed="0"/>
-    <w:lsdException w:name="Dark List Accent 5" w:semiHidden="0" w:uiPriority="70" w:unhideWhenUsed="0"/>
-    <w:lsdException w:name="Colorful Shading Accent 5" w:semiHidden="0" w:uiPriority="71" w:unhideWhenUsed="0"/>
-    <w:lsdException w:name="Colorful List Accent 5" w:semiHidden="0" w:uiPriority="72" w:unhideWhenUsed="0"/>
-    <w:lsdException w:name="Colorful Grid Accent 5" w:semiHidden="0" w:uiPriority="73" w:unhideWhenUsed="0"/>
-    <w:lsdException w:name="Light Shading Accent 6" w:semiHidden="0" w:uiPriority="60" w:unhideWhenUsed="0"/>
-    <w:lsdException w:name="Light List Accent 6" w:semiHidden="0" w:uiPriority="61" w:unhideWhenUsed="0"/>
-    <w:lsdException w:name="Light Grid Accent 6" w:semiHidden="0" w:uiPriority="62" w:unhideWhenUsed="0"/>
-    <w:lsdException w:name="Medium Shading 1 Accent 6" w:semiHidden="0" w:uiPriority="63" w:unhideWhenUsed="0"/>
-    <w:lsdException w:name="Medium Shading 2 Accent 6" w:semiHidden="0" w:uiPriority="64" w:unhideWhenUsed="0"/>
-    <w:lsdException w:name="Medium List 1 Accent 6" w:semiHidden="0" w:uiPriority="65" w:unhideWhenUsed="0"/>
-    <w:lsdException w:name="Medium List 2 Accent 6" w:semiHidden="0" w:uiPriority="66" w:unhideWhenUsed="0"/>
-    <w:lsdException w:name="Medium Grid 1 Accent 6" w:semiHidden="0" w:uiPriority="67" w:unhideWhenUsed="0"/>
-    <w:lsdException w:name="Medium Grid 2 Accent 6" w:semiHidden="0" w:uiPriority="68" w:unhideWhenUsed="0"/>
-    <w:lsdException w:name="Medium Grid 3 Accent 6" w:semiHidden="0" w:uiPriority="69" w:unhideWhenUsed="0"/>
-    <w:lsdException w:name="Dark List Accent 6" w:semiHidden="0" w:uiPriority="70" w:unhideWhenUsed="0"/>
-    <w:lsdException w:name="Colorful Shading Accent 6" w:semiHidden="0" w:uiPriority="71" w:unhideWhenUsed="0"/>
-    <w:lsdException w:name="Colorful List Accent 6" w:semiHidden="0" w:uiPriority="72" w:unhideWhenUsed="0"/>
-    <w:lsdException w:name="Colorful Grid Accent 6" w:semiHidden="0" w:uiPriority="73" w:unhideWhenUsed="0"/>
-    <w:lsdException w:name="Subtle Emphasis" w:semiHidden="0" w:uiPriority="19" w:unhideWhenUsed="0" w:qFormat="1"/>
-    <w:lsdException w:name="Intense Emphasis" w:semiHidden="0" w:uiPriority="21" w:unhideWhenUsed="0" w:qFormat="1"/>
-    <w:lsdException w:name="Subtle Reference" w:semiHidden="0" w:uiPriority="31" w:unhideWhenUsed="0" w:qFormat="1"/>
-    <w:lsdException w:name="Intense Reference" w:semiHidden="0" w:uiPriority="32" w:unhideWhenUsed="0" w:qFormat="1"/>
-    <w:lsdException w:name="Book Title" w:semiHidden="0" w:uiPriority="33" w:unhideWhenUsed="0" w:qFormat="1"/>
-    <w:lsdException w:name="Bibliography" w:uiPriority="37"/>
-    <w:lsdException w:name="TOC Heading" w:uiPriority="39" w:qFormat="1"/>
-  </w:latentStyles>
-  <w:style w:type="paragraph" w:default="1" w:styleId="Normal">
-    <w:name w:val="Normal"/>
-    <w:qFormat/>
-  </w:style>
-  <w:style w:type="character" w:default="1" w:styleId="Tipodeletrapredefinidodopargrafo">
-    <w:name w:val="Default Paragraph Font"/>
-    <w:uiPriority w:val="1"/>
-    <w:semiHidden/>
-    <w:unhideWhenUsed/>
-  </w:style>
-  <w:style w:type="table" w:default="1" w:styleId="Tabelanormal">
-    <w:name w:val="Normal Table"/>
-    <w:uiPriority w:val="99"/>
-    <w:semiHidden/>
-    <w:unhideWhenUsed/>
-    <w:tblPr>
-      <w:tblInd w:w="0" w:type="dxa"/>
-      <w:tblCellMar>
-        <w:top w:w="0" w:type="dxa"/>
-        <w:left w:w="108" w:type="dxa"/>
-        <w:bottom w:w="0" w:type="dxa"/>
-        <w:right w:w="108" w:type="dxa"/>
-      </w:tblCellMar>
-    </w:tblPr>
-  </w:style>
-  <w:style w:type="numbering" w:default="1" w:styleId="Semlista">
-    <w:name w:val="No List"/>
-    <w:uiPriority w:val="99"/>
-    <w:semiHidden/>
-    <w:unhideWhenUsed/>
-  </w:style>
-  <w:style w:type="paragraph" w:customStyle="1" w:styleId="ACB7073131EC47B5A5DE1C871782D2ED">
-    <w:name w:val="ACB7073131EC47B5A5DE1C871782D2ED"/>
-    <w:rsid w:val="00EB6864"/>
-  </w:style>
-</w:styles>
-</file>
-
-<file path=word/glossary/webSettings.xml><?xml version="1.0" encoding="utf-8"?>
-<w:webSettings xmlns:mc="http://schemas.openxmlformats.org/markup-compatibility/2006" xmlns:r="http://schemas.openxmlformats.org/officeDocument/2006/relationships" xmlns:w="http://schemas.openxmlformats.org/wordprocessingml/2006/main" xmlns:w14="http://schemas.microsoft.com/office/word/2010/wordml" mc:Ignorable="w14">
-  <w:optimizeForBrowser/>
-  <w:allowPNG/>
-</w:webSettings>
 </file>
 
 <file path=word/theme/theme1.xml><?xml version="1.0" encoding="utf-8"?>
@@ -4879,7 +4557,7 @@
 </file>
 
 <file path=customXml/itemProps1.xml><?xml version="1.0" encoding="utf-8"?>
-<ds:datastoreItem xmlns:ds="http://schemas.openxmlformats.org/officeDocument/2006/customXml" ds:itemID="{09040FA2-513F-4FA9-B69D-B33061FFC1A1}">
+<ds:datastoreItem xmlns:ds="http://schemas.openxmlformats.org/officeDocument/2006/customXml" ds:itemID="{73C34A66-5287-4ECE-A4BB-63A8FD96281C}">
   <ds:schemaRefs>
     <ds:schemaRef ds:uri="http://schemas.openxmlformats.org/officeDocument/2006/bibliography"/>
   </ds:schemaRefs>

</xml_diff>